<commit_message>
Fusion des presentations pour Meals Ready
</commit_message>
<xml_diff>
--- a/Experience_pro/Mémoire-XLM/Mémoire.docx
+++ b/Experience_pro/Mémoire-XLM/Mémoire.docx
@@ -4,7 +4,114 @@
   <w:body>
     <w:p>
       <w:r>
+        <w:drawing>
+          <wp:inline distT="0" distB="0" distL="0" distR="0" wp14:anchorId="454D109C" wp14:editId="388304BE">
+            <wp:extent cx="1839912" cy="1839912"/>
+            <wp:effectExtent l="0" t="0" r="8255" b="8255"/>
+            <wp:docPr id="2054" name="Picture 6" descr="Résultat de recherche d'images pour &quot;xlm aero&quot;">
+              <a:extLst xmlns:a="http://schemas.openxmlformats.org/drawingml/2006/main">
+                <a:ext uri="{FF2B5EF4-FFF2-40B4-BE49-F238E27FC236}">
+                  <a16:creationId xmlns:a16="http://schemas.microsoft.com/office/drawing/2014/main" id="{7C9C3FED-DEFD-44F4-88AF-99A6B5360AF5}"/>
+                </a:ext>
+              </a:extLst>
+            </wp:docPr>
+            <wp:cNvGraphicFramePr>
+              <a:graphicFrameLocks xmlns:a="http://schemas.openxmlformats.org/drawingml/2006/main" noChangeAspect="1"/>
+            </wp:cNvGraphicFramePr>
+            <a:graphic xmlns:a="http://schemas.openxmlformats.org/drawingml/2006/main">
+              <a:graphicData uri="http://schemas.openxmlformats.org/drawingml/2006/picture">
+                <pic:pic xmlns:pic="http://schemas.openxmlformats.org/drawingml/2006/picture">
+                  <pic:nvPicPr>
+                    <pic:cNvPr id="2054" name="Picture 6" descr="Résultat de recherche d'images pour &quot;xlm aero&quot;">
+                      <a:extLst>
+                        <a:ext uri="{FF2B5EF4-FFF2-40B4-BE49-F238E27FC236}">
+                          <a16:creationId xmlns:a16="http://schemas.microsoft.com/office/drawing/2014/main" id="{7C9C3FED-DEFD-44F4-88AF-99A6B5360AF5}"/>
+                        </a:ext>
+                      </a:extLst>
+                    </pic:cNvPr>
+                    <pic:cNvPicPr>
+                      <a:picLocks noChangeAspect="1" noChangeArrowheads="1"/>
+                    </pic:cNvPicPr>
+                  </pic:nvPicPr>
+                  <pic:blipFill>
+                    <a:blip r:embed="rId6" cstate="print">
+                      <a:extLst>
+                        <a:ext uri="{28A0092B-C50C-407E-A947-70E740481C1C}">
+                          <a14:useLocalDpi xmlns:a14="http://schemas.microsoft.com/office/drawing/2010/main" val="0"/>
+                        </a:ext>
+                      </a:extLst>
+                    </a:blip>
+                    <a:srcRect/>
+                    <a:stretch>
+                      <a:fillRect/>
+                    </a:stretch>
+                  </pic:blipFill>
+                  <pic:spPr bwMode="auto">
+                    <a:xfrm>
+                      <a:off x="0" y="0"/>
+                      <a:ext cx="1839912" cy="1839912"/>
+                    </a:xfrm>
+                    <a:prstGeom prst="rect">
+                      <a:avLst/>
+                    </a:prstGeom>
+                    <a:noFill/>
+                    <a:extLst>
+                      <a:ext uri="{909E8E84-426E-40DD-AFC4-6F175D3DCCD1}">
+                        <a14:hiddenFill xmlns:a14="http://schemas.microsoft.com/office/drawing/2010/main">
+                          <a:solidFill>
+                            <a:srgbClr val="FFFFFF"/>
+                          </a:solidFill>
+                        </a14:hiddenFill>
+                      </a:ext>
+                    </a:extLst>
+                  </pic:spPr>
+                </pic:pic>
+              </a:graphicData>
+            </a:graphic>
+          </wp:inline>
+        </w:drawing>
+      </w:r>
+      <w:r>
         <w:br w:type="page"/>
+      </w:r>
+    </w:p>
+    <w:p>
+      <w:r>
+        <w:lastRenderedPageBreak/>
+        <w:t xml:space="preserve">Dans ce cours mémoire, je parle de mon expérience professionnelle vécu au sein de la société de service XLM </w:t>
+      </w:r>
+      <w:proofErr w:type="spellStart"/>
+      <w:r>
+        <w:t>Aéro</w:t>
+      </w:r>
+      <w:proofErr w:type="spellEnd"/>
+      <w:r>
+        <w:t>.</w:t>
+      </w:r>
+    </w:p>
+    <w:p>
+      <w:r>
+        <w:t xml:space="preserve">Mes principales missions étaient au nombre de 3 et sont succinctement évoquées dans le chapitre </w:t>
+      </w:r>
+      <w:r>
+        <w:rPr>
+          <w:b/>
+          <w:bCs/>
+        </w:rPr>
+        <w:t>2.1 Mes missions</w:t>
+      </w:r>
+      <w:r>
+        <w:t>. Puis j’entre plus en détails dans les chapitres qui suivent (</w:t>
+      </w:r>
+      <w:r>
+        <w:rPr>
+          <w:b/>
+          <w:bCs/>
+        </w:rPr>
+        <w:t>2.2, 2.3 et 2.4</w:t>
+      </w:r>
+      <w:r>
+        <w:t>).</w:t>
       </w:r>
     </w:p>
     <w:p>
@@ -18,12 +125,18 @@
         </w:rPr>
       </w:pPr>
       <w:r>
-        <w:lastRenderedPageBreak/>
         <w:br w:type="page"/>
       </w:r>
     </w:p>
     <w:sdt>
       <w:sdtPr>
+        <w:rPr>
+          <w:rFonts w:asciiTheme="minorHAnsi" w:eastAsiaTheme="minorHAnsi" w:hAnsiTheme="minorHAnsi" w:cstheme="minorBidi"/>
+          <w:color w:val="auto"/>
+          <w:sz w:val="22"/>
+          <w:szCs w:val="22"/>
+          <w:lang w:eastAsia="en-US"/>
+        </w:rPr>
         <w:id w:val="-1987778344"/>
         <w:docPartObj>
           <w:docPartGallery w:val="Table of Contents"/>
@@ -32,13 +145,8 @@
       </w:sdtPr>
       <w:sdtEndPr>
         <w:rPr>
-          <w:rFonts w:asciiTheme="minorHAnsi" w:eastAsiaTheme="minorHAnsi" w:hAnsiTheme="minorHAnsi" w:cstheme="minorBidi"/>
           <w:b/>
           <w:bCs/>
-          <w:color w:val="auto"/>
-          <w:sz w:val="22"/>
-          <w:szCs w:val="22"/>
-          <w:lang w:eastAsia="en-US"/>
         </w:rPr>
       </w:sdtEndPr>
       <w:sdtContent>
@@ -71,7 +179,7 @@
           <w:r>
             <w:fldChar w:fldCharType="separate"/>
           </w:r>
-          <w:hyperlink w:anchor="_Toc51262068" w:history="1">
+          <w:hyperlink w:anchor="_Toc51341349" w:history="1">
             <w:r>
               <w:rPr>
                 <w:rStyle w:val="Lienhypertexte"/>
@@ -98,7 +206,7 @@
                 <w:noProof/>
                 <w:webHidden/>
               </w:rPr>
-              <w:instrText xml:space="preserve"> PAGEREF _Toc51262068 \h </w:instrText>
+              <w:instrText xml:space="preserve"> PAGEREF _Toc51341349 \h </w:instrText>
             </w:r>
             <w:r>
               <w:rPr>
@@ -141,7 +249,7 @@
               <w:lang w:eastAsia="fr-FR"/>
             </w:rPr>
           </w:pPr>
-          <w:hyperlink w:anchor="_Toc51262069" w:history="1">
+          <w:hyperlink w:anchor="_Toc51341350" w:history="1">
             <w:r>
               <w:rPr>
                 <w:rStyle w:val="Lienhypertexte"/>
@@ -168,7 +276,7 @@
                 <w:noProof/>
                 <w:webHidden/>
               </w:rPr>
-              <w:instrText xml:space="preserve"> PAGEREF _Toc51262069 \h </w:instrText>
+              <w:instrText xml:space="preserve"> PAGEREF _Toc51341350 \h </w:instrText>
             </w:r>
             <w:r>
               <w:rPr>
@@ -211,7 +319,7 @@
               <w:lang w:eastAsia="fr-FR"/>
             </w:rPr>
           </w:pPr>
-          <w:hyperlink w:anchor="_Toc51262070" w:history="1">
+          <w:hyperlink w:anchor="_Toc51341351" w:history="1">
             <w:r>
               <w:rPr>
                 <w:rStyle w:val="Lienhypertexte"/>
@@ -238,7 +346,7 @@
                 <w:noProof/>
                 <w:webHidden/>
               </w:rPr>
-              <w:instrText xml:space="preserve"> PAGEREF _Toc51262070 \h </w:instrText>
+              <w:instrText xml:space="preserve"> PAGEREF _Toc51341351 \h </w:instrText>
             </w:r>
             <w:r>
               <w:rPr>
@@ -281,7 +389,7 @@
               <w:lang w:eastAsia="fr-FR"/>
             </w:rPr>
           </w:pPr>
-          <w:hyperlink w:anchor="_Toc51262071" w:history="1">
+          <w:hyperlink w:anchor="_Toc51341352" w:history="1">
             <w:r>
               <w:rPr>
                 <w:rStyle w:val="Lienhypertexte"/>
@@ -308,7 +416,7 @@
                 <w:noProof/>
                 <w:webHidden/>
               </w:rPr>
-              <w:instrText xml:space="preserve"> PAGEREF _Toc51262071 \h </w:instrText>
+              <w:instrText xml:space="preserve"> PAGEREF _Toc51341352 \h </w:instrText>
             </w:r>
             <w:r>
               <w:rPr>
@@ -351,7 +459,7 @@
               <w:lang w:eastAsia="fr-FR"/>
             </w:rPr>
           </w:pPr>
-          <w:hyperlink w:anchor="_Toc51262072" w:history="1">
+          <w:hyperlink w:anchor="_Toc51341353" w:history="1">
             <w:r>
               <w:rPr>
                 <w:rStyle w:val="Lienhypertexte"/>
@@ -378,7 +486,7 @@
                 <w:noProof/>
                 <w:webHidden/>
               </w:rPr>
-              <w:instrText xml:space="preserve"> PAGEREF _Toc51262072 \h </w:instrText>
+              <w:instrText xml:space="preserve"> PAGEREF _Toc51341353 \h </w:instrText>
             </w:r>
             <w:r>
               <w:rPr>
@@ -421,7 +529,7 @@
               <w:lang w:eastAsia="fr-FR"/>
             </w:rPr>
           </w:pPr>
-          <w:hyperlink w:anchor="_Toc51262073" w:history="1">
+          <w:hyperlink w:anchor="_Toc51341354" w:history="1">
             <w:r>
               <w:rPr>
                 <w:rStyle w:val="Lienhypertexte"/>
@@ -448,7 +556,7 @@
                 <w:noProof/>
                 <w:webHidden/>
               </w:rPr>
-              <w:instrText xml:space="preserve"> PAGEREF _Toc51262073 \h </w:instrText>
+              <w:instrText xml:space="preserve"> PAGEREF _Toc51341354 \h </w:instrText>
             </w:r>
             <w:r>
               <w:rPr>
@@ -491,7 +599,7 @@
               <w:lang w:eastAsia="fr-FR"/>
             </w:rPr>
           </w:pPr>
-          <w:hyperlink w:anchor="_Toc51262074" w:history="1">
+          <w:hyperlink w:anchor="_Toc51341355" w:history="1">
             <w:r>
               <w:rPr>
                 <w:rStyle w:val="Lienhypertexte"/>
@@ -518,7 +626,7 @@
                 <w:noProof/>
                 <w:webHidden/>
               </w:rPr>
-              <w:instrText xml:space="preserve"> PAGEREF _Toc51262074 \h </w:instrText>
+              <w:instrText xml:space="preserve"> PAGEREF _Toc51341355 \h </w:instrText>
             </w:r>
             <w:r>
               <w:rPr>
@@ -538,7 +646,7 @@
                 <w:noProof/>
                 <w:webHidden/>
               </w:rPr>
-              <w:t>6</w:t>
+              <w:t>7</w:t>
             </w:r>
             <w:r>
               <w:rPr>
@@ -561,7 +669,7 @@
               <w:lang w:eastAsia="fr-FR"/>
             </w:rPr>
           </w:pPr>
-          <w:hyperlink w:anchor="_Toc51262075" w:history="1">
+          <w:hyperlink w:anchor="_Toc51341356" w:history="1">
             <w:r>
               <w:rPr>
                 <w:rStyle w:val="Lienhypertexte"/>
@@ -588,7 +696,7 @@
                 <w:noProof/>
                 <w:webHidden/>
               </w:rPr>
-              <w:instrText xml:space="preserve"> PAGEREF _Toc51262075 \h </w:instrText>
+              <w:instrText xml:space="preserve"> PAGEREF _Toc51341356 \h </w:instrText>
             </w:r>
             <w:r>
               <w:rPr>
@@ -608,7 +716,7 @@
                 <w:noProof/>
                 <w:webHidden/>
               </w:rPr>
-              <w:t>6</w:t>
+              <w:t>8</w:t>
             </w:r>
             <w:r>
               <w:rPr>
@@ -631,7 +739,7 @@
               <w:lang w:eastAsia="fr-FR"/>
             </w:rPr>
           </w:pPr>
-          <w:hyperlink w:anchor="_Toc51262076" w:history="1">
+          <w:hyperlink w:anchor="_Toc51341357" w:history="1">
             <w:r>
               <w:rPr>
                 <w:rStyle w:val="Lienhypertexte"/>
@@ -658,7 +766,7 @@
                 <w:noProof/>
                 <w:webHidden/>
               </w:rPr>
-              <w:instrText xml:space="preserve"> PAGEREF _Toc51262076 \h </w:instrText>
+              <w:instrText xml:space="preserve"> PAGEREF _Toc51341357 \h </w:instrText>
             </w:r>
             <w:r>
               <w:rPr>
@@ -678,7 +786,7 @@
                 <w:noProof/>
                 <w:webHidden/>
               </w:rPr>
-              <w:t>6</w:t>
+              <w:t>9</w:t>
             </w:r>
             <w:r>
               <w:rPr>
@@ -701,7 +809,7 @@
               <w:lang w:eastAsia="fr-FR"/>
             </w:rPr>
           </w:pPr>
-          <w:hyperlink w:anchor="_Toc51262077" w:history="1">
+          <w:hyperlink w:anchor="_Toc51341358" w:history="1">
             <w:r>
               <w:rPr>
                 <w:rStyle w:val="Lienhypertexte"/>
@@ -728,7 +836,7 @@
                 <w:noProof/>
                 <w:webHidden/>
               </w:rPr>
-              <w:instrText xml:space="preserve"> PAGEREF _Toc51262077 \h </w:instrText>
+              <w:instrText xml:space="preserve"> PAGEREF _Toc51341358 \h </w:instrText>
             </w:r>
             <w:r>
               <w:rPr>
@@ -748,7 +856,7 @@
                 <w:noProof/>
                 <w:webHidden/>
               </w:rPr>
-              <w:t>6</w:t>
+              <w:t>9</w:t>
             </w:r>
             <w:r>
               <w:rPr>
@@ -771,7 +879,7 @@
               <w:lang w:eastAsia="fr-FR"/>
             </w:rPr>
           </w:pPr>
-          <w:hyperlink w:anchor="_Toc51262078" w:history="1">
+          <w:hyperlink w:anchor="_Toc51341359" w:history="1">
             <w:r>
               <w:rPr>
                 <w:rStyle w:val="Lienhypertexte"/>
@@ -798,7 +906,7 @@
                 <w:noProof/>
                 <w:webHidden/>
               </w:rPr>
-              <w:instrText xml:space="preserve"> PAGEREF _Toc51262078 \h </w:instrText>
+              <w:instrText xml:space="preserve"> PAGEREF _Toc51341359 \h </w:instrText>
             </w:r>
             <w:r>
               <w:rPr>
@@ -818,7 +926,7 @@
                 <w:noProof/>
                 <w:webHidden/>
               </w:rPr>
-              <w:t>7</w:t>
+              <w:t>9</w:t>
             </w:r>
             <w:r>
               <w:rPr>
@@ -841,7 +949,7 @@
               <w:lang w:eastAsia="fr-FR"/>
             </w:rPr>
           </w:pPr>
-          <w:hyperlink w:anchor="_Toc51262079" w:history="1">
+          <w:hyperlink w:anchor="_Toc51341360" w:history="1">
             <w:r>
               <w:rPr>
                 <w:rStyle w:val="Lienhypertexte"/>
@@ -868,7 +976,7 @@
                 <w:noProof/>
                 <w:webHidden/>
               </w:rPr>
-              <w:instrText xml:space="preserve"> PAGEREF _Toc51262079 \h </w:instrText>
+              <w:instrText xml:space="preserve"> PAGEREF _Toc51341360 \h </w:instrText>
             </w:r>
             <w:r>
               <w:rPr>
@@ -888,7 +996,7 @@
                 <w:noProof/>
                 <w:webHidden/>
               </w:rPr>
-              <w:t>7</w:t>
+              <w:t>10</w:t>
             </w:r>
             <w:r>
               <w:rPr>
@@ -911,7 +1019,7 @@
               <w:lang w:eastAsia="fr-FR"/>
             </w:rPr>
           </w:pPr>
-          <w:hyperlink w:anchor="_Toc51262080" w:history="1">
+          <w:hyperlink w:anchor="_Toc51341361" w:history="1">
             <w:r>
               <w:rPr>
                 <w:rStyle w:val="Lienhypertexte"/>
@@ -938,7 +1046,7 @@
                 <w:noProof/>
                 <w:webHidden/>
               </w:rPr>
-              <w:instrText xml:space="preserve"> PAGEREF _Toc51262080 \h </w:instrText>
+              <w:instrText xml:space="preserve"> PAGEREF _Toc51341361 \h </w:instrText>
             </w:r>
             <w:r>
               <w:rPr>
@@ -958,7 +1066,7 @@
                 <w:noProof/>
                 <w:webHidden/>
               </w:rPr>
-              <w:t>7</w:t>
+              <w:t>10</w:t>
             </w:r>
             <w:r>
               <w:rPr>
@@ -981,7 +1089,7 @@
               <w:lang w:eastAsia="fr-FR"/>
             </w:rPr>
           </w:pPr>
-          <w:hyperlink w:anchor="_Toc51262081" w:history="1">
+          <w:hyperlink w:anchor="_Toc51341362" w:history="1">
             <w:r>
               <w:rPr>
                 <w:rStyle w:val="Lienhypertexte"/>
@@ -1008,7 +1116,7 @@
                 <w:noProof/>
                 <w:webHidden/>
               </w:rPr>
-              <w:instrText xml:space="preserve"> PAGEREF _Toc51262081 \h </w:instrText>
+              <w:instrText xml:space="preserve"> PAGEREF _Toc51341362 \h </w:instrText>
             </w:r>
             <w:r>
               <w:rPr>
@@ -1028,7 +1136,7 @@
                 <w:noProof/>
                 <w:webHidden/>
               </w:rPr>
-              <w:t>7</w:t>
+              <w:t>10</w:t>
             </w:r>
             <w:r>
               <w:rPr>
@@ -1051,7 +1159,7 @@
               <w:lang w:eastAsia="fr-FR"/>
             </w:rPr>
           </w:pPr>
-          <w:hyperlink w:anchor="_Toc51262082" w:history="1">
+          <w:hyperlink w:anchor="_Toc51341363" w:history="1">
             <w:r>
               <w:rPr>
                 <w:rStyle w:val="Lienhypertexte"/>
@@ -1078,7 +1186,7 @@
                 <w:noProof/>
                 <w:webHidden/>
               </w:rPr>
-              <w:instrText xml:space="preserve"> PAGEREF _Toc51262082 \h </w:instrText>
+              <w:instrText xml:space="preserve"> PAGEREF _Toc51341363 \h </w:instrText>
             </w:r>
             <w:r>
               <w:rPr>
@@ -1098,7 +1206,7 @@
                 <w:noProof/>
                 <w:webHidden/>
               </w:rPr>
-              <w:t>7</w:t>
+              <w:t>10</w:t>
             </w:r>
             <w:r>
               <w:rPr>
@@ -1121,7 +1229,7 @@
               <w:lang w:eastAsia="fr-FR"/>
             </w:rPr>
           </w:pPr>
-          <w:hyperlink w:anchor="_Toc51262083" w:history="1">
+          <w:hyperlink w:anchor="_Toc51341364" w:history="1">
             <w:r>
               <w:rPr>
                 <w:rStyle w:val="Lienhypertexte"/>
@@ -1148,7 +1256,7 @@
                 <w:noProof/>
                 <w:webHidden/>
               </w:rPr>
-              <w:instrText xml:space="preserve"> PAGEREF _Toc51262083 \h </w:instrText>
+              <w:instrText xml:space="preserve"> PAGEREF _Toc51341364 \h </w:instrText>
             </w:r>
             <w:r>
               <w:rPr>
@@ -1168,7 +1276,7 @@
                 <w:noProof/>
                 <w:webHidden/>
               </w:rPr>
-              <w:t>7</w:t>
+              <w:t>10</w:t>
             </w:r>
             <w:r>
               <w:rPr>
@@ -1191,7 +1299,7 @@
               <w:lang w:eastAsia="fr-FR"/>
             </w:rPr>
           </w:pPr>
-          <w:hyperlink w:anchor="_Toc51262084" w:history="1">
+          <w:hyperlink w:anchor="_Toc51341365" w:history="1">
             <w:r>
               <w:rPr>
                 <w:rStyle w:val="Lienhypertexte"/>
@@ -1218,7 +1326,7 @@
                 <w:noProof/>
                 <w:webHidden/>
               </w:rPr>
-              <w:instrText xml:space="preserve"> PAGEREF _Toc51262084 \h </w:instrText>
+              <w:instrText xml:space="preserve"> PAGEREF _Toc51341365 \h </w:instrText>
             </w:r>
             <w:r>
               <w:rPr>
@@ -1238,7 +1346,7 @@
                 <w:noProof/>
                 <w:webHidden/>
               </w:rPr>
-              <w:t>7</w:t>
+              <w:t>10</w:t>
             </w:r>
             <w:r>
               <w:rPr>
@@ -1261,7 +1369,7 @@
               <w:lang w:eastAsia="fr-FR"/>
             </w:rPr>
           </w:pPr>
-          <w:hyperlink w:anchor="_Toc51262085" w:history="1">
+          <w:hyperlink w:anchor="_Toc51341366" w:history="1">
             <w:r>
               <w:rPr>
                 <w:rStyle w:val="Lienhypertexte"/>
@@ -1288,7 +1396,7 @@
                 <w:noProof/>
                 <w:webHidden/>
               </w:rPr>
-              <w:instrText xml:space="preserve"> PAGEREF _Toc51262085 \h </w:instrText>
+              <w:instrText xml:space="preserve"> PAGEREF _Toc51341366 \h </w:instrText>
             </w:r>
             <w:r>
               <w:rPr>
@@ -1308,7 +1416,7 @@
                 <w:noProof/>
                 <w:webHidden/>
               </w:rPr>
-              <w:t>7</w:t>
+              <w:t>11</w:t>
             </w:r>
             <w:r>
               <w:rPr>
@@ -1347,7 +1455,7 @@
       <w:pPr>
         <w:pStyle w:val="Titre1"/>
       </w:pPr>
-      <w:bookmarkStart w:id="0" w:name="_Toc51262068"/>
+      <w:bookmarkStart w:id="0" w:name="_Toc51341349"/>
       <w:r>
         <w:lastRenderedPageBreak/>
         <w:t>XLM Aero</w:t>
@@ -1384,7 +1492,7 @@
       <w:pPr>
         <w:pStyle w:val="Titre1"/>
       </w:pPr>
-      <w:bookmarkStart w:id="1" w:name="_Toc51262069"/>
+      <w:bookmarkStart w:id="1" w:name="_Toc51341350"/>
       <w:r>
         <w:t>Mon expérience</w:t>
       </w:r>
@@ -1394,7 +1502,7 @@
       <w:pPr>
         <w:pStyle w:val="Titre2"/>
       </w:pPr>
-      <w:bookmarkStart w:id="2" w:name="_Toc51262070"/>
+      <w:bookmarkStart w:id="2" w:name="_Toc51341351"/>
       <w:r>
         <w:t>Mes missions</w:t>
       </w:r>
@@ -1496,7 +1604,7 @@
       <w:pPr>
         <w:pStyle w:val="Titre2"/>
       </w:pPr>
-      <w:bookmarkStart w:id="3" w:name="_Toc51262071"/>
+      <w:bookmarkStart w:id="3" w:name="_Toc51341352"/>
       <w:r>
         <w:t>KEOPS</w:t>
       </w:r>
@@ -1506,7 +1614,7 @@
       <w:pPr>
         <w:pStyle w:val="Titre3"/>
       </w:pPr>
-      <w:bookmarkStart w:id="4" w:name="_Toc51262072"/>
+      <w:bookmarkStart w:id="4" w:name="_Toc51341353"/>
       <w:r>
         <w:t>Contexte</w:t>
       </w:r>
@@ -1538,7 +1646,7 @@
       <w:pPr>
         <w:pStyle w:val="Titre3"/>
       </w:pPr>
-      <w:bookmarkStart w:id="5" w:name="_Toc51262073"/>
+      <w:bookmarkStart w:id="5" w:name="_Toc51341354"/>
       <w:r>
         <w:t>Démarche de travail</w:t>
       </w:r>
@@ -1570,78 +1678,6 @@
             <wp:extent cx="6627225" cy="3686175"/>
             <wp:effectExtent l="0" t="0" r="2540" b="0"/>
             <wp:docPr id="1" name="Image 1"/>
-            <wp:cNvGraphicFramePr>
-              <a:graphicFrameLocks xmlns:a="http://schemas.openxmlformats.org/drawingml/2006/main" noChangeAspect="1"/>
-            </wp:cNvGraphicFramePr>
-            <a:graphic xmlns:a="http://schemas.openxmlformats.org/drawingml/2006/main">
-              <a:graphicData uri="http://schemas.openxmlformats.org/drawingml/2006/picture">
-                <pic:pic xmlns:pic="http://schemas.openxmlformats.org/drawingml/2006/picture">
-                  <pic:nvPicPr>
-                    <pic:cNvPr id="1" name=""/>
-                    <pic:cNvPicPr/>
-                  </pic:nvPicPr>
-                  <pic:blipFill>
-                    <a:blip r:embed="rId6"/>
-                    <a:stretch>
-                      <a:fillRect/>
-                    </a:stretch>
-                  </pic:blipFill>
-                  <pic:spPr>
-                    <a:xfrm>
-                      <a:off x="0" y="0"/>
-                      <a:ext cx="6635128" cy="3690571"/>
-                    </a:xfrm>
-                    <a:prstGeom prst="rect">
-                      <a:avLst/>
-                    </a:prstGeom>
-                  </pic:spPr>
-                </pic:pic>
-              </a:graphicData>
-            </a:graphic>
-          </wp:inline>
-        </w:drawing>
-      </w:r>
-    </w:p>
-    <w:p>
-      <w:r>
-        <w:br w:type="page"/>
-      </w:r>
-    </w:p>
-    <w:p>
-      <w:r>
-        <w:lastRenderedPageBreak/>
-        <w:t xml:space="preserve">Pour la partie ‘issue </w:t>
-      </w:r>
-      <w:proofErr w:type="spellStart"/>
-      <w:r>
-        <w:t>tracking</w:t>
-      </w:r>
-      <w:proofErr w:type="spellEnd"/>
-      <w:r>
-        <w:t xml:space="preserve">’ </w:t>
-      </w:r>
-      <w:r>
-        <w:t xml:space="preserve">Mantis est utilisé. Cela permet au chef de projet d’avoir </w:t>
-      </w:r>
-      <w:proofErr w:type="gramStart"/>
-      <w:r>
-        <w:t>une vision global</w:t>
-      </w:r>
-      <w:proofErr w:type="gramEnd"/>
-      <w:r>
-        <w:t xml:space="preserve"> sur la roadmap et de pouvoir affecter les développements/corrections aux développeurs :</w:t>
-      </w:r>
-    </w:p>
-    <w:p>
-      <w:pPr>
-        <w:ind w:left="-426"/>
-      </w:pPr>
-      <w:r>
-        <w:drawing>
-          <wp:inline distT="0" distB="0" distL="0" distR="0" wp14:anchorId="44EAE67F" wp14:editId="071624D1">
-            <wp:extent cx="5808526" cy="3086100"/>
-            <wp:effectExtent l="0" t="0" r="1905" b="0"/>
-            <wp:docPr id="3" name="Image 3"/>
             <wp:cNvGraphicFramePr>
               <a:graphicFrameLocks xmlns:a="http://schemas.openxmlformats.org/drawingml/2006/main" noChangeAspect="1"/>
             </wp:cNvGraphicFramePr>
@@ -1661,7 +1697,7 @@
                   <pic:spPr>
                     <a:xfrm>
                       <a:off x="0" y="0"/>
-                      <a:ext cx="5823898" cy="3094267"/>
+                      <a:ext cx="6635128" cy="3690571"/>
                     </a:xfrm>
                     <a:prstGeom prst="rect">
                       <a:avLst/>
@@ -1673,18 +1709,71 @@
           </wp:inline>
         </w:drawing>
       </w:r>
-      <w:r>
+    </w:p>
+    <w:p>
+      <w:r>
+        <w:rPr>
+          <w:rFonts w:ascii="Georgia" w:hAnsi="Georgia"/>
+          <w:i/>
+          <w:iCs/>
+        </w:rPr>
+        <w:t>Figure 1</w:t>
+      </w:r>
+      <w:r>
+        <w:br w:type="page"/>
+      </w:r>
+    </w:p>
+    <w:p>
+      <w:r>
+        <w:lastRenderedPageBreak/>
+        <w:t xml:space="preserve">Pour la partie ‘issue </w:t>
+      </w:r>
+      <w:proofErr w:type="spellStart"/>
+      <w:r>
+        <w:t>tracking</w:t>
+      </w:r>
+      <w:proofErr w:type="spellEnd"/>
+      <w:r>
+        <w:t xml:space="preserve">’ </w:t>
+      </w:r>
+      <w:r>
+        <w:t xml:space="preserve">Mantis est utilisé. Cela permet au chef de projet d’avoir </w:t>
+      </w:r>
+      <w:proofErr w:type="gramStart"/>
+      <w:r>
+        <w:t>une vision global</w:t>
+      </w:r>
+      <w:proofErr w:type="gramEnd"/>
+      <w:r>
+        <w:t xml:space="preserve"> sur la roadmap et de pouvoir affecter les développements/corrections aux développeurs :</w:t>
+      </w:r>
+    </w:p>
+    <w:p>
+      <w:pPr>
+        <w:ind w:left="-426"/>
         <w:rPr>
           <w:noProof/>
         </w:rPr>
-        <w:t xml:space="preserve"> </w:t>
-      </w:r>
-      <w:r>
+      </w:pPr>
+    </w:p>
+    <w:p>
+      <w:pPr>
+        <w:ind w:left="-426"/>
+        <w:rPr>
+          <w:rFonts w:ascii="Georgia" w:hAnsi="Georgia"/>
+          <w:i/>
+          <w:iCs/>
+        </w:rPr>
+      </w:pPr>
+      <w:r>
+        <w:rPr>
+          <w:noProof/>
+        </w:rPr>
         <w:drawing>
-          <wp:inline distT="0" distB="0" distL="0" distR="0" wp14:anchorId="14B89919" wp14:editId="3E160B84">
-            <wp:extent cx="5760720" cy="3062605"/>
-            <wp:effectExtent l="0" t="0" r="0" b="4445"/>
-            <wp:docPr id="4" name="Image 4"/>
+          <wp:inline distT="0" distB="0" distL="0" distR="0" wp14:anchorId="44EAE67F" wp14:editId="071624D1">
+            <wp:extent cx="5808526" cy="3086100"/>
+            <wp:effectExtent l="0" t="0" r="1905" b="0"/>
+            <wp:docPr id="3" name="Image 3"/>
             <wp:cNvGraphicFramePr>
               <a:graphicFrameLocks xmlns:a="http://schemas.openxmlformats.org/drawingml/2006/main" noChangeAspect="1"/>
             </wp:cNvGraphicFramePr>
@@ -1704,7 +1793,7 @@
                   <pic:spPr>
                     <a:xfrm>
                       <a:off x="0" y="0"/>
-                      <a:ext cx="5760720" cy="3062605"/>
+                      <a:ext cx="5823898" cy="3094267"/>
                     </a:xfrm>
                     <a:prstGeom prst="rect">
                       <a:avLst/>
@@ -1716,88 +1805,50 @@
           </wp:inline>
         </w:drawing>
       </w:r>
-    </w:p>
-    <w:p>
-      <w:pPr>
-        <w:rPr>
-          <w:rFonts w:asciiTheme="majorHAnsi" w:eastAsiaTheme="majorEastAsia" w:hAnsiTheme="majorHAnsi" w:cstheme="majorBidi"/>
-          <w:color w:val="1F3763" w:themeColor="accent1" w:themeShade="7F"/>
-          <w:sz w:val="24"/>
-          <w:szCs w:val="24"/>
-        </w:rPr>
-      </w:pPr>
-      <w:r>
-        <w:rPr>
-          <w:rFonts w:asciiTheme="majorHAnsi" w:eastAsiaTheme="majorEastAsia" w:hAnsiTheme="majorHAnsi" w:cstheme="majorBidi"/>
-          <w:color w:val="1F3763" w:themeColor="accent1" w:themeShade="7F"/>
-          <w:sz w:val="24"/>
-          <w:szCs w:val="24"/>
-        </w:rPr>
-        <w:t>Le projet ne compte pas de pipeline (au sens de ‘</w:t>
-      </w:r>
-      <w:proofErr w:type="spellStart"/>
-      <w:r>
-        <w:rPr>
-          <w:rFonts w:asciiTheme="majorHAnsi" w:eastAsiaTheme="majorEastAsia" w:hAnsiTheme="majorHAnsi" w:cstheme="majorBidi"/>
-          <w:color w:val="1F3763" w:themeColor="accent1" w:themeShade="7F"/>
-          <w:sz w:val="24"/>
-          <w:szCs w:val="24"/>
-        </w:rPr>
-        <w:t>devOps</w:t>
-      </w:r>
-      <w:proofErr w:type="spellEnd"/>
-      <w:r>
-        <w:rPr>
-          <w:rFonts w:asciiTheme="majorHAnsi" w:eastAsiaTheme="majorEastAsia" w:hAnsiTheme="majorHAnsi" w:cstheme="majorBidi"/>
-          <w:color w:val="1F3763" w:themeColor="accent1" w:themeShade="7F"/>
-          <w:sz w:val="24"/>
-          <w:szCs w:val="24"/>
-        </w:rPr>
-        <w:t xml:space="preserve">’), il n’y a pas de contrôle qualité du code ou de tests unitaires lancés automatiquement. En revanche les </w:t>
-      </w:r>
-      <w:proofErr w:type="spellStart"/>
-      <w:r>
-        <w:rPr>
-          <w:rFonts w:asciiTheme="majorHAnsi" w:eastAsiaTheme="majorEastAsia" w:hAnsiTheme="majorHAnsi" w:cstheme="majorBidi"/>
-          <w:color w:val="1F3763" w:themeColor="accent1" w:themeShade="7F"/>
-          <w:sz w:val="24"/>
-          <w:szCs w:val="24"/>
-        </w:rPr>
-        <w:t>builds</w:t>
-      </w:r>
-      <w:proofErr w:type="spellEnd"/>
-      <w:r>
-        <w:rPr>
-          <w:rFonts w:asciiTheme="majorHAnsi" w:eastAsiaTheme="majorEastAsia" w:hAnsiTheme="majorHAnsi" w:cstheme="majorBidi"/>
-          <w:color w:val="1F3763" w:themeColor="accent1" w:themeShade="7F"/>
-          <w:sz w:val="24"/>
-          <w:szCs w:val="24"/>
-        </w:rPr>
-        <w:t xml:space="preserve"> sont tous automatisés par le biais de Jenkins :</w:t>
-      </w:r>
-    </w:p>
-    <w:p>
-      <w:pPr>
-        <w:rPr>
-          <w:rFonts w:asciiTheme="majorHAnsi" w:eastAsiaTheme="majorEastAsia" w:hAnsiTheme="majorHAnsi" w:cstheme="majorBidi"/>
-          <w:color w:val="1F3763" w:themeColor="accent1" w:themeShade="7F"/>
-          <w:sz w:val="24"/>
-          <w:szCs w:val="24"/>
-        </w:rPr>
-      </w:pPr>
-      <w:r>
-        <w:rPr>
-          <w:rFonts w:asciiTheme="majorHAnsi" w:eastAsiaTheme="majorEastAsia" w:hAnsiTheme="majorHAnsi" w:cstheme="majorBidi"/>
-          <w:color w:val="1F3763" w:themeColor="accent1" w:themeShade="7F"/>
-          <w:sz w:val="24"/>
-          <w:szCs w:val="24"/>
-        </w:rPr>
-        <w:lastRenderedPageBreak/>
+      <w:r>
+        <w:rPr>
+          <w:noProof/>
+        </w:rPr>
+        <w:t xml:space="preserve"> </w:t>
+      </w:r>
+      <w:r>
+        <w:rPr>
+          <w:rFonts w:ascii="Georgia" w:hAnsi="Georgia"/>
+          <w:i/>
+          <w:iCs/>
+        </w:rPr>
+        <w:t xml:space="preserve">Figure </w:t>
+      </w:r>
+      <w:r>
+        <w:rPr>
+          <w:rFonts w:ascii="Georgia" w:hAnsi="Georgia"/>
+          <w:i/>
+          <w:iCs/>
+        </w:rPr>
+        <w:t>2</w:t>
+      </w:r>
+    </w:p>
+    <w:p>
+      <w:pPr>
+        <w:ind w:left="-426"/>
+        <w:rPr>
+          <w:noProof/>
+        </w:rPr>
+      </w:pPr>
+    </w:p>
+    <w:p>
+      <w:pPr>
+        <w:ind w:left="-426"/>
+      </w:pPr>
+      <w:r>
+        <w:rPr>
+          <w:noProof/>
+        </w:rPr>
         <w:drawing>
-          <wp:inline distT="0" distB="0" distL="0" distR="0" wp14:anchorId="4C907D71" wp14:editId="7F610A95">
-            <wp:extent cx="5760720" cy="3058795"/>
-            <wp:effectExtent l="0" t="0" r="0" b="8255"/>
-            <wp:docPr id="5" name="Image 5"/>
+          <wp:inline distT="0" distB="0" distL="0" distR="0" wp14:anchorId="14B89919" wp14:editId="3E160B84">
+            <wp:extent cx="5760720" cy="3062605"/>
+            <wp:effectExtent l="0" t="0" r="0" b="4445"/>
+            <wp:docPr id="4" name="Image 4"/>
             <wp:cNvGraphicFramePr>
               <a:graphicFrameLocks xmlns:a="http://schemas.openxmlformats.org/drawingml/2006/main" noChangeAspect="1"/>
             </wp:cNvGraphicFramePr>
@@ -1817,7 +1868,7 @@
                   <pic:spPr>
                     <a:xfrm>
                       <a:off x="0" y="0"/>
-                      <a:ext cx="5760720" cy="3058795"/>
+                      <a:ext cx="5760720" cy="3062605"/>
                     </a:xfrm>
                     <a:prstGeom prst="rect">
                       <a:avLst/>
@@ -1832,42 +1883,126 @@
     </w:p>
     <w:p>
       <w:pPr>
-        <w:pStyle w:val="Titre3"/>
-      </w:pPr>
-      <w:bookmarkStart w:id="6" w:name="_Toc51262074"/>
-      <w:r>
-        <w:t>Architecture</w:t>
-      </w:r>
-      <w:bookmarkEnd w:id="6"/>
-    </w:p>
-    <w:p>
-      <w:r>
-        <w:t>Le projet KEOPS date de 1987, et à l’époque, il fonctionnait sur AS400. Le noyau qui est un service backend lui fonctionnais en JAVA 1.6.</w:t>
-      </w:r>
-    </w:p>
-    <w:p>
-      <w:r>
-        <w:t xml:space="preserve">En 2010, avec l’évolution de Java, il a été entrepris une refonte de l’interface utilisateur en technologie </w:t>
-      </w:r>
-      <w:r>
-        <w:t>Java avec l’Eclipse Modeling Framework.</w:t>
-      </w:r>
-    </w:p>
-    <w:p>
-      <w:r>
-        <w:t xml:space="preserve">L’AS400 est maintenu pour certains clients, toutefois, afin de maintenir l’application </w:t>
-      </w:r>
-    </w:p>
-    <w:p>
-      <w:pPr>
-        <w:ind w:left="-709"/>
-      </w:pPr>
-      <w:r>
+        <w:ind w:left="-426"/>
+      </w:pPr>
+      <w:r>
+        <w:rPr>
+          <w:rFonts w:ascii="Georgia" w:hAnsi="Georgia"/>
+          <w:i/>
+          <w:iCs/>
+        </w:rPr>
+        <w:t xml:space="preserve">Figure </w:t>
+      </w:r>
+      <w:r>
+        <w:rPr>
+          <w:rFonts w:ascii="Georgia" w:hAnsi="Georgia"/>
+          <w:i/>
+          <w:iCs/>
+        </w:rPr>
+        <w:t>3</w:t>
+      </w:r>
+    </w:p>
+    <w:p>
+      <w:pPr>
+        <w:rPr>
+          <w:rFonts w:asciiTheme="majorHAnsi" w:eastAsiaTheme="majorEastAsia" w:hAnsiTheme="majorHAnsi" w:cstheme="majorBidi"/>
+          <w:color w:val="1F3763" w:themeColor="accent1" w:themeShade="7F"/>
+          <w:sz w:val="24"/>
+          <w:szCs w:val="24"/>
+        </w:rPr>
+      </w:pPr>
+      <w:r>
+        <w:rPr>
+          <w:rFonts w:asciiTheme="majorHAnsi" w:eastAsiaTheme="majorEastAsia" w:hAnsiTheme="majorHAnsi" w:cstheme="majorBidi"/>
+          <w:color w:val="1F3763" w:themeColor="accent1" w:themeShade="7F"/>
+          <w:sz w:val="24"/>
+          <w:szCs w:val="24"/>
+        </w:rPr>
+        <w:br w:type="page"/>
+      </w:r>
+    </w:p>
+    <w:p>
+      <w:pPr>
+        <w:rPr>
+          <w:rFonts w:asciiTheme="majorHAnsi" w:eastAsiaTheme="majorEastAsia" w:hAnsiTheme="majorHAnsi" w:cstheme="majorBidi"/>
+          <w:color w:val="1F3763" w:themeColor="accent1" w:themeShade="7F"/>
+          <w:sz w:val="24"/>
+          <w:szCs w:val="24"/>
+        </w:rPr>
+      </w:pPr>
+      <w:r>
+        <w:rPr>
+          <w:rFonts w:asciiTheme="majorHAnsi" w:eastAsiaTheme="majorEastAsia" w:hAnsiTheme="majorHAnsi" w:cstheme="majorBidi"/>
+          <w:color w:val="1F3763" w:themeColor="accent1" w:themeShade="7F"/>
+          <w:sz w:val="24"/>
+          <w:szCs w:val="24"/>
+        </w:rPr>
+        <w:lastRenderedPageBreak/>
+        <w:t>Le projet ne compte pas de pipeline (au sens de ‘</w:t>
+      </w:r>
+      <w:proofErr w:type="spellStart"/>
+      <w:r>
+        <w:rPr>
+          <w:rFonts w:asciiTheme="majorHAnsi" w:eastAsiaTheme="majorEastAsia" w:hAnsiTheme="majorHAnsi" w:cstheme="majorBidi"/>
+          <w:color w:val="1F3763" w:themeColor="accent1" w:themeShade="7F"/>
+          <w:sz w:val="24"/>
+          <w:szCs w:val="24"/>
+        </w:rPr>
+        <w:t>devOps</w:t>
+      </w:r>
+      <w:proofErr w:type="spellEnd"/>
+      <w:r>
+        <w:rPr>
+          <w:rFonts w:asciiTheme="majorHAnsi" w:eastAsiaTheme="majorEastAsia" w:hAnsiTheme="majorHAnsi" w:cstheme="majorBidi"/>
+          <w:color w:val="1F3763" w:themeColor="accent1" w:themeShade="7F"/>
+          <w:sz w:val="24"/>
+          <w:szCs w:val="24"/>
+        </w:rPr>
+        <w:t xml:space="preserve">’), il n’y a pas de contrôle qualité du code ou de tests unitaires lancés automatiquement. En revanche les </w:t>
+      </w:r>
+      <w:proofErr w:type="spellStart"/>
+      <w:r>
+        <w:rPr>
+          <w:rFonts w:asciiTheme="majorHAnsi" w:eastAsiaTheme="majorEastAsia" w:hAnsiTheme="majorHAnsi" w:cstheme="majorBidi"/>
+          <w:color w:val="1F3763" w:themeColor="accent1" w:themeShade="7F"/>
+          <w:sz w:val="24"/>
+          <w:szCs w:val="24"/>
+        </w:rPr>
+        <w:t>builds</w:t>
+      </w:r>
+      <w:proofErr w:type="spellEnd"/>
+      <w:r>
+        <w:rPr>
+          <w:rFonts w:asciiTheme="majorHAnsi" w:eastAsiaTheme="majorEastAsia" w:hAnsiTheme="majorHAnsi" w:cstheme="majorBidi"/>
+          <w:color w:val="1F3763" w:themeColor="accent1" w:themeShade="7F"/>
+          <w:sz w:val="24"/>
+          <w:szCs w:val="24"/>
+        </w:rPr>
+        <w:t xml:space="preserve"> sont tous automatisés par le biais de Jenkins :</w:t>
+      </w:r>
+    </w:p>
+    <w:p>
+      <w:pPr>
+        <w:rPr>
+          <w:rFonts w:asciiTheme="majorHAnsi" w:eastAsiaTheme="majorEastAsia" w:hAnsiTheme="majorHAnsi" w:cstheme="majorBidi"/>
+          <w:color w:val="1F3763" w:themeColor="accent1" w:themeShade="7F"/>
+          <w:sz w:val="24"/>
+          <w:szCs w:val="24"/>
+        </w:rPr>
+      </w:pPr>
+      <w:r>
+        <w:rPr>
+          <w:rFonts w:asciiTheme="majorHAnsi" w:eastAsiaTheme="majorEastAsia" w:hAnsiTheme="majorHAnsi" w:cstheme="majorBidi"/>
+          <w:noProof/>
+          <w:color w:val="1F3763" w:themeColor="accent1" w:themeShade="7F"/>
+          <w:sz w:val="24"/>
+          <w:szCs w:val="24"/>
+        </w:rPr>
         <w:drawing>
-          <wp:inline distT="0" distB="0" distL="0" distR="0" wp14:anchorId="2B7474E5" wp14:editId="4250F491">
-            <wp:extent cx="6628820" cy="3743325"/>
-            <wp:effectExtent l="0" t="0" r="635" b="0"/>
-            <wp:docPr id="2" name="Image 2"/>
+          <wp:inline distT="0" distB="0" distL="0" distR="0" wp14:anchorId="4C907D71" wp14:editId="7F610A95">
+            <wp:extent cx="5760720" cy="3058795"/>
+            <wp:effectExtent l="0" t="0" r="0" b="8255"/>
+            <wp:docPr id="5" name="Image 5"/>
             <wp:cNvGraphicFramePr>
               <a:graphicFrameLocks xmlns:a="http://schemas.openxmlformats.org/drawingml/2006/main" noChangeAspect="1"/>
             </wp:cNvGraphicFramePr>
@@ -1887,6 +2022,163 @@
                   <pic:spPr>
                     <a:xfrm>
                       <a:off x="0" y="0"/>
+                      <a:ext cx="5760720" cy="3058795"/>
+                    </a:xfrm>
+                    <a:prstGeom prst="rect">
+                      <a:avLst/>
+                    </a:prstGeom>
+                  </pic:spPr>
+                </pic:pic>
+              </a:graphicData>
+            </a:graphic>
+          </wp:inline>
+        </w:drawing>
+      </w:r>
+    </w:p>
+    <w:p>
+      <w:pPr>
+        <w:rPr>
+          <w:rFonts w:asciiTheme="majorHAnsi" w:eastAsiaTheme="majorEastAsia" w:hAnsiTheme="majorHAnsi" w:cstheme="majorBidi"/>
+          <w:color w:val="1F3763" w:themeColor="accent1" w:themeShade="7F"/>
+          <w:sz w:val="24"/>
+          <w:szCs w:val="24"/>
+        </w:rPr>
+      </w:pPr>
+      <w:r>
+        <w:rPr>
+          <w:rFonts w:ascii="Georgia" w:hAnsi="Georgia"/>
+          <w:i/>
+          <w:iCs/>
+        </w:rPr>
+        <w:t xml:space="preserve">Figure </w:t>
+      </w:r>
+      <w:r>
+        <w:rPr>
+          <w:rFonts w:ascii="Georgia" w:hAnsi="Georgia"/>
+          <w:i/>
+          <w:iCs/>
+        </w:rPr>
+        <w:t>4</w:t>
+      </w:r>
+    </w:p>
+    <w:p>
+      <w:pPr>
+        <w:rPr>
+          <w:rFonts w:asciiTheme="majorHAnsi" w:eastAsiaTheme="majorEastAsia" w:hAnsiTheme="majorHAnsi" w:cstheme="majorBidi"/>
+          <w:color w:val="1F3763" w:themeColor="accent1" w:themeShade="7F"/>
+          <w:sz w:val="24"/>
+          <w:szCs w:val="24"/>
+        </w:rPr>
+      </w:pPr>
+      <w:r>
+        <w:br w:type="page"/>
+      </w:r>
+    </w:p>
+    <w:p>
+      <w:pPr>
+        <w:pStyle w:val="Titre3"/>
+      </w:pPr>
+      <w:bookmarkStart w:id="6" w:name="_Toc51341355"/>
+      <w:r>
+        <w:lastRenderedPageBreak/>
+        <w:t>Architecture</w:t>
+      </w:r>
+      <w:bookmarkEnd w:id="6"/>
+    </w:p>
+    <w:p>
+      <w:r>
+        <w:t>Le projet KEOPS date de 1987</w:t>
+      </w:r>
+      <w:r>
+        <w:t>,</w:t>
+      </w:r>
+      <w:r>
+        <w:t xml:space="preserve"> à l’époque il fonctionnait sur AS400.</w:t>
+      </w:r>
+    </w:p>
+    <w:p>
+      <w:r>
+        <w:t>En 2006, la couche service (business layer) est modernisé et deviens un service backend en JAVA 1.6 et communique via HTTP en Spring Remoting.</w:t>
+      </w:r>
+    </w:p>
+    <w:p>
+      <w:r>
+        <w:t xml:space="preserve">En 2010, avec l’évolution de Java, il a été entrepris une refonte de l’interface utilisateur en technologie </w:t>
+      </w:r>
+      <w:r>
+        <w:t>Java avec l’Eclipse Modeling Framework.</w:t>
+      </w:r>
+    </w:p>
+    <w:p>
+      <w:r>
+        <w:t>L’AS400 est maintenu pour certains clients, toutefois, afin d</w:t>
+      </w:r>
+      <w:r>
+        <w:t>e faire évoluer KEOPS et de proposer une interface plus récente (KEOPS CLIENT), il a fallu créer</w:t>
+      </w:r>
+      <w:r>
+        <w:t xml:space="preserve"> un connecteur</w:t>
+      </w:r>
+      <w:r>
+        <w:t xml:space="preserve"> </w:t>
+      </w:r>
+      <w:r>
+        <w:t>(</w:t>
+      </w:r>
+      <w:r>
+        <w:t>KEOPS B</w:t>
+      </w:r>
+      <w:r>
+        <w:t>RIDGE)</w:t>
+      </w:r>
+      <w:r>
+        <w:t xml:space="preserve"> capable de faire du REST et du SOAP tout en maintenant la communication avec le noyau (KEOPS WEB).</w:t>
+      </w:r>
+    </w:p>
+    <w:p/>
+    <w:p>
+      <w:r>
+        <w:t>L’architecture physique de KEOPS peut se résum</w:t>
+      </w:r>
+      <w:r>
+        <w:t>er</w:t>
+      </w:r>
+      <w:r>
+        <w:t xml:space="preserve"> ainsi :</w:t>
+      </w:r>
+    </w:p>
+    <w:p>
+      <w:pPr>
+        <w:ind w:left="-709"/>
+      </w:pPr>
+      <w:r>
+        <w:rPr>
+          <w:noProof/>
+        </w:rPr>
+        <w:drawing>
+          <wp:inline distT="0" distB="0" distL="0" distR="0" wp14:anchorId="2B7474E5" wp14:editId="4250F491">
+            <wp:extent cx="6628820" cy="3743325"/>
+            <wp:effectExtent l="0" t="0" r="635" b="0"/>
+            <wp:docPr id="2" name="Image 2"/>
+            <wp:cNvGraphicFramePr>
+              <a:graphicFrameLocks xmlns:a="http://schemas.openxmlformats.org/drawingml/2006/main" noChangeAspect="1"/>
+            </wp:cNvGraphicFramePr>
+            <a:graphic xmlns:a="http://schemas.openxmlformats.org/drawingml/2006/main">
+              <a:graphicData uri="http://schemas.openxmlformats.org/drawingml/2006/picture">
+                <pic:pic xmlns:pic="http://schemas.openxmlformats.org/drawingml/2006/picture">
+                  <pic:nvPicPr>
+                    <pic:cNvPr id="1" name=""/>
+                    <pic:cNvPicPr/>
+                  </pic:nvPicPr>
+                  <pic:blipFill>
+                    <a:blip r:embed="rId11"/>
+                    <a:stretch>
+                      <a:fillRect/>
+                    </a:stretch>
+                  </pic:blipFill>
+                  <pic:spPr>
+                    <a:xfrm>
+                      <a:off x="0" y="0"/>
                       <a:ext cx="6632875" cy="3745615"/>
                     </a:xfrm>
                     <a:prstGeom prst="rect">
@@ -1902,10 +2194,45 @@
     </w:p>
     <w:p>
       <w:pPr>
+        <w:ind w:left="-709"/>
+      </w:pPr>
+      <w:r>
+        <w:rPr>
+          <w:rFonts w:ascii="Georgia" w:hAnsi="Georgia"/>
+          <w:i/>
+          <w:iCs/>
+        </w:rPr>
+        <w:t xml:space="preserve">Figure </w:t>
+      </w:r>
+      <w:r>
+        <w:rPr>
+          <w:rFonts w:ascii="Georgia" w:hAnsi="Georgia"/>
+          <w:i/>
+          <w:iCs/>
+        </w:rPr>
+        <w:t>5</w:t>
+      </w:r>
+    </w:p>
+    <w:p>
+      <w:pPr>
+        <w:rPr>
+          <w:rFonts w:asciiTheme="majorHAnsi" w:eastAsiaTheme="majorEastAsia" w:hAnsiTheme="majorHAnsi" w:cstheme="majorBidi"/>
+          <w:color w:val="1F3763" w:themeColor="accent1" w:themeShade="7F"/>
+          <w:sz w:val="24"/>
+          <w:szCs w:val="24"/>
+        </w:rPr>
+      </w:pPr>
+      <w:r>
+        <w:br w:type="page"/>
+      </w:r>
+    </w:p>
+    <w:p>
+      <w:pPr>
         <w:pStyle w:val="Titre3"/>
       </w:pPr>
-      <w:bookmarkStart w:id="7" w:name="_Toc51262075"/>
-      <w:r>
+      <w:bookmarkStart w:id="7" w:name="_Toc51341356"/>
+      <w:r>
+        <w:lastRenderedPageBreak/>
         <w:t>Mise en œuvre</w:t>
       </w:r>
       <w:bookmarkEnd w:id="7"/>
@@ -1913,9 +2240,22 @@
     <w:p/>
     <w:p>
       <w:pPr>
+        <w:rPr>
+          <w:rFonts w:asciiTheme="majorHAnsi" w:eastAsiaTheme="majorEastAsia" w:hAnsiTheme="majorHAnsi" w:cstheme="majorBidi"/>
+          <w:color w:val="2F5496" w:themeColor="accent1" w:themeShade="BF"/>
+          <w:sz w:val="26"/>
+          <w:szCs w:val="26"/>
+        </w:rPr>
+      </w:pPr>
+      <w:r>
+        <w:br w:type="page"/>
+      </w:r>
+    </w:p>
+    <w:p>
+      <w:pPr>
         <w:pStyle w:val="Titre2"/>
       </w:pPr>
-      <w:bookmarkStart w:id="8" w:name="_Toc51262076"/>
+      <w:bookmarkStart w:id="8" w:name="_Toc51341357"/>
       <w:r>
         <w:lastRenderedPageBreak/>
         <w:t>Crew Web Access</w:t>
@@ -1926,102 +2266,419 @@
       <w:pPr>
         <w:pStyle w:val="Titre3"/>
       </w:pPr>
-      <w:bookmarkStart w:id="9" w:name="_Toc51262077"/>
+      <w:bookmarkStart w:id="9" w:name="_Toc51341358"/>
       <w:r>
         <w:t>Contexte</w:t>
       </w:r>
       <w:bookmarkEnd w:id="9"/>
     </w:p>
+    <w:p>
+      <w:r>
+        <w:t xml:space="preserve">Crew Web Access est un </w:t>
+      </w:r>
+      <w:r>
+        <w:t xml:space="preserve">portail WEB qui vient se </w:t>
+      </w:r>
+      <w:r>
+        <w:t>greffer</w:t>
+      </w:r>
+      <w:r>
+        <w:t xml:space="preserve"> au SI de KEOPS </w:t>
+      </w:r>
+      <w:r>
+        <w:t xml:space="preserve">par le </w:t>
+      </w:r>
+      <w:r>
+        <w:t>biais</w:t>
+      </w:r>
+      <w:r>
+        <w:t xml:space="preserve"> de l’AS400 (voir </w:t>
+      </w:r>
+      <w:r>
+        <w:rPr>
+          <w:rFonts w:ascii="Georgia" w:hAnsi="Georgia"/>
+          <w:i/>
+          <w:iCs/>
+        </w:rPr>
+        <w:t xml:space="preserve">Figure </w:t>
+      </w:r>
+      <w:r>
+        <w:rPr>
+          <w:rFonts w:ascii="Georgia" w:hAnsi="Georgia"/>
+          <w:i/>
+          <w:iCs/>
+        </w:rPr>
+        <w:t>5</w:t>
+      </w:r>
+      <w:r>
+        <w:t>)</w:t>
+      </w:r>
+      <w:r>
+        <w:t>.</w:t>
+      </w:r>
+    </w:p>
+    <w:p>
+      <w:r>
+        <w:t>C’est un portail permettant aux PN (Personnel Naviguant) de consulter leur planning, de recevoir des notifications (des messages) de la part de la compagnie et de communiquer des désidératas en matière de congés et d’activités sur le planning.</w:t>
+      </w:r>
+    </w:p>
     <w:p/>
+    <w:p>
+      <w:pPr>
+        <w:pStyle w:val="Titre3"/>
+      </w:pPr>
+      <w:bookmarkStart w:id="10" w:name="_Toc51341359"/>
+      <w:r>
+        <w:t>Mise en œuvre</w:t>
+      </w:r>
+      <w:bookmarkEnd w:id="10"/>
+    </w:p>
+    <w:p>
+      <w:r>
+        <w:t>Lors d’un</w:t>
+      </w:r>
+      <w:r>
+        <w:t xml:space="preserve">e campagne de tests d’intrusion sur </w:t>
+      </w:r>
+      <w:r>
+        <w:t xml:space="preserve">le portail </w:t>
+      </w:r>
+      <w:r>
+        <w:t>« Crew Web Access » menée fin 2019, il a été découvert 4 failles majeures, listées ci-dessous, que j’ai eu à corriger :</w:t>
+      </w:r>
+    </w:p>
+    <w:p>
+      <w:r>
+        <w:t>•</w:t>
+      </w:r>
+      <w:r>
+        <w:tab/>
+        <w:t xml:space="preserve">R13 – Mettre à jour la solution Crew. L’application doit contrôler la session et les droits de l’utilisateur avec la valeur du paramètre </w:t>
+      </w:r>
+      <w:proofErr w:type="spellStart"/>
+      <w:r>
+        <w:t>txtActId</w:t>
+      </w:r>
+      <w:proofErr w:type="spellEnd"/>
+      <w:r>
+        <w:t xml:space="preserve"> utilisé par plusieurs fonctions de l’application.</w:t>
+      </w:r>
+    </w:p>
+    <w:p>
+      <w:r>
+        <w:t>•</w:t>
+      </w:r>
+      <w:r>
+        <w:tab/>
+        <w:t>R5 - Implémenter une politique de mot de passe robuste.</w:t>
+      </w:r>
+    </w:p>
+    <w:p>
+      <w:r>
+        <w:t>•</w:t>
+      </w:r>
+      <w:r>
+        <w:tab/>
+        <w:t>R14 – Retourner un message d’erreur générique en cas d’échec d’authentification. Par exemple, le message suivant peut être retourné par l’application après un échec d’authentification : « L’identifiant ou le mot de passe sont incorrects. »</w:t>
+      </w:r>
+    </w:p>
+    <w:p>
+      <w:r>
+        <w:t>•</w:t>
+      </w:r>
+      <w:r>
+        <w:tab/>
+        <w:t>R17 – HTTPS. Rediriger tous les flux HTTP vers le service Web correspondant en https en modifiant la configuration des serveurs applicatifs.</w:t>
+      </w:r>
+    </w:p>
     <w:p/>
     <w:p>
+      <w:r>
+        <w:t>De plus, il a fallu migrer le code source en PHP4 vers PHP7 afin de le faire tourner sur des serveurs à jour pour limiter les failles de sécurité.</w:t>
+      </w:r>
+    </w:p>
+    <w:p>
+      <w:pPr>
+        <w:rPr>
+          <w:rFonts w:asciiTheme="majorHAnsi" w:eastAsiaTheme="majorEastAsia" w:hAnsiTheme="majorHAnsi" w:cstheme="majorBidi"/>
+          <w:color w:val="2F5496" w:themeColor="accent1" w:themeShade="BF"/>
+          <w:sz w:val="26"/>
+          <w:szCs w:val="26"/>
+        </w:rPr>
+      </w:pPr>
+      <w:r>
+        <w:br w:type="page"/>
+      </w:r>
+    </w:p>
+    <w:p>
+      <w:pPr>
+        <w:pStyle w:val="Titre2"/>
+      </w:pPr>
+      <w:bookmarkStart w:id="11" w:name="_Toc51341360"/>
+      <w:r>
+        <w:lastRenderedPageBreak/>
+        <w:t>Crew Mobile Access</w:t>
+      </w:r>
+      <w:bookmarkEnd w:id="11"/>
+    </w:p>
+    <w:p>
       <w:pPr>
         <w:pStyle w:val="Titre3"/>
       </w:pPr>
-      <w:bookmarkStart w:id="10" w:name="_Toc51262078"/>
+      <w:bookmarkStart w:id="12" w:name="_Toc51341361"/>
+      <w:r>
+        <w:t>Contexte</w:t>
+      </w:r>
+      <w:bookmarkEnd w:id="12"/>
+    </w:p>
+    <w:p>
+      <w:r>
+        <w:t xml:space="preserve">Crew Mobile Access est une refonte du </w:t>
+      </w:r>
+      <w:r>
+        <w:rPr>
+          <w:b/>
+          <w:bCs/>
+        </w:rPr>
+        <w:t>Crew Web Access</w:t>
+      </w:r>
+      <w:r>
+        <w:t xml:space="preserve">. Il permet de fournir </w:t>
+      </w:r>
+      <w:r>
+        <w:t>les mêmes services</w:t>
+      </w:r>
+      <w:r>
+        <w:t xml:space="preserve"> que le portail Crew Web Access mais sout forme d’application mobile. Cela permettra aux PN (Personnel Naviguant) d’accéder au planning directement à partir du téléphone de manière plus ergonomique.</w:t>
+      </w:r>
+    </w:p>
+    <w:p>
+      <w:r>
+        <w:t xml:space="preserve">Le Crew Mobile Access est un service qui </w:t>
+      </w:r>
+      <w:r>
+        <w:t xml:space="preserve">vient se </w:t>
+      </w:r>
+      <w:proofErr w:type="spellStart"/>
+      <w:r>
+        <w:t>gréffer</w:t>
+      </w:r>
+      <w:proofErr w:type="spellEnd"/>
+      <w:r>
+        <w:t xml:space="preserve"> au SI KEOPS par le biais du KEOPS BRIDGE (voir </w:t>
+      </w:r>
+      <w:r>
+        <w:rPr>
+          <w:rFonts w:ascii="Georgia" w:hAnsi="Georgia"/>
+          <w:i/>
+          <w:iCs/>
+        </w:rPr>
+        <w:t>Figure 5</w:t>
+      </w:r>
+      <w:r>
+        <w:t>).</w:t>
+      </w:r>
+    </w:p>
+    <w:p/>
+    <w:p>
+      <w:pPr>
+        <w:pStyle w:val="Titre3"/>
+      </w:pPr>
+      <w:bookmarkStart w:id="13" w:name="_Toc51341362"/>
+      <w:r>
+        <w:t>Démarche de travail</w:t>
+      </w:r>
+      <w:bookmarkEnd w:id="13"/>
+    </w:p>
+    <w:p/>
+    <w:p>
+      <w:pPr>
+        <w:pStyle w:val="Titre3"/>
+      </w:pPr>
+    </w:p>
+    <w:p>
+      <w:pPr>
+        <w:pStyle w:val="Titre3"/>
+      </w:pPr>
+      <w:bookmarkStart w:id="14" w:name="_Toc51341363"/>
+      <w:r>
+        <w:t>Conception</w:t>
+      </w:r>
+      <w:bookmarkEnd w:id="14"/>
+    </w:p>
+    <w:p>
+      <w:r>
+        <w:rPr>
+          <w:noProof/>
+        </w:rPr>
+        <w:drawing>
+          <wp:inline distT="0" distB="0" distL="0" distR="0" wp14:anchorId="4C1F9DE8" wp14:editId="73F997FB">
+            <wp:extent cx="5172075" cy="5686425"/>
+            <wp:effectExtent l="0" t="0" r="9525" b="9525"/>
+            <wp:docPr id="13" name="Image 13"/>
+            <wp:cNvGraphicFramePr>
+              <a:graphicFrameLocks xmlns:a="http://schemas.openxmlformats.org/drawingml/2006/main" noChangeAspect="1"/>
+            </wp:cNvGraphicFramePr>
+            <a:graphic xmlns:a="http://schemas.openxmlformats.org/drawingml/2006/main">
+              <a:graphicData uri="http://schemas.openxmlformats.org/drawingml/2006/picture">
+                <pic:pic xmlns:pic="http://schemas.openxmlformats.org/drawingml/2006/picture">
+                  <pic:nvPicPr>
+                    <pic:cNvPr id="1" name=""/>
+                    <pic:cNvPicPr/>
+                  </pic:nvPicPr>
+                  <pic:blipFill>
+                    <a:blip r:embed="rId12"/>
+                    <a:stretch>
+                      <a:fillRect/>
+                    </a:stretch>
+                  </pic:blipFill>
+                  <pic:spPr>
+                    <a:xfrm>
+                      <a:off x="0" y="0"/>
+                      <a:ext cx="5172075" cy="5686425"/>
+                    </a:xfrm>
+                    <a:prstGeom prst="rect">
+                      <a:avLst/>
+                    </a:prstGeom>
+                  </pic:spPr>
+                </pic:pic>
+              </a:graphicData>
+            </a:graphic>
+          </wp:inline>
+        </w:drawing>
+      </w:r>
+    </w:p>
+    <w:p/>
+    <w:p>
+      <w:pPr>
+        <w:pStyle w:val="Titre3"/>
+      </w:pPr>
+      <w:bookmarkStart w:id="15" w:name="_Toc51341364"/>
+      <w:r>
+        <w:t>Architecture</w:t>
+      </w:r>
+      <w:bookmarkEnd w:id="15"/>
+    </w:p>
+    <w:p/>
+    <w:p>
+      <w:r>
+        <w:t>Pour des raisons de compatibilité, le Crew Mobile Access ne communique pas directement au Web Service de KEOPS. En effet, le KEOPS BRIDGE est là pour jouer un rôle de connecteur entre les services nouvelle génération et le noyau de KEOPS : KEOPS WEB.</w:t>
+      </w:r>
+    </w:p>
+    <w:p>
+      <w:r>
+        <w:rPr>
+          <w:noProof/>
+        </w:rPr>
+        <w:drawing>
+          <wp:inline distT="0" distB="0" distL="0" distR="0" wp14:anchorId="0734B6A1" wp14:editId="08C3BA59">
+            <wp:extent cx="5760720" cy="1339850"/>
+            <wp:effectExtent l="0" t="0" r="0" b="0"/>
+            <wp:docPr id="12" name="Image 12"/>
+            <wp:cNvGraphicFramePr>
+              <a:graphicFrameLocks xmlns:a="http://schemas.openxmlformats.org/drawingml/2006/main" noChangeAspect="1"/>
+            </wp:cNvGraphicFramePr>
+            <a:graphic xmlns:a="http://schemas.openxmlformats.org/drawingml/2006/main">
+              <a:graphicData uri="http://schemas.openxmlformats.org/drawingml/2006/picture">
+                <pic:pic xmlns:pic="http://schemas.openxmlformats.org/drawingml/2006/picture">
+                  <pic:nvPicPr>
+                    <pic:cNvPr id="1" name=""/>
+                    <pic:cNvPicPr/>
+                  </pic:nvPicPr>
+                  <pic:blipFill>
+                    <a:blip r:embed="rId13"/>
+                    <a:stretch>
+                      <a:fillRect/>
+                    </a:stretch>
+                  </pic:blipFill>
+                  <pic:spPr>
+                    <a:xfrm>
+                      <a:off x="0" y="0"/>
+                      <a:ext cx="5760720" cy="1339850"/>
+                    </a:xfrm>
+                    <a:prstGeom prst="rect">
+                      <a:avLst/>
+                    </a:prstGeom>
+                  </pic:spPr>
+                </pic:pic>
+              </a:graphicData>
+            </a:graphic>
+          </wp:inline>
+        </w:drawing>
+      </w:r>
+    </w:p>
+    <w:p/>
+    <w:p>
+      <w:r>
+        <w:drawing>
+          <wp:inline distT="0" distB="0" distL="0" distR="0" wp14:anchorId="3F5C9F47" wp14:editId="48B7877C">
+            <wp:extent cx="5760720" cy="4399915"/>
+            <wp:effectExtent l="0" t="0" r="0" b="635"/>
+            <wp:docPr id="11" name="Image 11"/>
+            <wp:cNvGraphicFramePr>
+              <a:graphicFrameLocks xmlns:a="http://schemas.openxmlformats.org/drawingml/2006/main" noChangeAspect="1"/>
+            </wp:cNvGraphicFramePr>
+            <a:graphic xmlns:a="http://schemas.openxmlformats.org/drawingml/2006/main">
+              <a:graphicData uri="http://schemas.openxmlformats.org/drawingml/2006/picture">
+                <pic:pic xmlns:pic="http://schemas.openxmlformats.org/drawingml/2006/picture">
+                  <pic:nvPicPr>
+                    <pic:cNvPr id="1" name=""/>
+                    <pic:cNvPicPr/>
+                  </pic:nvPicPr>
+                  <pic:blipFill>
+                    <a:blip r:embed="rId14"/>
+                    <a:stretch>
+                      <a:fillRect/>
+                    </a:stretch>
+                  </pic:blipFill>
+                  <pic:spPr>
+                    <a:xfrm>
+                      <a:off x="0" y="0"/>
+                      <a:ext cx="5760720" cy="4399915"/>
+                    </a:xfrm>
+                    <a:prstGeom prst="rect">
+                      <a:avLst/>
+                    </a:prstGeom>
+                  </pic:spPr>
+                </pic:pic>
+              </a:graphicData>
+            </a:graphic>
+          </wp:inline>
+        </w:drawing>
+      </w:r>
+    </w:p>
+    <w:p/>
+    <w:p>
+      <w:pPr>
+        <w:pStyle w:val="Titre3"/>
+      </w:pPr>
+      <w:bookmarkStart w:id="16" w:name="_Toc51341365"/>
       <w:r>
         <w:t>Mise en œuvre</w:t>
       </w:r>
-      <w:bookmarkEnd w:id="10"/>
+      <w:bookmarkEnd w:id="16"/>
     </w:p>
     <w:p/>
-    <w:p/>
-    <w:p>
-      <w:pPr>
-        <w:pStyle w:val="Titre2"/>
-      </w:pPr>
-      <w:bookmarkStart w:id="11" w:name="_Toc51262079"/>
-      <w:r>
-        <w:t>Crew Mobile Access</w:t>
-      </w:r>
-      <w:bookmarkEnd w:id="11"/>
-    </w:p>
-    <w:p/>
-    <w:p>
-      <w:pPr>
-        <w:pStyle w:val="Titre3"/>
-      </w:pPr>
-      <w:bookmarkStart w:id="12" w:name="_Toc51262080"/>
-      <w:r>
-        <w:t>Contexte</w:t>
-      </w:r>
-      <w:bookmarkEnd w:id="12"/>
-    </w:p>
-    <w:p/>
-    <w:p>
-      <w:pPr>
-        <w:pStyle w:val="Titre3"/>
-      </w:pPr>
-      <w:bookmarkStart w:id="13" w:name="_Toc51262081"/>
-      <w:r>
-        <w:t>Démarche de travail</w:t>
-      </w:r>
-      <w:bookmarkEnd w:id="13"/>
-    </w:p>
-    <w:p>
-      <w:pPr>
-        <w:pStyle w:val="Titre3"/>
-      </w:pPr>
-    </w:p>
-    <w:p>
-      <w:pPr>
-        <w:pStyle w:val="Titre3"/>
-      </w:pPr>
-      <w:bookmarkStart w:id="14" w:name="_Toc51262082"/>
-      <w:r>
-        <w:t>Conception</w:t>
-      </w:r>
-      <w:bookmarkEnd w:id="14"/>
-    </w:p>
-    <w:p/>
-    <w:p>
-      <w:pPr>
-        <w:pStyle w:val="Titre3"/>
-      </w:pPr>
-      <w:bookmarkStart w:id="15" w:name="_Toc51262083"/>
-      <w:r>
-        <w:t>Architecture</w:t>
-      </w:r>
-      <w:bookmarkEnd w:id="15"/>
-    </w:p>
-    <w:p/>
-    <w:p>
-      <w:pPr>
-        <w:pStyle w:val="Titre3"/>
-      </w:pPr>
-      <w:bookmarkStart w:id="16" w:name="_Toc51262084"/>
-      <w:r>
-        <w:t>Mise en œuvre</w:t>
-      </w:r>
-      <w:bookmarkEnd w:id="16"/>
-    </w:p>
-    <w:p/>
+    <w:p>
+      <w:pPr>
+        <w:rPr>
+          <w:rFonts w:asciiTheme="majorHAnsi" w:eastAsiaTheme="majorEastAsia" w:hAnsiTheme="majorHAnsi" w:cstheme="majorBidi"/>
+          <w:color w:val="2F5496" w:themeColor="accent1" w:themeShade="BF"/>
+          <w:sz w:val="32"/>
+          <w:szCs w:val="32"/>
+        </w:rPr>
+      </w:pPr>
+      <w:r>
+        <w:br w:type="page"/>
+      </w:r>
+    </w:p>
     <w:p>
       <w:pPr>
         <w:pStyle w:val="Titre1"/>
       </w:pPr>
-      <w:bookmarkStart w:id="17" w:name="_Toc51262085"/>
-      <w:r>
+      <w:bookmarkStart w:id="17" w:name="_Toc51341366"/>
+      <w:r>
+        <w:lastRenderedPageBreak/>
         <w:t>Conclusion</w:t>
       </w:r>
       <w:bookmarkEnd w:id="17"/>

</xml_diff>

<commit_message>
MAJ Memoire XLM aero
</commit_message>
<xml_diff>
--- a/Experience_pro/Mémoire-XLM/Mémoire.docx
+++ b/Experience_pro/Mémoire-XLM/Mémoire.docx
@@ -1,17 +1,21 @@
 
 <file path=word/document.xml><?xml version="1.0" encoding="utf-8"?>
-<w:document xmlns:wpc="http://schemas.microsoft.com/office/word/2010/wordprocessingCanvas" xmlns:cx="http://schemas.microsoft.com/office/drawing/2014/chartex" xmlns:cx1="http://schemas.microsoft.com/office/drawing/2015/9/8/chartex" xmlns:cx2="http://schemas.microsoft.com/office/drawing/2015/10/21/chartex" xmlns:cx3="http://schemas.microsoft.com/office/drawing/2016/5/9/chartex" xmlns:cx4="http://schemas.microsoft.com/office/drawing/2016/5/10/chartex" xmlns:cx5="http://schemas.microsoft.com/office/drawing/2016/5/11/chartex" xmlns:cx6="http://schemas.microsoft.com/office/drawing/2016/5/12/chartex" xmlns:cx7="http://schemas.microsoft.com/office/drawing/2016/5/13/chartex" xmlns:cx8="http://schemas.microsoft.com/office/drawing/2016/5/14/chartex" xmlns:mc="http://schemas.openxmlformats.org/markup-compatibility/2006" xmlns:aink="http://schemas.microsoft.com/office/drawing/2016/ink" xmlns:am3d="http://schemas.microsoft.com/office/drawing/2017/model3d" xmlns:o="urn:schemas-microsoft-com:office:office" xmlns:r="http://schemas.openxmlformats.org/officeDocument/2006/relationships" xmlns:m="http://schemas.openxmlformats.org/officeDocument/2006/math" xmlns:v="urn:schemas-microsoft-com:vml" xmlns:wp14="http://schemas.microsoft.com/office/word/2010/wordprocessingDrawing" xmlns:wp="http://schemas.openxmlformats.org/drawingml/2006/wordprocessingDrawing" xmlns:w10="urn:schemas-microsoft-com:office:word" xmlns:w="http://schemas.openxmlformats.org/wordprocessingml/2006/main" xmlns:w14="http://schemas.microsoft.com/office/word/2010/wordml" xmlns:w15="http://schemas.microsoft.com/office/word/2012/wordml" xmlns:w16cex="http://schemas.microsoft.com/office/word/2018/wordml/cex" xmlns:w16cid="http://schemas.microsoft.com/office/word/2016/wordml/cid" xmlns:w16="http://schemas.microsoft.com/office/word/2018/wordml" xmlns:w16se="http://schemas.microsoft.com/office/word/2015/wordml/symex" xmlns:wpg="http://schemas.microsoft.com/office/word/2010/wordprocessingGroup" xmlns:wpi="http://schemas.microsoft.com/office/word/2010/wordprocessingInk" xmlns:wne="http://schemas.microsoft.com/office/word/2006/wordml" xmlns:wps="http://schemas.microsoft.com/office/word/2010/wordprocessingShape" mc:Ignorable="w14 w15 w16se w16cid w16 w16cex wp14">
+<w:document xmlns:ve="http://schemas.openxmlformats.org/markup-compatibility/2006" xmlns:o="urn:schemas-microsoft-com:office:office" xmlns:r="http://schemas.openxmlformats.org/officeDocument/2006/relationships" xmlns:m="http://schemas.openxmlformats.org/officeDocument/2006/math" xmlns:v="urn:schemas-microsoft-com:vml" xmlns:wp="http://schemas.openxmlformats.org/drawingml/2006/wordprocessingDrawing" xmlns:w10="urn:schemas-microsoft-com:office:word" xmlns:w="http://schemas.openxmlformats.org/wordprocessingml/2006/main" xmlns:wne="http://schemas.microsoft.com/office/word/2006/wordml">
   <w:body>
     <w:p>
       <w:r>
+        <w:rPr>
+          <w:noProof/>
+          <w:lang w:eastAsia="fr-FR"/>
+        </w:rPr>
         <w:drawing>
-          <wp:inline distT="0" distB="0" distL="0" distR="0" wp14:anchorId="454D109C" wp14:editId="388304BE">
+          <wp:inline distT="0" distB="0" distL="0" distR="0">
             <wp:extent cx="1839912" cy="1839912"/>
             <wp:effectExtent l="0" t="0" r="8255" b="8255"/>
             <wp:docPr id="2054" name="Picture 6" descr="Résultat de recherche d'images pour &quot;xlm aero&quot;">
               <a:extLst xmlns:a="http://schemas.openxmlformats.org/drawingml/2006/main">
                 <a:ext uri="{FF2B5EF4-FFF2-40B4-BE49-F238E27FC236}">
-                  <a16:creationId xmlns:a16="http://schemas.microsoft.com/office/drawing/2014/main" id="{7C9C3FED-DEFD-44F4-88AF-99A6B5360AF5}"/>
+                  <a16:creationId xmlns:a16="http://schemas.microsoft.com/office/drawing/2014/main" xmlns:wps="http://schemas.microsoft.com/office/word/2010/wordprocessingShape" xmlns:wpi="http://schemas.microsoft.com/office/word/2010/wordprocessingInk" xmlns:wpg="http://schemas.microsoft.com/office/word/2010/wordprocessingGroup" xmlns:w16se="http://schemas.microsoft.com/office/word/2015/wordml/symex" xmlns:w16="http://schemas.microsoft.com/office/word/2018/wordml" xmlns:w16cid="http://schemas.microsoft.com/office/word/2016/wordml/cid" xmlns:w16cex="http://schemas.microsoft.com/office/word/2018/wordml/cex" xmlns:w15="http://schemas.microsoft.com/office/word/2012/wordml" xmlns:w14="http://schemas.microsoft.com/office/word/2010/wordml" xmlns:w="http://schemas.openxmlformats.org/wordprocessingml/2006/main" xmlns:w10="urn:schemas-microsoft-com:office:word" xmlns:wp14="http://schemas.microsoft.com/office/word/2010/wordprocessingDrawing" xmlns:v="urn:schemas-microsoft-com:vml" xmlns:o="urn:schemas-microsoft-com:office:office" xmlns:am3d="http://schemas.microsoft.com/office/drawing/2017/model3d" xmlns:aink="http://schemas.microsoft.com/office/drawing/2016/ink" xmlns:mc="http://schemas.openxmlformats.org/markup-compatibility/2006" xmlns:cx8="http://schemas.microsoft.com/office/drawing/2016/5/14/chartex" xmlns:cx7="http://schemas.microsoft.com/office/drawing/2016/5/13/chartex" xmlns:cx6="http://schemas.microsoft.com/office/drawing/2016/5/12/chartex" xmlns:cx5="http://schemas.microsoft.com/office/drawing/2016/5/11/chartex" xmlns:cx4="http://schemas.microsoft.com/office/drawing/2016/5/10/chartex" xmlns:cx3="http://schemas.microsoft.com/office/drawing/2016/5/9/chartex" xmlns:cx2="http://schemas.microsoft.com/office/drawing/2015/10/21/chartex" xmlns:cx1="http://schemas.microsoft.com/office/drawing/2015/9/8/chartex" xmlns:cx="http://schemas.microsoft.com/office/drawing/2014/chartex" xmlns:wpc="http://schemas.microsoft.com/office/word/2010/wordprocessingCanvas" xmlns="" id="{7C9C3FED-DEFD-44F4-88AF-99A6B5360AF5}"/>
                 </a:ext>
               </a:extLst>
             </wp:docPr>
@@ -25,7 +29,7 @@
                     <pic:cNvPr id="2054" name="Picture 6" descr="Résultat de recherche d'images pour &quot;xlm aero&quot;">
                       <a:extLst>
                         <a:ext uri="{FF2B5EF4-FFF2-40B4-BE49-F238E27FC236}">
-                          <a16:creationId xmlns:a16="http://schemas.microsoft.com/office/drawing/2014/main" id="{7C9C3FED-DEFD-44F4-88AF-99A6B5360AF5}"/>
+                          <a16:creationId xmlns:a16="http://schemas.microsoft.com/office/drawing/2014/main" xmlns:wps="http://schemas.microsoft.com/office/word/2010/wordprocessingShape" xmlns:wpi="http://schemas.microsoft.com/office/word/2010/wordprocessingInk" xmlns:wpg="http://schemas.microsoft.com/office/word/2010/wordprocessingGroup" xmlns:w16se="http://schemas.microsoft.com/office/word/2015/wordml/symex" xmlns:w16="http://schemas.microsoft.com/office/word/2018/wordml" xmlns:w16cid="http://schemas.microsoft.com/office/word/2016/wordml/cid" xmlns:w16cex="http://schemas.microsoft.com/office/word/2018/wordml/cex" xmlns:w15="http://schemas.microsoft.com/office/word/2012/wordml" xmlns:w14="http://schemas.microsoft.com/office/word/2010/wordml" xmlns:w="http://schemas.openxmlformats.org/wordprocessingml/2006/main" xmlns:w10="urn:schemas-microsoft-com:office:word" xmlns:wp14="http://schemas.microsoft.com/office/word/2010/wordprocessingDrawing" xmlns:v="urn:schemas-microsoft-com:vml" xmlns:o="urn:schemas-microsoft-com:office:office" xmlns:am3d="http://schemas.microsoft.com/office/drawing/2017/model3d" xmlns:aink="http://schemas.microsoft.com/office/drawing/2016/ink" xmlns:mc="http://schemas.openxmlformats.org/markup-compatibility/2006" xmlns:cx8="http://schemas.microsoft.com/office/drawing/2016/5/14/chartex" xmlns:cx7="http://schemas.microsoft.com/office/drawing/2016/5/13/chartex" xmlns:cx6="http://schemas.microsoft.com/office/drawing/2016/5/12/chartex" xmlns:cx5="http://schemas.microsoft.com/office/drawing/2016/5/11/chartex" xmlns:cx4="http://schemas.microsoft.com/office/drawing/2016/5/10/chartex" xmlns:cx3="http://schemas.microsoft.com/office/drawing/2016/5/9/chartex" xmlns:cx2="http://schemas.microsoft.com/office/drawing/2015/10/21/chartex" xmlns:cx1="http://schemas.microsoft.com/office/drawing/2015/9/8/chartex" xmlns:cx="http://schemas.microsoft.com/office/drawing/2014/chartex" xmlns:wpc="http://schemas.microsoft.com/office/word/2010/wordprocessingCanvas" xmlns="" id="{7C9C3FED-DEFD-44F4-88AF-99A6B5360AF5}"/>
                         </a:ext>
                       </a:extLst>
                     </pic:cNvPr>
@@ -34,10 +38,10 @@
                     </pic:cNvPicPr>
                   </pic:nvPicPr>
                   <pic:blipFill>
-                    <a:blip r:embed="rId6" cstate="print">
+                    <a:blip r:embed="rId8" cstate="print">
                       <a:extLst>
                         <a:ext uri="{28A0092B-C50C-407E-A947-70E740481C1C}">
-                          <a14:useLocalDpi xmlns:a14="http://schemas.microsoft.com/office/drawing/2010/main" val="0"/>
+                          <a14:useLocalDpi xmlns:a14="http://schemas.microsoft.com/office/drawing/2010/main" xmlns:wps="http://schemas.microsoft.com/office/word/2010/wordprocessingShape" xmlns:wpi="http://schemas.microsoft.com/office/word/2010/wordprocessingInk" xmlns:wpg="http://schemas.microsoft.com/office/word/2010/wordprocessingGroup" xmlns:w16se="http://schemas.microsoft.com/office/word/2015/wordml/symex" xmlns:w16="http://schemas.microsoft.com/office/word/2018/wordml" xmlns:w16cid="http://schemas.microsoft.com/office/word/2016/wordml/cid" xmlns:w16cex="http://schemas.microsoft.com/office/word/2018/wordml/cex" xmlns:w15="http://schemas.microsoft.com/office/word/2012/wordml" xmlns:w14="http://schemas.microsoft.com/office/word/2010/wordml" xmlns:w="http://schemas.openxmlformats.org/wordprocessingml/2006/main" xmlns:w10="urn:schemas-microsoft-com:office:word" xmlns:wp14="http://schemas.microsoft.com/office/word/2010/wordprocessingDrawing" xmlns:v="urn:schemas-microsoft-com:vml" xmlns:o="urn:schemas-microsoft-com:office:office" xmlns:am3d="http://schemas.microsoft.com/office/drawing/2017/model3d" xmlns:aink="http://schemas.microsoft.com/office/drawing/2016/ink" xmlns:mc="http://schemas.openxmlformats.org/markup-compatibility/2006" xmlns:cx8="http://schemas.microsoft.com/office/drawing/2016/5/14/chartex" xmlns:cx7="http://schemas.microsoft.com/office/drawing/2016/5/13/chartex" xmlns:cx6="http://schemas.microsoft.com/office/drawing/2016/5/12/chartex" xmlns:cx5="http://schemas.microsoft.com/office/drawing/2016/5/11/chartex" xmlns:cx4="http://schemas.microsoft.com/office/drawing/2016/5/10/chartex" xmlns:cx3="http://schemas.microsoft.com/office/drawing/2016/5/9/chartex" xmlns:cx2="http://schemas.microsoft.com/office/drawing/2015/10/21/chartex" xmlns:cx1="http://schemas.microsoft.com/office/drawing/2015/9/8/chartex" xmlns:cx="http://schemas.microsoft.com/office/drawing/2014/chartex" xmlns:wpc="http://schemas.microsoft.com/office/word/2010/wordprocessingCanvas" xmlns="" val="0"/>
                         </a:ext>
                       </a:extLst>
                     </a:blip>
@@ -57,7 +61,7 @@
                     <a:noFill/>
                     <a:extLst>
                       <a:ext uri="{909E8E84-426E-40DD-AFC4-6F175D3DCCD1}">
-                        <a14:hiddenFill xmlns:a14="http://schemas.microsoft.com/office/drawing/2010/main">
+                        <a14:hiddenFill xmlns:a14="http://schemas.microsoft.com/office/drawing/2010/main" xmlns:wps="http://schemas.microsoft.com/office/word/2010/wordprocessingShape" xmlns:wpi="http://schemas.microsoft.com/office/word/2010/wordprocessingInk" xmlns:wpg="http://schemas.microsoft.com/office/word/2010/wordprocessingGroup" xmlns:w16se="http://schemas.microsoft.com/office/word/2015/wordml/symex" xmlns:w16="http://schemas.microsoft.com/office/word/2018/wordml" xmlns:w16cid="http://schemas.microsoft.com/office/word/2016/wordml/cid" xmlns:w16cex="http://schemas.microsoft.com/office/word/2018/wordml/cex" xmlns:w15="http://schemas.microsoft.com/office/word/2012/wordml" xmlns:w14="http://schemas.microsoft.com/office/word/2010/wordml" xmlns:w="http://schemas.openxmlformats.org/wordprocessingml/2006/main" xmlns:w10="urn:schemas-microsoft-com:office:word" xmlns:wp14="http://schemas.microsoft.com/office/word/2010/wordprocessingDrawing" xmlns:v="urn:schemas-microsoft-com:vml" xmlns:o="urn:schemas-microsoft-com:office:office" xmlns:am3d="http://schemas.microsoft.com/office/drawing/2017/model3d" xmlns:aink="http://schemas.microsoft.com/office/drawing/2016/ink" xmlns:mc="http://schemas.openxmlformats.org/markup-compatibility/2006" xmlns:cx8="http://schemas.microsoft.com/office/drawing/2016/5/14/chartex" xmlns:cx7="http://schemas.microsoft.com/office/drawing/2016/5/13/chartex" xmlns:cx6="http://schemas.microsoft.com/office/drawing/2016/5/12/chartex" xmlns:cx5="http://schemas.microsoft.com/office/drawing/2016/5/11/chartex" xmlns:cx4="http://schemas.microsoft.com/office/drawing/2016/5/10/chartex" xmlns:cx3="http://schemas.microsoft.com/office/drawing/2016/5/9/chartex" xmlns:cx2="http://schemas.microsoft.com/office/drawing/2015/10/21/chartex" xmlns:cx1="http://schemas.microsoft.com/office/drawing/2015/9/8/chartex" xmlns:cx="http://schemas.microsoft.com/office/drawing/2014/chartex" xmlns:wpc="http://schemas.microsoft.com/office/word/2010/wordprocessingCanvas" xmlns="">
                           <a:solidFill>
                             <a:srgbClr val="FFFFFF"/>
                           </a:solidFill>
@@ -76,17 +80,25 @@
       </w:r>
     </w:p>
     <w:p>
-      <w:r>
+      <w:pPr>
+        <w:rPr>
+          <w:sz w:val="32"/>
+        </w:rPr>
+      </w:pPr>
+      <w:r>
+        <w:rPr>
+          <w:sz w:val="32"/>
+        </w:rPr>
         <w:lastRenderedPageBreak/>
-        <w:t xml:space="preserve">Dans ce cours mémoire, je parle de mon expérience professionnelle vécu au sein de la société de service XLM </w:t>
-      </w:r>
-      <w:proofErr w:type="spellStart"/>
-      <w:r>
-        <w:t>Aéro</w:t>
-      </w:r>
-      <w:proofErr w:type="spellEnd"/>
-      <w:r>
-        <w:t>.</w:t>
+        <w:t>AVANT PROPOS</w:t>
+      </w:r>
+    </w:p>
+    <w:p>
+      <w:r>
+        <w:t>Dans ce court</w:t>
+      </w:r>
+      <w:r>
+        <w:t xml:space="preserve"> mémoire, je parle de mon expérience professionnelle vécu au sein de la société de service XLM Aéro.</w:t>
       </w:r>
     </w:p>
     <w:p>
@@ -179,13 +191,13 @@
           <w:r>
             <w:fldChar w:fldCharType="separate"/>
           </w:r>
-          <w:hyperlink w:anchor="_Toc51341349" w:history="1">
+          <w:hyperlink w:anchor="_Toc52383951" w:history="1">
             <w:r>
               <w:rPr>
                 <w:rStyle w:val="Lienhypertexte"/>
                 <w:noProof/>
               </w:rPr>
-              <w:t>XLM Aero</w:t>
+              <w:t>1 - XLM Aero</w:t>
             </w:r>
             <w:r>
               <w:rPr>
@@ -206,7 +218,7 @@
                 <w:noProof/>
                 <w:webHidden/>
               </w:rPr>
-              <w:instrText xml:space="preserve"> PAGEREF _Toc51341349 \h </w:instrText>
+              <w:instrText xml:space="preserve"> PAGEREF _Toc52383951 \h </w:instrText>
             </w:r>
             <w:r>
               <w:rPr>
@@ -249,13 +261,13 @@
               <w:lang w:eastAsia="fr-FR"/>
             </w:rPr>
           </w:pPr>
-          <w:hyperlink w:anchor="_Toc51341350" w:history="1">
+          <w:hyperlink w:anchor="_Toc52383952" w:history="1">
             <w:r>
               <w:rPr>
                 <w:rStyle w:val="Lienhypertexte"/>
                 <w:noProof/>
               </w:rPr>
-              <w:t>Mon expérience</w:t>
+              <w:t>2 - Mon expérience</w:t>
             </w:r>
             <w:r>
               <w:rPr>
@@ -276,7 +288,7 @@
                 <w:noProof/>
                 <w:webHidden/>
               </w:rPr>
-              <w:instrText xml:space="preserve"> PAGEREF _Toc51341350 \h </w:instrText>
+              <w:instrText xml:space="preserve"> PAGEREF _Toc52383952 \h </w:instrText>
             </w:r>
             <w:r>
               <w:rPr>
@@ -319,13 +331,13 @@
               <w:lang w:eastAsia="fr-FR"/>
             </w:rPr>
           </w:pPr>
-          <w:hyperlink w:anchor="_Toc51341351" w:history="1">
+          <w:hyperlink w:anchor="_Toc52383953" w:history="1">
             <w:r>
               <w:rPr>
                 <w:rStyle w:val="Lienhypertexte"/>
                 <w:noProof/>
               </w:rPr>
-              <w:t>Mes missions</w:t>
+              <w:t>2.1 - Mes missions</w:t>
             </w:r>
             <w:r>
               <w:rPr>
@@ -346,7 +358,7 @@
                 <w:noProof/>
                 <w:webHidden/>
               </w:rPr>
-              <w:instrText xml:space="preserve"> PAGEREF _Toc51341351 \h </w:instrText>
+              <w:instrText xml:space="preserve"> PAGEREF _Toc52383953 \h </w:instrText>
             </w:r>
             <w:r>
               <w:rPr>
@@ -389,13 +401,13 @@
               <w:lang w:eastAsia="fr-FR"/>
             </w:rPr>
           </w:pPr>
-          <w:hyperlink w:anchor="_Toc51341352" w:history="1">
+          <w:hyperlink w:anchor="_Toc52383954" w:history="1">
             <w:r>
               <w:rPr>
                 <w:rStyle w:val="Lienhypertexte"/>
                 <w:noProof/>
               </w:rPr>
-              <w:t>KEOPS</w:t>
+              <w:t>2.2 - KEOPS</w:t>
             </w:r>
             <w:r>
               <w:rPr>
@@ -416,7 +428,7 @@
                 <w:noProof/>
                 <w:webHidden/>
               </w:rPr>
-              <w:instrText xml:space="preserve"> PAGEREF _Toc51341352 \h </w:instrText>
+              <w:instrText xml:space="preserve"> PAGEREF _Toc52383954 \h </w:instrText>
             </w:r>
             <w:r>
               <w:rPr>
@@ -459,13 +471,13 @@
               <w:lang w:eastAsia="fr-FR"/>
             </w:rPr>
           </w:pPr>
-          <w:hyperlink w:anchor="_Toc51341353" w:history="1">
+          <w:hyperlink w:anchor="_Toc52383955" w:history="1">
             <w:r>
               <w:rPr>
                 <w:rStyle w:val="Lienhypertexte"/>
                 <w:noProof/>
               </w:rPr>
-              <w:t>Contexte</w:t>
+              <w:t>2.2.1 - Contexte</w:t>
             </w:r>
             <w:r>
               <w:rPr>
@@ -486,7 +498,7 @@
                 <w:noProof/>
                 <w:webHidden/>
               </w:rPr>
-              <w:instrText xml:space="preserve"> PAGEREF _Toc51341353 \h </w:instrText>
+              <w:instrText xml:space="preserve"> PAGEREF _Toc52383955 \h </w:instrText>
             </w:r>
             <w:r>
               <w:rPr>
@@ -529,13 +541,13 @@
               <w:lang w:eastAsia="fr-FR"/>
             </w:rPr>
           </w:pPr>
-          <w:hyperlink w:anchor="_Toc51341354" w:history="1">
+          <w:hyperlink w:anchor="_Toc52383956" w:history="1">
             <w:r>
               <w:rPr>
                 <w:rStyle w:val="Lienhypertexte"/>
                 <w:noProof/>
               </w:rPr>
-              <w:t>Démarche de travail</w:t>
+              <w:t>2.2.2 - Démarche de travail</w:t>
             </w:r>
             <w:r>
               <w:rPr>
@@ -556,7 +568,7 @@
                 <w:noProof/>
                 <w:webHidden/>
               </w:rPr>
-              <w:instrText xml:space="preserve"> PAGEREF _Toc51341354 \h </w:instrText>
+              <w:instrText xml:space="preserve"> PAGEREF _Toc52383956 \h </w:instrText>
             </w:r>
             <w:r>
               <w:rPr>
@@ -599,13 +611,13 @@
               <w:lang w:eastAsia="fr-FR"/>
             </w:rPr>
           </w:pPr>
-          <w:hyperlink w:anchor="_Toc51341355" w:history="1">
+          <w:hyperlink w:anchor="_Toc52383957" w:history="1">
             <w:r>
               <w:rPr>
                 <w:rStyle w:val="Lienhypertexte"/>
                 <w:noProof/>
               </w:rPr>
-              <w:t>Architecture</w:t>
+              <w:t>2.2.3 - Architecture</w:t>
             </w:r>
             <w:r>
               <w:rPr>
@@ -626,7 +638,7 @@
                 <w:noProof/>
                 <w:webHidden/>
               </w:rPr>
-              <w:instrText xml:space="preserve"> PAGEREF _Toc51341355 \h </w:instrText>
+              <w:instrText xml:space="preserve"> PAGEREF _Toc52383957 \h </w:instrText>
             </w:r>
             <w:r>
               <w:rPr>
@@ -669,13 +681,13 @@
               <w:lang w:eastAsia="fr-FR"/>
             </w:rPr>
           </w:pPr>
-          <w:hyperlink w:anchor="_Toc51341356" w:history="1">
+          <w:hyperlink w:anchor="_Toc52383958" w:history="1">
             <w:r>
               <w:rPr>
                 <w:rStyle w:val="Lienhypertexte"/>
                 <w:noProof/>
               </w:rPr>
-              <w:t>Mise en œuvre</w:t>
+              <w:t>2.2.4 - Mise en œuvre</w:t>
             </w:r>
             <w:r>
               <w:rPr>
@@ -696,7 +708,7 @@
                 <w:noProof/>
                 <w:webHidden/>
               </w:rPr>
-              <w:instrText xml:space="preserve"> PAGEREF _Toc51341356 \h </w:instrText>
+              <w:instrText xml:space="preserve"> PAGEREF _Toc52383958 \h </w:instrText>
             </w:r>
             <w:r>
               <w:rPr>
@@ -739,13 +751,13 @@
               <w:lang w:eastAsia="fr-FR"/>
             </w:rPr>
           </w:pPr>
-          <w:hyperlink w:anchor="_Toc51341357" w:history="1">
+          <w:hyperlink w:anchor="_Toc52383959" w:history="1">
             <w:r>
               <w:rPr>
                 <w:rStyle w:val="Lienhypertexte"/>
                 <w:noProof/>
               </w:rPr>
-              <w:t>Crew Web Access</w:t>
+              <w:t>2.3 - Crew Web Access</w:t>
             </w:r>
             <w:r>
               <w:rPr>
@@ -766,7 +778,7 @@
                 <w:noProof/>
                 <w:webHidden/>
               </w:rPr>
-              <w:instrText xml:space="preserve"> PAGEREF _Toc51341357 \h </w:instrText>
+              <w:instrText xml:space="preserve"> PAGEREF _Toc52383959 \h </w:instrText>
             </w:r>
             <w:r>
               <w:rPr>
@@ -809,13 +821,13 @@
               <w:lang w:eastAsia="fr-FR"/>
             </w:rPr>
           </w:pPr>
-          <w:hyperlink w:anchor="_Toc51341358" w:history="1">
+          <w:hyperlink w:anchor="_Toc52383960" w:history="1">
             <w:r>
               <w:rPr>
                 <w:rStyle w:val="Lienhypertexte"/>
                 <w:noProof/>
               </w:rPr>
-              <w:t>Contexte</w:t>
+              <w:t>2.3.1 - Contexte</w:t>
             </w:r>
             <w:r>
               <w:rPr>
@@ -836,7 +848,7 @@
                 <w:noProof/>
                 <w:webHidden/>
               </w:rPr>
-              <w:instrText xml:space="preserve"> PAGEREF _Toc51341358 \h </w:instrText>
+              <w:instrText xml:space="preserve"> PAGEREF _Toc52383960 \h </w:instrText>
             </w:r>
             <w:r>
               <w:rPr>
@@ -879,13 +891,13 @@
               <w:lang w:eastAsia="fr-FR"/>
             </w:rPr>
           </w:pPr>
-          <w:hyperlink w:anchor="_Toc51341359" w:history="1">
+          <w:hyperlink w:anchor="_Toc52383961" w:history="1">
             <w:r>
               <w:rPr>
                 <w:rStyle w:val="Lienhypertexte"/>
                 <w:noProof/>
               </w:rPr>
-              <w:t>Mise en œuvre</w:t>
+              <w:t>2.3.2 - Mise en œuvre</w:t>
             </w:r>
             <w:r>
               <w:rPr>
@@ -906,7 +918,7 @@
                 <w:noProof/>
                 <w:webHidden/>
               </w:rPr>
-              <w:instrText xml:space="preserve"> PAGEREF _Toc51341359 \h </w:instrText>
+              <w:instrText xml:space="preserve"> PAGEREF _Toc52383961 \h </w:instrText>
             </w:r>
             <w:r>
               <w:rPr>
@@ -949,13 +961,13 @@
               <w:lang w:eastAsia="fr-FR"/>
             </w:rPr>
           </w:pPr>
-          <w:hyperlink w:anchor="_Toc51341360" w:history="1">
+          <w:hyperlink w:anchor="_Toc52383962" w:history="1">
             <w:r>
               <w:rPr>
                 <w:rStyle w:val="Lienhypertexte"/>
                 <w:noProof/>
               </w:rPr>
-              <w:t>Crew Mobile Access</w:t>
+              <w:t>2.4 - Crew Mobile Access</w:t>
             </w:r>
             <w:r>
               <w:rPr>
@@ -976,7 +988,7 @@
                 <w:noProof/>
                 <w:webHidden/>
               </w:rPr>
-              <w:instrText xml:space="preserve"> PAGEREF _Toc51341360 \h </w:instrText>
+              <w:instrText xml:space="preserve"> PAGEREF _Toc52383962 \h </w:instrText>
             </w:r>
             <w:r>
               <w:rPr>
@@ -1019,13 +1031,13 @@
               <w:lang w:eastAsia="fr-FR"/>
             </w:rPr>
           </w:pPr>
-          <w:hyperlink w:anchor="_Toc51341361" w:history="1">
+          <w:hyperlink w:anchor="_Toc52383963" w:history="1">
             <w:r>
               <w:rPr>
                 <w:rStyle w:val="Lienhypertexte"/>
                 <w:noProof/>
               </w:rPr>
-              <w:t>Contexte</w:t>
+              <w:t>2.4.1 - Contexte</w:t>
             </w:r>
             <w:r>
               <w:rPr>
@@ -1046,7 +1058,7 @@
                 <w:noProof/>
                 <w:webHidden/>
               </w:rPr>
-              <w:instrText xml:space="preserve"> PAGEREF _Toc51341361 \h </w:instrText>
+              <w:instrText xml:space="preserve"> PAGEREF _Toc52383963 \h </w:instrText>
             </w:r>
             <w:r>
               <w:rPr>
@@ -1089,13 +1101,13 @@
               <w:lang w:eastAsia="fr-FR"/>
             </w:rPr>
           </w:pPr>
-          <w:hyperlink w:anchor="_Toc51341362" w:history="1">
+          <w:hyperlink w:anchor="_Toc52383964" w:history="1">
             <w:r>
               <w:rPr>
                 <w:rStyle w:val="Lienhypertexte"/>
                 <w:noProof/>
               </w:rPr>
-              <w:t>Démarche de travail</w:t>
+              <w:t>2.4.2 - Démarche de travail</w:t>
             </w:r>
             <w:r>
               <w:rPr>
@@ -1116,7 +1128,7 @@
                 <w:noProof/>
                 <w:webHidden/>
               </w:rPr>
-              <w:instrText xml:space="preserve"> PAGEREF _Toc51341362 \h </w:instrText>
+              <w:instrText xml:space="preserve"> PAGEREF _Toc52383964 \h </w:instrText>
             </w:r>
             <w:r>
               <w:rPr>
@@ -1159,13 +1171,13 @@
               <w:lang w:eastAsia="fr-FR"/>
             </w:rPr>
           </w:pPr>
-          <w:hyperlink w:anchor="_Toc51341363" w:history="1">
+          <w:hyperlink w:anchor="_Toc52383965" w:history="1">
             <w:r>
               <w:rPr>
                 <w:rStyle w:val="Lienhypertexte"/>
                 <w:noProof/>
               </w:rPr>
-              <w:t>Conception</w:t>
+              <w:t>2.4.3 - Conception</w:t>
             </w:r>
             <w:r>
               <w:rPr>
@@ -1186,7 +1198,7 @@
                 <w:noProof/>
                 <w:webHidden/>
               </w:rPr>
-              <w:instrText xml:space="preserve"> PAGEREF _Toc51341363 \h </w:instrText>
+              <w:instrText xml:space="preserve"> PAGEREF _Toc52383965 \h </w:instrText>
             </w:r>
             <w:r>
               <w:rPr>
@@ -1206,7 +1218,7 @@
                 <w:noProof/>
                 <w:webHidden/>
               </w:rPr>
-              <w:t>10</w:t>
+              <w:t>11</w:t>
             </w:r>
             <w:r>
               <w:rPr>
@@ -1229,13 +1241,13 @@
               <w:lang w:eastAsia="fr-FR"/>
             </w:rPr>
           </w:pPr>
-          <w:hyperlink w:anchor="_Toc51341364" w:history="1">
+          <w:hyperlink w:anchor="_Toc52383966" w:history="1">
             <w:r>
               <w:rPr>
                 <w:rStyle w:val="Lienhypertexte"/>
                 <w:noProof/>
               </w:rPr>
-              <w:t>Architecture</w:t>
+              <w:t>2.4.4 - Architecture</w:t>
             </w:r>
             <w:r>
               <w:rPr>
@@ -1256,7 +1268,7 @@
                 <w:noProof/>
                 <w:webHidden/>
               </w:rPr>
-              <w:instrText xml:space="preserve"> PAGEREF _Toc51341364 \h </w:instrText>
+              <w:instrText xml:space="preserve"> PAGEREF _Toc52383966 \h </w:instrText>
             </w:r>
             <w:r>
               <w:rPr>
@@ -1276,7 +1288,7 @@
                 <w:noProof/>
                 <w:webHidden/>
               </w:rPr>
-              <w:t>10</w:t>
+              <w:t>11</w:t>
             </w:r>
             <w:r>
               <w:rPr>
@@ -1299,13 +1311,13 @@
               <w:lang w:eastAsia="fr-FR"/>
             </w:rPr>
           </w:pPr>
-          <w:hyperlink w:anchor="_Toc51341365" w:history="1">
+          <w:hyperlink w:anchor="_Toc52383967" w:history="1">
             <w:r>
               <w:rPr>
                 <w:rStyle w:val="Lienhypertexte"/>
                 <w:noProof/>
               </w:rPr>
-              <w:t>Mise en œuvre</w:t>
+              <w:t>2.4.5 - Mise en œuvre</w:t>
             </w:r>
             <w:r>
               <w:rPr>
@@ -1326,7 +1338,7 @@
                 <w:noProof/>
                 <w:webHidden/>
               </w:rPr>
-              <w:instrText xml:space="preserve"> PAGEREF _Toc51341365 \h </w:instrText>
+              <w:instrText xml:space="preserve"> PAGEREF _Toc52383967 \h </w:instrText>
             </w:r>
             <w:r>
               <w:rPr>
@@ -1346,7 +1358,7 @@
                 <w:noProof/>
                 <w:webHidden/>
               </w:rPr>
-              <w:t>10</w:t>
+              <w:t>13</w:t>
             </w:r>
             <w:r>
               <w:rPr>
@@ -1369,13 +1381,13 @@
               <w:lang w:eastAsia="fr-FR"/>
             </w:rPr>
           </w:pPr>
-          <w:hyperlink w:anchor="_Toc51341366" w:history="1">
+          <w:hyperlink w:anchor="_Toc52383968" w:history="1">
             <w:r>
               <w:rPr>
                 <w:rStyle w:val="Lienhypertexte"/>
                 <w:noProof/>
               </w:rPr>
-              <w:t>Conclusion</w:t>
+              <w:t>3 - Conclusion</w:t>
             </w:r>
             <w:r>
               <w:rPr>
@@ -1396,7 +1408,7 @@
                 <w:noProof/>
                 <w:webHidden/>
               </w:rPr>
-              <w:instrText xml:space="preserve"> PAGEREF _Toc51341366 \h </w:instrText>
+              <w:instrText xml:space="preserve"> PAGEREF _Toc52383968 \h </w:instrText>
             </w:r>
             <w:r>
               <w:rPr>
@@ -1416,7 +1428,7 @@
                 <w:noProof/>
                 <w:webHidden/>
               </w:rPr>
-              <w:t>11</w:t>
+              <w:t>14</w:t>
             </w:r>
             <w:r>
               <w:rPr>
@@ -1455,24 +1467,19 @@
       <w:pPr>
         <w:pStyle w:val="Titre1"/>
       </w:pPr>
-      <w:bookmarkStart w:id="0" w:name="_Toc51341349"/>
+      <w:bookmarkStart w:id="0" w:name="_Toc52383951"/>
       <w:r>
         <w:lastRenderedPageBreak/>
+        <w:t xml:space="preserve">1 - </w:t>
+      </w:r>
+      <w:r>
         <w:t>XLM Aero</w:t>
       </w:r>
       <w:bookmarkEnd w:id="0"/>
     </w:p>
     <w:p>
       <w:r>
-        <w:t xml:space="preserve">XLM </w:t>
-      </w:r>
-      <w:proofErr w:type="spellStart"/>
-      <w:r>
-        <w:t>Aéro</w:t>
-      </w:r>
-      <w:proofErr w:type="spellEnd"/>
-      <w:r>
-        <w:t xml:space="preserve"> a été fondé en 2010 suite à l’acquisition d</w:t>
+        <w:t>XLM Aéro a été fondé en 2010 suite à l’acquisition d</w:t>
       </w:r>
       <w:r>
         <w:t xml:space="preserve">u logiciel </w:t>
@@ -1492,7 +1499,10 @@
       <w:pPr>
         <w:pStyle w:val="Titre1"/>
       </w:pPr>
-      <w:bookmarkStart w:id="1" w:name="_Toc51341350"/>
+      <w:bookmarkStart w:id="1" w:name="_Toc52383952"/>
+      <w:r>
+        <w:t xml:space="preserve">2 - </w:t>
+      </w:r>
       <w:r>
         <w:t>Mon expérience</w:t>
       </w:r>
@@ -1502,7 +1512,10 @@
       <w:pPr>
         <w:pStyle w:val="Titre2"/>
       </w:pPr>
-      <w:bookmarkStart w:id="2" w:name="_Toc51341351"/>
+      <w:bookmarkStart w:id="2" w:name="_Toc52383953"/>
+      <w:r>
+        <w:t xml:space="preserve">2.1 - </w:t>
+      </w:r>
       <w:r>
         <w:t>Mes missions</w:t>
       </w:r>
@@ -1517,17 +1530,8 @@
           <w:b/>
           <w:bCs/>
         </w:rPr>
-        <w:t xml:space="preserve">d’XLM </w:t>
-      </w:r>
-      <w:proofErr w:type="spellStart"/>
-      <w:r>
-        <w:rPr>
-          <w:b/>
-          <w:bCs/>
-        </w:rPr>
-        <w:t>Aéro</w:t>
-      </w:r>
-      <w:proofErr w:type="spellEnd"/>
+        <w:t>d’XLM Aéro</w:t>
+      </w:r>
       <w:r>
         <w:t xml:space="preserve"> je me suis vu confié 3 missions :</w:t>
       </w:r>
@@ -1572,9 +1576,6 @@
         </w:rPr>
         <w:t>Crew Web Access</w:t>
       </w:r>
-      <w:r>
-        <w:t xml:space="preserve"> </w:t>
-      </w:r>
     </w:p>
     <w:p>
       <w:pPr>
@@ -1604,7 +1605,10 @@
       <w:pPr>
         <w:pStyle w:val="Titre2"/>
       </w:pPr>
-      <w:bookmarkStart w:id="3" w:name="_Toc51341352"/>
+      <w:bookmarkStart w:id="3" w:name="_Toc52383954"/>
+      <w:r>
+        <w:t xml:space="preserve">2.2 - </w:t>
+      </w:r>
       <w:r>
         <w:t>KEOPS</w:t>
       </w:r>
@@ -1614,7 +1618,10 @@
       <w:pPr>
         <w:pStyle w:val="Titre3"/>
       </w:pPr>
-      <w:bookmarkStart w:id="4" w:name="_Toc51341353"/>
+      <w:bookmarkStart w:id="4" w:name="_Toc52383955"/>
+      <w:r>
+        <w:t xml:space="preserve">2.2.1 - </w:t>
+      </w:r>
       <w:r>
         <w:t>Contexte</w:t>
       </w:r>
@@ -1646,7 +1653,13 @@
       <w:pPr>
         <w:pStyle w:val="Titre3"/>
       </w:pPr>
-      <w:bookmarkStart w:id="5" w:name="_Toc51341354"/>
+      <w:bookmarkStart w:id="5" w:name="_Toc52383956"/>
+      <w:r>
+        <w:t>2.2.2</w:t>
+      </w:r>
+      <w:r>
+        <w:t xml:space="preserve"> - </w:t>
+      </w:r>
       <w:r>
         <w:t>Démarche de travail</w:t>
       </w:r>
@@ -1672,183 +1685,13 @@
       <w:r>
         <w:rPr>
           <w:noProof/>
+          <w:lang w:eastAsia="fr-FR"/>
         </w:rPr>
         <w:drawing>
-          <wp:inline distT="0" distB="0" distL="0" distR="0" wp14:anchorId="192030D0" wp14:editId="5313F6B1">
+          <wp:inline distT="0" distB="0" distL="0" distR="0">
             <wp:extent cx="6627225" cy="3686175"/>
             <wp:effectExtent l="0" t="0" r="2540" b="0"/>
             <wp:docPr id="1" name="Image 1"/>
-            <wp:cNvGraphicFramePr>
-              <a:graphicFrameLocks xmlns:a="http://schemas.openxmlformats.org/drawingml/2006/main" noChangeAspect="1"/>
-            </wp:cNvGraphicFramePr>
-            <a:graphic xmlns:a="http://schemas.openxmlformats.org/drawingml/2006/main">
-              <a:graphicData uri="http://schemas.openxmlformats.org/drawingml/2006/picture">
-                <pic:pic xmlns:pic="http://schemas.openxmlformats.org/drawingml/2006/picture">
-                  <pic:nvPicPr>
-                    <pic:cNvPr id="1" name=""/>
-                    <pic:cNvPicPr/>
-                  </pic:nvPicPr>
-                  <pic:blipFill>
-                    <a:blip r:embed="rId7"/>
-                    <a:stretch>
-                      <a:fillRect/>
-                    </a:stretch>
-                  </pic:blipFill>
-                  <pic:spPr>
-                    <a:xfrm>
-                      <a:off x="0" y="0"/>
-                      <a:ext cx="6635128" cy="3690571"/>
-                    </a:xfrm>
-                    <a:prstGeom prst="rect">
-                      <a:avLst/>
-                    </a:prstGeom>
-                  </pic:spPr>
-                </pic:pic>
-              </a:graphicData>
-            </a:graphic>
-          </wp:inline>
-        </w:drawing>
-      </w:r>
-    </w:p>
-    <w:p>
-      <w:r>
-        <w:rPr>
-          <w:rFonts w:ascii="Georgia" w:hAnsi="Georgia"/>
-          <w:i/>
-          <w:iCs/>
-        </w:rPr>
-        <w:t>Figure 1</w:t>
-      </w:r>
-      <w:r>
-        <w:br w:type="page"/>
-      </w:r>
-    </w:p>
-    <w:p>
-      <w:r>
-        <w:lastRenderedPageBreak/>
-        <w:t xml:space="preserve">Pour la partie ‘issue </w:t>
-      </w:r>
-      <w:proofErr w:type="spellStart"/>
-      <w:r>
-        <w:t>tracking</w:t>
-      </w:r>
-      <w:proofErr w:type="spellEnd"/>
-      <w:r>
-        <w:t xml:space="preserve">’ </w:t>
-      </w:r>
-      <w:r>
-        <w:t xml:space="preserve">Mantis est utilisé. Cela permet au chef de projet d’avoir </w:t>
-      </w:r>
-      <w:proofErr w:type="gramStart"/>
-      <w:r>
-        <w:t>une vision global</w:t>
-      </w:r>
-      <w:proofErr w:type="gramEnd"/>
-      <w:r>
-        <w:t xml:space="preserve"> sur la roadmap et de pouvoir affecter les développements/corrections aux développeurs :</w:t>
-      </w:r>
-    </w:p>
-    <w:p>
-      <w:pPr>
-        <w:ind w:left="-426"/>
-        <w:rPr>
-          <w:noProof/>
-        </w:rPr>
-      </w:pPr>
-    </w:p>
-    <w:p>
-      <w:pPr>
-        <w:ind w:left="-426"/>
-        <w:rPr>
-          <w:rFonts w:ascii="Georgia" w:hAnsi="Georgia"/>
-          <w:i/>
-          <w:iCs/>
-        </w:rPr>
-      </w:pPr>
-      <w:r>
-        <w:rPr>
-          <w:noProof/>
-        </w:rPr>
-        <w:drawing>
-          <wp:inline distT="0" distB="0" distL="0" distR="0" wp14:anchorId="44EAE67F" wp14:editId="071624D1">
-            <wp:extent cx="5808526" cy="3086100"/>
-            <wp:effectExtent l="0" t="0" r="1905" b="0"/>
-            <wp:docPr id="3" name="Image 3"/>
-            <wp:cNvGraphicFramePr>
-              <a:graphicFrameLocks xmlns:a="http://schemas.openxmlformats.org/drawingml/2006/main" noChangeAspect="1"/>
-            </wp:cNvGraphicFramePr>
-            <a:graphic xmlns:a="http://schemas.openxmlformats.org/drawingml/2006/main">
-              <a:graphicData uri="http://schemas.openxmlformats.org/drawingml/2006/picture">
-                <pic:pic xmlns:pic="http://schemas.openxmlformats.org/drawingml/2006/picture">
-                  <pic:nvPicPr>
-                    <pic:cNvPr id="1" name=""/>
-                    <pic:cNvPicPr/>
-                  </pic:nvPicPr>
-                  <pic:blipFill>
-                    <a:blip r:embed="rId8"/>
-                    <a:stretch>
-                      <a:fillRect/>
-                    </a:stretch>
-                  </pic:blipFill>
-                  <pic:spPr>
-                    <a:xfrm>
-                      <a:off x="0" y="0"/>
-                      <a:ext cx="5823898" cy="3094267"/>
-                    </a:xfrm>
-                    <a:prstGeom prst="rect">
-                      <a:avLst/>
-                    </a:prstGeom>
-                  </pic:spPr>
-                </pic:pic>
-              </a:graphicData>
-            </a:graphic>
-          </wp:inline>
-        </w:drawing>
-      </w:r>
-      <w:r>
-        <w:rPr>
-          <w:noProof/>
-        </w:rPr>
-        <w:t xml:space="preserve"> </w:t>
-      </w:r>
-      <w:r>
-        <w:rPr>
-          <w:rFonts w:ascii="Georgia" w:hAnsi="Georgia"/>
-          <w:i/>
-          <w:iCs/>
-        </w:rPr>
-        <w:t xml:space="preserve">Figure </w:t>
-      </w:r>
-      <w:r>
-        <w:rPr>
-          <w:rFonts w:ascii="Georgia" w:hAnsi="Georgia"/>
-          <w:i/>
-          <w:iCs/>
-        </w:rPr>
-        <w:t>2</w:t>
-      </w:r>
-    </w:p>
-    <w:p>
-      <w:pPr>
-        <w:ind w:left="-426"/>
-        <w:rPr>
-          <w:noProof/>
-        </w:rPr>
-      </w:pPr>
-    </w:p>
-    <w:p>
-      <w:pPr>
-        <w:ind w:left="-426"/>
-      </w:pPr>
-      <w:r>
-        <w:rPr>
-          <w:noProof/>
-        </w:rPr>
-        <w:drawing>
-          <wp:inline distT="0" distB="0" distL="0" distR="0" wp14:anchorId="14B89919" wp14:editId="3E160B84">
-            <wp:extent cx="5760720" cy="3062605"/>
-            <wp:effectExtent l="0" t="0" r="0" b="4445"/>
-            <wp:docPr id="4" name="Image 4"/>
             <wp:cNvGraphicFramePr>
               <a:graphicFrameLocks xmlns:a="http://schemas.openxmlformats.org/drawingml/2006/main" noChangeAspect="1"/>
             </wp:cNvGraphicFramePr>
@@ -1868,7 +1711,7 @@
                   <pic:spPr>
                     <a:xfrm>
                       <a:off x="0" y="0"/>
-                      <a:ext cx="5760720" cy="3062605"/>
+                      <a:ext cx="6635128" cy="3690571"/>
                     </a:xfrm>
                     <a:prstGeom prst="rect">
                       <a:avLst/>
@@ -1882,16 +1725,13 @@
       </w:r>
     </w:p>
     <w:p>
-      <w:pPr>
-        <w:ind w:left="-426"/>
-      </w:pPr>
       <w:r>
         <w:rPr>
           <w:rFonts w:ascii="Georgia" w:hAnsi="Georgia"/>
           <w:i/>
           <w:iCs/>
         </w:rPr>
-        <w:t xml:space="preserve">Figure </w:t>
+        <w:t>Figure 1</w:t>
       </w:r>
       <w:r>
         <w:rPr>
@@ -1899,110 +1739,54 @@
           <w:i/>
           <w:iCs/>
         </w:rPr>
-        <w:t>3</w:t>
-      </w:r>
-    </w:p>
-    <w:p>
-      <w:pPr>
-        <w:rPr>
-          <w:rFonts w:asciiTheme="majorHAnsi" w:eastAsiaTheme="majorEastAsia" w:hAnsiTheme="majorHAnsi" w:cstheme="majorBidi"/>
-          <w:color w:val="1F3763" w:themeColor="accent1" w:themeShade="7F"/>
-          <w:sz w:val="24"/>
-          <w:szCs w:val="24"/>
-        </w:rPr>
-      </w:pPr>
-      <w:r>
-        <w:rPr>
-          <w:rFonts w:asciiTheme="majorHAnsi" w:eastAsiaTheme="majorEastAsia" w:hAnsiTheme="majorHAnsi" w:cstheme="majorBidi"/>
-          <w:color w:val="1F3763" w:themeColor="accent1" w:themeShade="7F"/>
-          <w:sz w:val="24"/>
-          <w:szCs w:val="24"/>
-        </w:rPr>
+        <w:t xml:space="preserve"> – Méthodologie de travail sur le projet Keops</w:t>
+      </w:r>
+      <w:r>
         <w:br w:type="page"/>
       </w:r>
     </w:p>
     <w:p>
-      <w:pPr>
-        <w:rPr>
-          <w:rFonts w:asciiTheme="majorHAnsi" w:eastAsiaTheme="majorEastAsia" w:hAnsiTheme="majorHAnsi" w:cstheme="majorBidi"/>
-          <w:color w:val="1F3763" w:themeColor="accent1" w:themeShade="7F"/>
-          <w:sz w:val="24"/>
-          <w:szCs w:val="24"/>
-        </w:rPr>
-      </w:pPr>
-      <w:r>
-        <w:rPr>
-          <w:rFonts w:asciiTheme="majorHAnsi" w:eastAsiaTheme="majorEastAsia" w:hAnsiTheme="majorHAnsi" w:cstheme="majorBidi"/>
-          <w:color w:val="1F3763" w:themeColor="accent1" w:themeShade="7F"/>
-          <w:sz w:val="24"/>
-          <w:szCs w:val="24"/>
-        </w:rPr>
+      <w:r>
         <w:lastRenderedPageBreak/>
-        <w:t>Le projet ne compte pas de pipeline (au sens de ‘</w:t>
-      </w:r>
-      <w:proofErr w:type="spellStart"/>
-      <w:r>
-        <w:rPr>
-          <w:rFonts w:asciiTheme="majorHAnsi" w:eastAsiaTheme="majorEastAsia" w:hAnsiTheme="majorHAnsi" w:cstheme="majorBidi"/>
-          <w:color w:val="1F3763" w:themeColor="accent1" w:themeShade="7F"/>
-          <w:sz w:val="24"/>
-          <w:szCs w:val="24"/>
-        </w:rPr>
-        <w:t>devOps</w:t>
-      </w:r>
-      <w:proofErr w:type="spellEnd"/>
-      <w:r>
-        <w:rPr>
-          <w:rFonts w:asciiTheme="majorHAnsi" w:eastAsiaTheme="majorEastAsia" w:hAnsiTheme="majorHAnsi" w:cstheme="majorBidi"/>
-          <w:color w:val="1F3763" w:themeColor="accent1" w:themeShade="7F"/>
-          <w:sz w:val="24"/>
-          <w:szCs w:val="24"/>
-        </w:rPr>
-        <w:t xml:space="preserve">’), il n’y a pas de contrôle qualité du code ou de tests unitaires lancés automatiquement. En revanche les </w:t>
-      </w:r>
-      <w:proofErr w:type="spellStart"/>
-      <w:r>
-        <w:rPr>
-          <w:rFonts w:asciiTheme="majorHAnsi" w:eastAsiaTheme="majorEastAsia" w:hAnsiTheme="majorHAnsi" w:cstheme="majorBidi"/>
-          <w:color w:val="1F3763" w:themeColor="accent1" w:themeShade="7F"/>
-          <w:sz w:val="24"/>
-          <w:szCs w:val="24"/>
-        </w:rPr>
-        <w:t>builds</w:t>
-      </w:r>
-      <w:proofErr w:type="spellEnd"/>
-      <w:r>
-        <w:rPr>
-          <w:rFonts w:asciiTheme="majorHAnsi" w:eastAsiaTheme="majorEastAsia" w:hAnsiTheme="majorHAnsi" w:cstheme="majorBidi"/>
-          <w:color w:val="1F3763" w:themeColor="accent1" w:themeShade="7F"/>
-          <w:sz w:val="24"/>
-          <w:szCs w:val="24"/>
-        </w:rPr>
-        <w:t xml:space="preserve"> sont tous automatisés par le biais de Jenkins :</w:t>
-      </w:r>
-    </w:p>
-    <w:p>
-      <w:pPr>
-        <w:rPr>
-          <w:rFonts w:asciiTheme="majorHAnsi" w:eastAsiaTheme="majorEastAsia" w:hAnsiTheme="majorHAnsi" w:cstheme="majorBidi"/>
-          <w:color w:val="1F3763" w:themeColor="accent1" w:themeShade="7F"/>
-          <w:sz w:val="24"/>
-          <w:szCs w:val="24"/>
-        </w:rPr>
-      </w:pPr>
-      <w:r>
-        <w:rPr>
-          <w:rFonts w:asciiTheme="majorHAnsi" w:eastAsiaTheme="majorEastAsia" w:hAnsiTheme="majorHAnsi" w:cstheme="majorBidi"/>
+        <w:t xml:space="preserve">Pour la partie ‘issue tracking’ </w:t>
+      </w:r>
+      <w:r>
+        <w:t xml:space="preserve">Mantis est utilisé. Cela permet au chef de projet d’avoir une vision </w:t>
+      </w:r>
+      <w:r>
+        <w:t>globale</w:t>
+      </w:r>
+      <w:r>
+        <w:t xml:space="preserve"> sur la roadmap et de pouvoir affecter les développements/corrections aux développeurs :</w:t>
+      </w:r>
+    </w:p>
+    <w:p>
+      <w:pPr>
+        <w:ind w:left="-426"/>
+        <w:rPr>
           <w:noProof/>
-          <w:color w:val="1F3763" w:themeColor="accent1" w:themeShade="7F"/>
-          <w:sz w:val="24"/>
-          <w:szCs w:val="24"/>
+        </w:rPr>
+      </w:pPr>
+    </w:p>
+    <w:p>
+      <w:pPr>
+        <w:ind w:left="-426"/>
+        <w:rPr>
+          <w:rFonts w:ascii="Georgia" w:hAnsi="Georgia"/>
+          <w:i/>
+          <w:iCs/>
+        </w:rPr>
+      </w:pPr>
+      <w:r>
+        <w:rPr>
+          <w:noProof/>
+          <w:lang w:eastAsia="fr-FR"/>
         </w:rPr>
         <w:drawing>
-          <wp:inline distT="0" distB="0" distL="0" distR="0" wp14:anchorId="4C907D71" wp14:editId="7F610A95">
-            <wp:extent cx="5760720" cy="3058795"/>
-            <wp:effectExtent l="0" t="0" r="0" b="8255"/>
-            <wp:docPr id="5" name="Image 5"/>
+          <wp:inline distT="0" distB="0" distL="0" distR="0">
+            <wp:extent cx="5808526" cy="3086100"/>
+            <wp:effectExtent l="0" t="0" r="1905" b="0"/>
+            <wp:docPr id="3" name="Image 3"/>
             <wp:cNvGraphicFramePr>
               <a:graphicFrameLocks xmlns:a="http://schemas.openxmlformats.org/drawingml/2006/main" noChangeAspect="1"/>
             </wp:cNvGraphicFramePr>
@@ -2022,7 +1806,7 @@
                   <pic:spPr>
                     <a:xfrm>
                       <a:off x="0" y="0"/>
-                      <a:ext cx="5760720" cy="3058795"/>
+                      <a:ext cx="5823898" cy="3094267"/>
                     </a:xfrm>
                     <a:prstGeom prst="rect">
                       <a:avLst/>
@@ -2034,23 +1818,13 @@
           </wp:inline>
         </w:drawing>
       </w:r>
-    </w:p>
-    <w:p>
-      <w:pPr>
-        <w:rPr>
-          <w:rFonts w:asciiTheme="majorHAnsi" w:eastAsiaTheme="majorEastAsia" w:hAnsiTheme="majorHAnsi" w:cstheme="majorBidi"/>
-          <w:color w:val="1F3763" w:themeColor="accent1" w:themeShade="7F"/>
-          <w:sz w:val="24"/>
-          <w:szCs w:val="24"/>
-        </w:rPr>
-      </w:pPr>
       <w:r>
         <w:rPr>
           <w:rFonts w:ascii="Georgia" w:hAnsi="Georgia"/>
           <w:i/>
           <w:iCs/>
         </w:rPr>
-        <w:t xml:space="preserve">Figure </w:t>
+        <w:t>Figure 2</w:t>
       </w:r>
       <w:r>
         <w:rPr>
@@ -2058,108 +1832,31 @@
           <w:i/>
           <w:iCs/>
         </w:rPr>
-        <w:t>4</w:t>
-      </w:r>
-    </w:p>
-    <w:p>
-      <w:pPr>
-        <w:rPr>
-          <w:rFonts w:asciiTheme="majorHAnsi" w:eastAsiaTheme="majorEastAsia" w:hAnsiTheme="majorHAnsi" w:cstheme="majorBidi"/>
-          <w:color w:val="1F3763" w:themeColor="accent1" w:themeShade="7F"/>
-          <w:sz w:val="24"/>
-          <w:szCs w:val="24"/>
-        </w:rPr>
-      </w:pPr>
-      <w:r>
-        <w:br w:type="page"/>
-      </w:r>
-    </w:p>
-    <w:p>
-      <w:pPr>
-        <w:pStyle w:val="Titre3"/>
-      </w:pPr>
-      <w:bookmarkStart w:id="6" w:name="_Toc51341355"/>
-      <w:r>
-        <w:lastRenderedPageBreak/>
-        <w:t>Architecture</w:t>
-      </w:r>
-      <w:bookmarkEnd w:id="6"/>
-    </w:p>
-    <w:p>
-      <w:r>
-        <w:t>Le projet KEOPS date de 1987</w:t>
-      </w:r>
-      <w:r>
-        <w:t>,</w:t>
-      </w:r>
-      <w:r>
-        <w:t xml:space="preserve"> à l’époque il fonctionnait sur AS400.</w:t>
-      </w:r>
-    </w:p>
-    <w:p>
-      <w:r>
-        <w:t>En 2006, la couche service (business layer) est modernisé et deviens un service backend en JAVA 1.6 et communique via HTTP en Spring Remoting.</w:t>
-      </w:r>
-    </w:p>
-    <w:p>
-      <w:r>
-        <w:t xml:space="preserve">En 2010, avec l’évolution de Java, il a été entrepris une refonte de l’interface utilisateur en technologie </w:t>
-      </w:r>
-      <w:r>
-        <w:t>Java avec l’Eclipse Modeling Framework.</w:t>
-      </w:r>
-    </w:p>
-    <w:p>
-      <w:r>
-        <w:t>L’AS400 est maintenu pour certains clients, toutefois, afin d</w:t>
-      </w:r>
-      <w:r>
-        <w:t>e faire évoluer KEOPS et de proposer une interface plus récente (KEOPS CLIENT), il a fallu créer</w:t>
-      </w:r>
-      <w:r>
-        <w:t xml:space="preserve"> un connecteur</w:t>
-      </w:r>
-      <w:r>
-        <w:t xml:space="preserve"> </w:t>
-      </w:r>
-      <w:r>
-        <w:t>(</w:t>
-      </w:r>
-      <w:r>
-        <w:t>KEOPS B</w:t>
-      </w:r>
-      <w:r>
-        <w:t>RIDGE)</w:t>
-      </w:r>
-      <w:r>
-        <w:t xml:space="preserve"> capable de faire du REST et du SOAP tout en maintenant la communication avec le noyau (KEOPS WEB).</w:t>
-      </w:r>
-    </w:p>
-    <w:p/>
-    <w:p>
-      <w:r>
-        <w:t>L’architecture physique de KEOPS peut se résum</w:t>
-      </w:r>
-      <w:r>
-        <w:t>er</w:t>
-      </w:r>
-      <w:r>
-        <w:t xml:space="preserve"> ainsi :</w:t>
-      </w:r>
-    </w:p>
-    <w:p>
-      <w:pPr>
-        <w:ind w:left="-709"/>
-      </w:pPr>
-      <w:r>
+        <w:t xml:space="preserve"> – Ecran principal de Mantis</w:t>
+      </w:r>
+    </w:p>
+    <w:p>
+      <w:pPr>
+        <w:ind w:left="-426"/>
         <w:rPr>
           <w:noProof/>
         </w:rPr>
+      </w:pPr>
+    </w:p>
+    <w:p>
+      <w:pPr>
+        <w:ind w:left="-426"/>
+      </w:pPr>
+      <w:r>
+        <w:rPr>
+          <w:noProof/>
+          <w:lang w:eastAsia="fr-FR"/>
+        </w:rPr>
         <w:drawing>
-          <wp:inline distT="0" distB="0" distL="0" distR="0" wp14:anchorId="2B7474E5" wp14:editId="4250F491">
-            <wp:extent cx="6628820" cy="3743325"/>
-            <wp:effectExtent l="0" t="0" r="635" b="0"/>
-            <wp:docPr id="2" name="Image 2"/>
+          <wp:inline distT="0" distB="0" distL="0" distR="0">
+            <wp:extent cx="5760720" cy="3062605"/>
+            <wp:effectExtent l="0" t="0" r="0" b="4445"/>
+            <wp:docPr id="4" name="Image 4"/>
             <wp:cNvGraphicFramePr>
               <a:graphicFrameLocks xmlns:a="http://schemas.openxmlformats.org/drawingml/2006/main" noChangeAspect="1"/>
             </wp:cNvGraphicFramePr>
@@ -2179,7 +1876,7 @@
                   <pic:spPr>
                     <a:xfrm>
                       <a:off x="0" y="0"/>
-                      <a:ext cx="6632875" cy="3745615"/>
+                      <a:ext cx="5760720" cy="3062605"/>
                     </a:xfrm>
                     <a:prstGeom prst="rect">
                       <a:avLst/>
@@ -2194,7 +1891,7 @@
     </w:p>
     <w:p>
       <w:pPr>
-        <w:ind w:left="-709"/>
+        <w:ind w:left="-426"/>
       </w:pPr>
       <w:r>
         <w:rPr>
@@ -2202,7 +1899,7 @@
           <w:i/>
           <w:iCs/>
         </w:rPr>
-        <w:t xml:space="preserve">Figure </w:t>
+        <w:t>Figure 3</w:t>
       </w:r>
       <w:r>
         <w:rPr>
@@ -2210,7 +1907,7 @@
           <w:i/>
           <w:iCs/>
         </w:rPr>
-        <w:t>5</w:t>
+        <w:t xml:space="preserve"> – Roadmaps définis dans Mantis</w:t>
       </w:r>
     </w:p>
     <w:p>
@@ -2223,299 +1920,58 @@
         </w:rPr>
       </w:pPr>
       <w:r>
+        <w:rPr>
+          <w:rFonts w:asciiTheme="majorHAnsi" w:eastAsiaTheme="majorEastAsia" w:hAnsiTheme="majorHAnsi" w:cstheme="majorBidi"/>
+          <w:color w:val="1F3763" w:themeColor="accent1" w:themeShade="7F"/>
+          <w:sz w:val="24"/>
+          <w:szCs w:val="24"/>
+        </w:rPr>
         <w:br w:type="page"/>
       </w:r>
     </w:p>
     <w:p>
       <w:pPr>
-        <w:pStyle w:val="Titre3"/>
-      </w:pPr>
-      <w:bookmarkStart w:id="7" w:name="_Toc51341356"/>
-      <w:r>
+        <w:rPr>
+          <w:rFonts w:asciiTheme="majorHAnsi" w:eastAsiaTheme="majorEastAsia" w:hAnsiTheme="majorHAnsi" w:cstheme="majorBidi"/>
+          <w:color w:val="1F3763" w:themeColor="accent1" w:themeShade="7F"/>
+          <w:sz w:val="24"/>
+          <w:szCs w:val="24"/>
+        </w:rPr>
+      </w:pPr>
+      <w:r>
+        <w:rPr>
+          <w:rFonts w:asciiTheme="majorHAnsi" w:eastAsiaTheme="majorEastAsia" w:hAnsiTheme="majorHAnsi" w:cstheme="majorBidi"/>
+          <w:color w:val="1F3763" w:themeColor="accent1" w:themeShade="7F"/>
+          <w:sz w:val="24"/>
+          <w:szCs w:val="24"/>
+        </w:rPr>
         <w:lastRenderedPageBreak/>
-        <w:t>Mise en œuvre</w:t>
-      </w:r>
-      <w:bookmarkEnd w:id="7"/>
-    </w:p>
-    <w:p/>
+        <w:t>Le projet ne compte pas de pipeline (au sens de ‘devOps’), il n’y a pas de contrôle qualité du code ou de tests unitaires lancés automatiquement. En revanche les builds sont tous automatisés par le biais de Jenkins :</w:t>
+      </w:r>
+    </w:p>
     <w:p>
       <w:pPr>
         <w:rPr>
           <w:rFonts w:asciiTheme="majorHAnsi" w:eastAsiaTheme="majorEastAsia" w:hAnsiTheme="majorHAnsi" w:cstheme="majorBidi"/>
-          <w:color w:val="2F5496" w:themeColor="accent1" w:themeShade="BF"/>
-          <w:sz w:val="26"/>
-          <w:szCs w:val="26"/>
-        </w:rPr>
-      </w:pPr>
-      <w:r>
-        <w:br w:type="page"/>
-      </w:r>
-    </w:p>
-    <w:p>
-      <w:pPr>
-        <w:pStyle w:val="Titre2"/>
-      </w:pPr>
-      <w:bookmarkStart w:id="8" w:name="_Toc51341357"/>
-      <w:r>
-        <w:lastRenderedPageBreak/>
-        <w:t>Crew Web Access</w:t>
-      </w:r>
-      <w:bookmarkEnd w:id="8"/>
-    </w:p>
-    <w:p>
-      <w:pPr>
-        <w:pStyle w:val="Titre3"/>
-      </w:pPr>
-      <w:bookmarkStart w:id="9" w:name="_Toc51341358"/>
-      <w:r>
-        <w:t>Contexte</w:t>
-      </w:r>
-      <w:bookmarkEnd w:id="9"/>
-    </w:p>
-    <w:p>
-      <w:r>
-        <w:t xml:space="preserve">Crew Web Access est un </w:t>
-      </w:r>
-      <w:r>
-        <w:t xml:space="preserve">portail WEB qui vient se </w:t>
-      </w:r>
-      <w:r>
-        <w:t>greffer</w:t>
-      </w:r>
-      <w:r>
-        <w:t xml:space="preserve"> au SI de KEOPS </w:t>
-      </w:r>
-      <w:r>
-        <w:t xml:space="preserve">par le </w:t>
-      </w:r>
-      <w:r>
-        <w:t>biais</w:t>
-      </w:r>
-      <w:r>
-        <w:t xml:space="preserve"> de l’AS400 (voir </w:t>
-      </w:r>
-      <w:r>
-        <w:rPr>
-          <w:rFonts w:ascii="Georgia" w:hAnsi="Georgia"/>
-          <w:i/>
-          <w:iCs/>
-        </w:rPr>
-        <w:t xml:space="preserve">Figure </w:t>
-      </w:r>
-      <w:r>
-        <w:rPr>
-          <w:rFonts w:ascii="Georgia" w:hAnsi="Georgia"/>
-          <w:i/>
-          <w:iCs/>
-        </w:rPr>
-        <w:t>5</w:t>
-      </w:r>
-      <w:r>
-        <w:t>)</w:t>
-      </w:r>
-      <w:r>
-        <w:t>.</w:t>
-      </w:r>
-    </w:p>
-    <w:p>
-      <w:r>
-        <w:t>C’est un portail permettant aux PN (Personnel Naviguant) de consulter leur planning, de recevoir des notifications (des messages) de la part de la compagnie et de communiquer des désidératas en matière de congés et d’activités sur le planning.</w:t>
-      </w:r>
-    </w:p>
-    <w:p/>
-    <w:p>
-      <w:pPr>
-        <w:pStyle w:val="Titre3"/>
-      </w:pPr>
-      <w:bookmarkStart w:id="10" w:name="_Toc51341359"/>
-      <w:r>
-        <w:t>Mise en œuvre</w:t>
-      </w:r>
-      <w:bookmarkEnd w:id="10"/>
-    </w:p>
-    <w:p>
-      <w:r>
-        <w:t>Lors d’un</w:t>
-      </w:r>
-      <w:r>
-        <w:t xml:space="preserve">e campagne de tests d’intrusion sur </w:t>
-      </w:r>
-      <w:r>
-        <w:t xml:space="preserve">le portail </w:t>
-      </w:r>
-      <w:r>
-        <w:t>« Crew Web Access » menée fin 2019, il a été découvert 4 failles majeures, listées ci-dessous, que j’ai eu à corriger :</w:t>
-      </w:r>
-    </w:p>
-    <w:p>
-      <w:r>
-        <w:t>•</w:t>
-      </w:r>
-      <w:r>
-        <w:tab/>
-        <w:t xml:space="preserve">R13 – Mettre à jour la solution Crew. L’application doit contrôler la session et les droits de l’utilisateur avec la valeur du paramètre </w:t>
-      </w:r>
-      <w:proofErr w:type="spellStart"/>
-      <w:r>
-        <w:t>txtActId</w:t>
-      </w:r>
-      <w:proofErr w:type="spellEnd"/>
-      <w:r>
-        <w:t xml:space="preserve"> utilisé par plusieurs fonctions de l’application.</w:t>
-      </w:r>
-    </w:p>
-    <w:p>
-      <w:r>
-        <w:t>•</w:t>
-      </w:r>
-      <w:r>
-        <w:tab/>
-        <w:t>R5 - Implémenter une politique de mot de passe robuste.</w:t>
-      </w:r>
-    </w:p>
-    <w:p>
-      <w:r>
-        <w:t>•</w:t>
-      </w:r>
-      <w:r>
-        <w:tab/>
-        <w:t>R14 – Retourner un message d’erreur générique en cas d’échec d’authentification. Par exemple, le message suivant peut être retourné par l’application après un échec d’authentification : « L’identifiant ou le mot de passe sont incorrects. »</w:t>
-      </w:r>
-    </w:p>
-    <w:p>
-      <w:r>
-        <w:t>•</w:t>
-      </w:r>
-      <w:r>
-        <w:tab/>
-        <w:t>R17 – HTTPS. Rediriger tous les flux HTTP vers le service Web correspondant en https en modifiant la configuration des serveurs applicatifs.</w:t>
-      </w:r>
-    </w:p>
-    <w:p/>
-    <w:p>
-      <w:r>
-        <w:t>De plus, il a fallu migrer le code source en PHP4 vers PHP7 afin de le faire tourner sur des serveurs à jour pour limiter les failles de sécurité.</w:t>
-      </w:r>
-    </w:p>
-    <w:p>
-      <w:pPr>
+          <w:color w:val="1F3763" w:themeColor="accent1" w:themeShade="7F"/>
+          <w:sz w:val="24"/>
+          <w:szCs w:val="24"/>
+        </w:rPr>
+      </w:pPr>
+      <w:r>
         <w:rPr>
           <w:rFonts w:asciiTheme="majorHAnsi" w:eastAsiaTheme="majorEastAsia" w:hAnsiTheme="majorHAnsi" w:cstheme="majorBidi"/>
-          <w:color w:val="2F5496" w:themeColor="accent1" w:themeShade="BF"/>
-          <w:sz w:val="26"/>
-          <w:szCs w:val="26"/>
-        </w:rPr>
-      </w:pPr>
-      <w:r>
-        <w:br w:type="page"/>
-      </w:r>
-    </w:p>
-    <w:p>
-      <w:pPr>
-        <w:pStyle w:val="Titre2"/>
-      </w:pPr>
-      <w:bookmarkStart w:id="11" w:name="_Toc51341360"/>
-      <w:r>
-        <w:lastRenderedPageBreak/>
-        <w:t>Crew Mobile Access</w:t>
-      </w:r>
-      <w:bookmarkEnd w:id="11"/>
-    </w:p>
-    <w:p>
-      <w:pPr>
-        <w:pStyle w:val="Titre3"/>
-      </w:pPr>
-      <w:bookmarkStart w:id="12" w:name="_Toc51341361"/>
-      <w:r>
-        <w:t>Contexte</w:t>
-      </w:r>
-      <w:bookmarkEnd w:id="12"/>
-    </w:p>
-    <w:p>
-      <w:r>
-        <w:t xml:space="preserve">Crew Mobile Access est une refonte du </w:t>
-      </w:r>
-      <w:r>
-        <w:rPr>
-          <w:b/>
-          <w:bCs/>
-        </w:rPr>
-        <w:t>Crew Web Access</w:t>
-      </w:r>
-      <w:r>
-        <w:t xml:space="preserve">. Il permet de fournir </w:t>
-      </w:r>
-      <w:r>
-        <w:t>les mêmes services</w:t>
-      </w:r>
-      <w:r>
-        <w:t xml:space="preserve"> que le portail Crew Web Access mais sout forme d’application mobile. Cela permettra aux PN (Personnel Naviguant) d’accéder au planning directement à partir du téléphone de manière plus ergonomique.</w:t>
-      </w:r>
-    </w:p>
-    <w:p>
-      <w:r>
-        <w:t xml:space="preserve">Le Crew Mobile Access est un service qui </w:t>
-      </w:r>
-      <w:r>
-        <w:t xml:space="preserve">vient se </w:t>
-      </w:r>
-      <w:proofErr w:type="spellStart"/>
-      <w:r>
-        <w:t>gréffer</w:t>
-      </w:r>
-      <w:proofErr w:type="spellEnd"/>
-      <w:r>
-        <w:t xml:space="preserve"> au SI KEOPS par le biais du KEOPS BRIDGE (voir </w:t>
-      </w:r>
-      <w:r>
-        <w:rPr>
-          <w:rFonts w:ascii="Georgia" w:hAnsi="Georgia"/>
-          <w:i/>
-          <w:iCs/>
-        </w:rPr>
-        <w:t>Figure 5</w:t>
-      </w:r>
-      <w:r>
-        <w:t>).</w:t>
-      </w:r>
-    </w:p>
-    <w:p/>
-    <w:p>
-      <w:pPr>
-        <w:pStyle w:val="Titre3"/>
-      </w:pPr>
-      <w:bookmarkStart w:id="13" w:name="_Toc51341362"/>
-      <w:r>
-        <w:t>Démarche de travail</w:t>
-      </w:r>
-      <w:bookmarkEnd w:id="13"/>
-    </w:p>
-    <w:p/>
-    <w:p>
-      <w:pPr>
-        <w:pStyle w:val="Titre3"/>
-      </w:pPr>
-    </w:p>
-    <w:p>
-      <w:pPr>
-        <w:pStyle w:val="Titre3"/>
-      </w:pPr>
-      <w:bookmarkStart w:id="14" w:name="_Toc51341363"/>
-      <w:r>
-        <w:t>Conception</w:t>
-      </w:r>
-      <w:bookmarkEnd w:id="14"/>
-    </w:p>
-    <w:p>
-      <w:r>
-        <w:rPr>
           <w:noProof/>
+          <w:color w:val="1F3763" w:themeColor="accent1" w:themeShade="7F"/>
+          <w:sz w:val="24"/>
+          <w:szCs w:val="24"/>
+          <w:lang w:eastAsia="fr-FR"/>
         </w:rPr>
         <w:drawing>
-          <wp:inline distT="0" distB="0" distL="0" distR="0" wp14:anchorId="4C1F9DE8" wp14:editId="73F997FB">
-            <wp:extent cx="5172075" cy="5686425"/>
-            <wp:effectExtent l="0" t="0" r="9525" b="9525"/>
-            <wp:docPr id="13" name="Image 13"/>
+          <wp:inline distT="0" distB="0" distL="0" distR="0">
+            <wp:extent cx="5760720" cy="3058795"/>
+            <wp:effectExtent l="0" t="0" r="0" b="8255"/>
+            <wp:docPr id="5" name="Image 5"/>
             <wp:cNvGraphicFramePr>
               <a:graphicFrameLocks xmlns:a="http://schemas.openxmlformats.org/drawingml/2006/main" noChangeAspect="1"/>
             </wp:cNvGraphicFramePr>
@@ -2535,7 +1991,7 @@
                   <pic:spPr>
                     <a:xfrm>
                       <a:off x="0" y="0"/>
-                      <a:ext cx="5172075" cy="5686425"/>
+                      <a:ext cx="5760720" cy="3058795"/>
                     </a:xfrm>
                     <a:prstGeom prst="rect">
                       <a:avLst/>
@@ -2548,33 +2004,132 @@
         </w:drawing>
       </w:r>
     </w:p>
+    <w:p>
+      <w:pPr>
+        <w:rPr>
+          <w:rFonts w:asciiTheme="majorHAnsi" w:eastAsiaTheme="majorEastAsia" w:hAnsiTheme="majorHAnsi" w:cstheme="majorBidi"/>
+          <w:color w:val="1F3763" w:themeColor="accent1" w:themeShade="7F"/>
+          <w:sz w:val="24"/>
+          <w:szCs w:val="24"/>
+        </w:rPr>
+      </w:pPr>
+      <w:r>
+        <w:rPr>
+          <w:rFonts w:ascii="Georgia" w:hAnsi="Georgia"/>
+          <w:i/>
+          <w:iCs/>
+        </w:rPr>
+        <w:t>Figure 4</w:t>
+      </w:r>
+      <w:r>
+        <w:rPr>
+          <w:rFonts w:ascii="Georgia" w:hAnsi="Georgia"/>
+          <w:i/>
+          <w:iCs/>
+        </w:rPr>
+        <w:t xml:space="preserve"> – Ecran principal de Jenkins</w:t>
+      </w:r>
+    </w:p>
+    <w:p>
+      <w:pPr>
+        <w:rPr>
+          <w:rFonts w:asciiTheme="majorHAnsi" w:eastAsiaTheme="majorEastAsia" w:hAnsiTheme="majorHAnsi" w:cstheme="majorBidi"/>
+          <w:color w:val="1F3763" w:themeColor="accent1" w:themeShade="7F"/>
+          <w:sz w:val="24"/>
+          <w:szCs w:val="24"/>
+        </w:rPr>
+      </w:pPr>
+      <w:r>
+        <w:br w:type="page"/>
+      </w:r>
+    </w:p>
+    <w:p>
+      <w:pPr>
+        <w:pStyle w:val="Titre3"/>
+      </w:pPr>
+      <w:bookmarkStart w:id="6" w:name="_Toc52383957"/>
+      <w:r>
+        <w:lastRenderedPageBreak/>
+        <w:t>2.2.3</w:t>
+      </w:r>
+      <w:r>
+        <w:t xml:space="preserve"> - </w:t>
+      </w:r>
+      <w:r>
+        <w:t>Architecture</w:t>
+      </w:r>
+      <w:bookmarkEnd w:id="6"/>
+    </w:p>
+    <w:p>
+      <w:r>
+        <w:t>Le projet KEOPS date de 1987</w:t>
+      </w:r>
+      <w:r>
+        <w:t>,</w:t>
+      </w:r>
+      <w:r>
+        <w:t xml:space="preserve"> à l’époque il fonctionnait sur AS400.</w:t>
+      </w:r>
+    </w:p>
+    <w:p>
+      <w:r>
+        <w:t>En 2006, la couche service (business layer) est modernisé et deviens un service backend en JAVA 1.6 et communique via HTTP en Spring Remoting.</w:t>
+      </w:r>
+    </w:p>
+    <w:p>
+      <w:r>
+        <w:t xml:space="preserve">En 2010, avec l’évolution de Java, il a été entrepris une refonte de l’interface utilisateur en technologie </w:t>
+      </w:r>
+      <w:r>
+        <w:t>Java avec l’Eclipse Modeling Framework.</w:t>
+      </w:r>
+    </w:p>
+    <w:p>
+      <w:r>
+        <w:t>L’AS400 est maintenu pour certains clients, toutefois, afin d</w:t>
+      </w:r>
+      <w:r>
+        <w:t>e faire évoluer KEOPS et de proposer une interface plus récente (KEOPS CLIENT), il a fallu créer</w:t>
+      </w:r>
+      <w:r>
+        <w:t xml:space="preserve"> un connecteur(</w:t>
+      </w:r>
+      <w:r>
+        <w:t>KEOPS B</w:t>
+      </w:r>
+      <w:r>
+        <w:t>RIDGE)</w:t>
+      </w:r>
+      <w:r>
+        <w:t xml:space="preserve"> capable de faire du REST et du SOAP tout en maintenant la communication avec le noyau (KEOPS WEB).</w:t>
+      </w:r>
+    </w:p>
     <w:p/>
     <w:p>
-      <w:pPr>
-        <w:pStyle w:val="Titre3"/>
-      </w:pPr>
-      <w:bookmarkStart w:id="15" w:name="_Toc51341364"/>
-      <w:r>
-        <w:t>Architecture</w:t>
-      </w:r>
-      <w:bookmarkEnd w:id="15"/>
-    </w:p>
-    <w:p/>
-    <w:p>
-      <w:r>
-        <w:t>Pour des raisons de compatibilité, le Crew Mobile Access ne communique pas directement au Web Service de KEOPS. En effet, le KEOPS BRIDGE est là pour jouer un rôle de connecteur entre les services nouvelle génération et le noyau de KEOPS : KEOPS WEB.</w:t>
-      </w:r>
-    </w:p>
-    <w:p>
+      <w:r>
+        <w:t>L’architecture physique de KEOPS peut se résum</w:t>
+      </w:r>
+      <w:r>
+        <w:t>er</w:t>
+      </w:r>
+      <w:r>
+        <w:t xml:space="preserve"> ainsi :</w:t>
+      </w:r>
+    </w:p>
+    <w:p>
+      <w:pPr>
+        <w:ind w:left="-709"/>
+      </w:pPr>
       <w:r>
         <w:rPr>
           <w:noProof/>
+          <w:lang w:eastAsia="fr-FR"/>
         </w:rPr>
         <w:drawing>
-          <wp:inline distT="0" distB="0" distL="0" distR="0" wp14:anchorId="0734B6A1" wp14:editId="08C3BA59">
-            <wp:extent cx="5760720" cy="1339850"/>
-            <wp:effectExtent l="0" t="0" r="0" b="0"/>
-            <wp:docPr id="12" name="Image 12"/>
+          <wp:inline distT="0" distB="0" distL="0" distR="0">
+            <wp:extent cx="6628820" cy="3743325"/>
+            <wp:effectExtent l="0" t="0" r="635" b="0"/>
+            <wp:docPr id="2" name="Image 2"/>
             <wp:cNvGraphicFramePr>
               <a:graphicFrameLocks xmlns:a="http://schemas.openxmlformats.org/drawingml/2006/main" noChangeAspect="1"/>
             </wp:cNvGraphicFramePr>
@@ -2594,7 +2149,7 @@
                   <pic:spPr>
                     <a:xfrm>
                       <a:off x="0" y="0"/>
-                      <a:ext cx="5760720" cy="1339850"/>
+                      <a:ext cx="6632875" cy="3745615"/>
                     </a:xfrm>
                     <a:prstGeom prst="rect">
                       <a:avLst/>
@@ -2607,14 +2162,344 @@
         </w:drawing>
       </w:r>
     </w:p>
+    <w:p>
+      <w:pPr>
+        <w:ind w:left="-709"/>
+      </w:pPr>
+      <w:r>
+        <w:rPr>
+          <w:rFonts w:ascii="Georgia" w:hAnsi="Georgia"/>
+          <w:i/>
+          <w:iCs/>
+        </w:rPr>
+        <w:t>Figure 5</w:t>
+      </w:r>
+      <w:r>
+        <w:rPr>
+          <w:rFonts w:ascii="Georgia" w:hAnsi="Georgia"/>
+          <w:i/>
+          <w:iCs/>
+        </w:rPr>
+        <w:t xml:space="preserve"> – Architecture physique du système Keops</w:t>
+      </w:r>
+    </w:p>
+    <w:p>
+      <w:pPr>
+        <w:rPr>
+          <w:rFonts w:asciiTheme="majorHAnsi" w:eastAsiaTheme="majorEastAsia" w:hAnsiTheme="majorHAnsi" w:cstheme="majorBidi"/>
+          <w:color w:val="1F3763" w:themeColor="accent1" w:themeShade="7F"/>
+          <w:sz w:val="24"/>
+          <w:szCs w:val="24"/>
+        </w:rPr>
+      </w:pPr>
+      <w:r>
+        <w:br w:type="page"/>
+      </w:r>
+    </w:p>
+    <w:p>
+      <w:pPr>
+        <w:pStyle w:val="Titre3"/>
+      </w:pPr>
+      <w:bookmarkStart w:id="7" w:name="_Toc52383958"/>
+      <w:r>
+        <w:lastRenderedPageBreak/>
+        <w:t>2.2.4</w:t>
+      </w:r>
+      <w:r>
+        <w:t xml:space="preserve"> - </w:t>
+      </w:r>
+      <w:r>
+        <w:t>Mise en œuvre</w:t>
+      </w:r>
+      <w:bookmarkEnd w:id="7"/>
+    </w:p>
     <w:p/>
     <w:p>
-      <w:r>
+      <w:pPr>
+        <w:rPr>
+          <w:rFonts w:asciiTheme="majorHAnsi" w:eastAsiaTheme="majorEastAsia" w:hAnsiTheme="majorHAnsi" w:cstheme="majorBidi"/>
+          <w:color w:val="2F5496" w:themeColor="accent1" w:themeShade="BF"/>
+          <w:sz w:val="26"/>
+          <w:szCs w:val="26"/>
+        </w:rPr>
+      </w:pPr>
+      <w:r>
+        <w:br w:type="page"/>
+      </w:r>
+    </w:p>
+    <w:p>
+      <w:pPr>
+        <w:pStyle w:val="Titre2"/>
+      </w:pPr>
+      <w:bookmarkStart w:id="8" w:name="_Toc52383959"/>
+      <w:r>
+        <w:lastRenderedPageBreak/>
+        <w:t xml:space="preserve">2.3 - </w:t>
+      </w:r>
+      <w:r>
+        <w:t>Crew Web Access</w:t>
+      </w:r>
+      <w:bookmarkEnd w:id="8"/>
+    </w:p>
+    <w:p>
+      <w:pPr>
+        <w:pStyle w:val="Titre3"/>
+      </w:pPr>
+      <w:bookmarkStart w:id="9" w:name="_Toc52383960"/>
+      <w:r>
+        <w:t xml:space="preserve">2.3.1 - </w:t>
+      </w:r>
+      <w:r>
+        <w:t>Contexte</w:t>
+      </w:r>
+      <w:bookmarkEnd w:id="9"/>
+    </w:p>
+    <w:p>
+      <w:r>
+        <w:t xml:space="preserve">Crew Web Access est un </w:t>
+      </w:r>
+      <w:r>
+        <w:t xml:space="preserve">portail WEB qui vient se </w:t>
+      </w:r>
+      <w:r>
+        <w:t>greffer</w:t>
+      </w:r>
+      <w:r>
+        <w:t xml:space="preserve"> au SI de KEOPS </w:t>
+      </w:r>
+      <w:r>
+        <w:t xml:space="preserve">par le </w:t>
+      </w:r>
+      <w:r>
+        <w:t>biais</w:t>
+      </w:r>
+      <w:r>
+        <w:t xml:space="preserve"> de l’AS400 (voir </w:t>
+      </w:r>
+      <w:r>
+        <w:rPr>
+          <w:rFonts w:ascii="Georgia" w:hAnsi="Georgia"/>
+          <w:i/>
+          <w:iCs/>
+        </w:rPr>
+        <w:t>Figure 5</w:t>
+      </w:r>
+      <w:r>
+        <w:t>)</w:t>
+      </w:r>
+      <w:r>
+        <w:t>.</w:t>
+      </w:r>
+    </w:p>
+    <w:p>
+      <w:r>
+        <w:t>C’est un portail permettant aux PN (Personnel Naviguant) de consulter leur planning, de recevoir des notifications (des messages) de la part de la compagnie et de communiquer des désidératas en matière de congés et d’activités sur le planning.</w:t>
+      </w:r>
+    </w:p>
+    <w:p/>
+    <w:p>
+      <w:pPr>
+        <w:pStyle w:val="Titre3"/>
+      </w:pPr>
+      <w:bookmarkStart w:id="10" w:name="_Toc52383961"/>
+      <w:r>
+        <w:t xml:space="preserve">2.3.2 - </w:t>
+      </w:r>
+      <w:r>
+        <w:t>Mise en œuvre</w:t>
+      </w:r>
+      <w:bookmarkEnd w:id="10"/>
+    </w:p>
+    <w:p>
+      <w:r>
+        <w:t>Lors d’un</w:t>
+      </w:r>
+      <w:r>
+        <w:t xml:space="preserve">e campagne de tests d’intrusion sur </w:t>
+      </w:r>
+      <w:r>
+        <w:t xml:space="preserve">le portail </w:t>
+      </w:r>
+      <w:r>
+        <w:t>« Crew Web Access » menée fin 2019, il a été découvert 4 failles majeures, listées ci-dessous, que j’ai eu à corriger :</w:t>
+      </w:r>
+    </w:p>
+    <w:p>
+      <w:r>
+        <w:t>•</w:t>
+      </w:r>
+      <w:r>
+        <w:tab/>
+        <w:t>R13 – Mettre à jour la solution Crew. L’application doit contrôler la session et les droits de l’utilisateur avec la valeur du paramètre txtActId utilisé par plusieurs fonctions de l’application.</w:t>
+      </w:r>
+    </w:p>
+    <w:p>
+      <w:r>
+        <w:t>•</w:t>
+      </w:r>
+      <w:r>
+        <w:tab/>
+        <w:t>R5 - Implémenter une politique de mot de passe robuste.</w:t>
+      </w:r>
+    </w:p>
+    <w:p>
+      <w:r>
+        <w:t>•</w:t>
+      </w:r>
+      <w:r>
+        <w:tab/>
+        <w:t>R14 – Retourner un message d’erreur générique en cas d’échec d’authentification. Par exemple, le message suivant peut être retourné par l’application après un échec d’authentification : « L’identifiant ou le mot de passe sont incorrects. »</w:t>
+      </w:r>
+    </w:p>
+    <w:p>
+      <w:r>
+        <w:t>•</w:t>
+      </w:r>
+      <w:r>
+        <w:tab/>
+        <w:t>R17 – HTTPS. Rediriger tous les flux HTTP vers le service Web correspondant en https en modifiant la configuration des serveurs applicatifs.</w:t>
+      </w:r>
+    </w:p>
+    <w:p/>
+    <w:p>
+      <w:r>
+        <w:t>De plus, il a fallu migrer le code source en PHP4 vers PHP7 afin de le faire tourner sur des serveurs à jour pour limiter les failles de sécurité.</w:t>
+      </w:r>
+    </w:p>
+    <w:p>
+      <w:pPr>
+        <w:rPr>
+          <w:rFonts w:asciiTheme="majorHAnsi" w:eastAsiaTheme="majorEastAsia" w:hAnsiTheme="majorHAnsi" w:cstheme="majorBidi"/>
+          <w:color w:val="2F5496" w:themeColor="accent1" w:themeShade="BF"/>
+          <w:sz w:val="26"/>
+          <w:szCs w:val="26"/>
+        </w:rPr>
+      </w:pPr>
+      <w:r>
+        <w:br w:type="page"/>
+      </w:r>
+    </w:p>
+    <w:p>
+      <w:pPr>
+        <w:pStyle w:val="Titre2"/>
+      </w:pPr>
+      <w:bookmarkStart w:id="11" w:name="_Toc52383962"/>
+      <w:r>
+        <w:lastRenderedPageBreak/>
+        <w:t xml:space="preserve">2.4 - </w:t>
+      </w:r>
+      <w:r>
+        <w:t>Crew Mobile Access</w:t>
+      </w:r>
+      <w:bookmarkEnd w:id="11"/>
+    </w:p>
+    <w:p>
+      <w:pPr>
+        <w:pStyle w:val="Titre3"/>
+      </w:pPr>
+      <w:bookmarkStart w:id="12" w:name="_Toc52383963"/>
+      <w:r>
+        <w:t xml:space="preserve">2.4.1 - </w:t>
+      </w:r>
+      <w:r>
+        <w:t>Contexte</w:t>
+      </w:r>
+      <w:bookmarkEnd w:id="12"/>
+    </w:p>
+    <w:p>
+      <w:r>
+        <w:t xml:space="preserve">Crew Mobile Access est une refonte du </w:t>
+      </w:r>
+      <w:r>
+        <w:rPr>
+          <w:b/>
+          <w:bCs/>
+        </w:rPr>
+        <w:t>Crew Web Access</w:t>
+      </w:r>
+      <w:r>
+        <w:t xml:space="preserve">. Il permet de fournir </w:t>
+      </w:r>
+      <w:r>
+        <w:t>les mêmes services</w:t>
+      </w:r>
+      <w:r>
+        <w:t xml:space="preserve"> que le portail Crew Web Access mais sout forme d’application mobile. Cela permettra aux PN (Personnel Naviguant) d’accéder au planning directement à partir du téléphone de manière plus ergonomique.</w:t>
+      </w:r>
+    </w:p>
+    <w:p>
+      <w:r>
+        <w:t xml:space="preserve">Le Crew Mobile Access est un service qui </w:t>
+      </w:r>
+      <w:r>
+        <w:t xml:space="preserve">vient se </w:t>
+      </w:r>
+      <w:r>
+        <w:t>greffer</w:t>
+      </w:r>
+      <w:r>
+        <w:t xml:space="preserve"> au SI KEOPS par le biais du KEOPS BRIDGE (voir </w:t>
+      </w:r>
+      <w:r>
+        <w:rPr>
+          <w:rFonts w:ascii="Georgia" w:hAnsi="Georgia"/>
+          <w:i/>
+          <w:iCs/>
+        </w:rPr>
+        <w:t>Figure 5</w:t>
+      </w:r>
+      <w:r>
+        <w:t>).</w:t>
+      </w:r>
+    </w:p>
+    <w:p/>
+    <w:p>
+      <w:pPr>
+        <w:pStyle w:val="Titre3"/>
+      </w:pPr>
+      <w:bookmarkStart w:id="13" w:name="_Toc52383964"/>
+      <w:r>
+        <w:t xml:space="preserve">2.4.2 - </w:t>
+      </w:r>
+      <w:r>
+        <w:t>Démarche de travail</w:t>
+      </w:r>
+      <w:bookmarkEnd w:id="13"/>
+    </w:p>
+    <w:p>
+      <w:r>
+        <w:t>La méthodologie de travail est sensiblement la même que pour l’ensemble du projet Keops, puisque Crew Mobile Access s’inscrit comme étant un module complémentaire venant s’ajouter au système d’information de Keops</w:t>
+      </w:r>
+      <w:r>
+        <w:t>.</w:t>
+      </w:r>
+    </w:p>
+    <w:p/>
+    <w:p>
+      <w:pPr>
+        <w:pStyle w:val="Titre3"/>
+      </w:pPr>
+      <w:bookmarkStart w:id="14" w:name="_Toc52383965"/>
+      <w:r>
+        <w:lastRenderedPageBreak/>
+        <w:t xml:space="preserve">2.4.3 - </w:t>
+      </w:r>
+      <w:r>
+        <w:t>Conception</w:t>
+      </w:r>
+      <w:bookmarkEnd w:id="14"/>
+    </w:p>
+    <w:p>
+      <w:r>
+        <w:rPr>
+          <w:noProof/>
+          <w:lang w:eastAsia="fr-FR"/>
+        </w:rPr>
         <w:drawing>
-          <wp:inline distT="0" distB="0" distL="0" distR="0" wp14:anchorId="3F5C9F47" wp14:editId="48B7877C">
-            <wp:extent cx="5760720" cy="4399915"/>
-            <wp:effectExtent l="0" t="0" r="0" b="635"/>
-            <wp:docPr id="11" name="Image 11"/>
+          <wp:inline distT="0" distB="0" distL="0" distR="0">
+            <wp:extent cx="5172075" cy="5686425"/>
+            <wp:effectExtent l="0" t="0" r="9525" b="9525"/>
+            <wp:docPr id="13" name="Image 13"/>
             <wp:cNvGraphicFramePr>
               <a:graphicFrameLocks xmlns:a="http://schemas.openxmlformats.org/drawingml/2006/main" noChangeAspect="1"/>
             </wp:cNvGraphicFramePr>
@@ -2634,6 +2519,140 @@
                   <pic:spPr>
                     <a:xfrm>
                       <a:off x="0" y="0"/>
+                      <a:ext cx="5172075" cy="5686425"/>
+                    </a:xfrm>
+                    <a:prstGeom prst="rect">
+                      <a:avLst/>
+                    </a:prstGeom>
+                  </pic:spPr>
+                </pic:pic>
+              </a:graphicData>
+            </a:graphic>
+          </wp:inline>
+        </w:drawing>
+      </w:r>
+    </w:p>
+    <w:p>
+      <w:pPr>
+        <w:ind w:left="-709"/>
+      </w:pPr>
+      <w:r>
+        <w:rPr>
+          <w:rFonts w:ascii="Georgia" w:hAnsi="Georgia"/>
+          <w:i/>
+          <w:iCs/>
+        </w:rPr>
+        <w:t>Figure 6 – Flow de construction de Crew Mobile Access</w:t>
+      </w:r>
+    </w:p>
+    <w:p/>
+    <w:p>
+      <w:pPr>
+        <w:pStyle w:val="Titre3"/>
+      </w:pPr>
+      <w:bookmarkStart w:id="15" w:name="_Toc52383966"/>
+      <w:r>
+        <w:t xml:space="preserve">2.4.4 - </w:t>
+      </w:r>
+      <w:r>
+        <w:t>Architecture</w:t>
+      </w:r>
+      <w:bookmarkEnd w:id="15"/>
+    </w:p>
+    <w:p/>
+    <w:p>
+      <w:r>
+        <w:t>Pour des raisons de compatibilité, le Crew Mobile Access ne communique pas directement au Web Service de KEOPS. En effet, le KEOPS BRIDGE est là pour jouer un rôle de connecteur entre les services nouvelle génération et le noyau de KEOPS : KEOPS WEB.</w:t>
+      </w:r>
+    </w:p>
+    <w:p>
+      <w:r>
+        <w:rPr>
+          <w:noProof/>
+          <w:lang w:eastAsia="fr-FR"/>
+        </w:rPr>
+        <w:lastRenderedPageBreak/>
+        <w:drawing>
+          <wp:inline distT="0" distB="0" distL="0" distR="0">
+            <wp:extent cx="5760720" cy="1339850"/>
+            <wp:effectExtent l="0" t="0" r="0" b="0"/>
+            <wp:docPr id="12" name="Image 12"/>
+            <wp:cNvGraphicFramePr>
+              <a:graphicFrameLocks xmlns:a="http://schemas.openxmlformats.org/drawingml/2006/main" noChangeAspect="1"/>
+            </wp:cNvGraphicFramePr>
+            <a:graphic xmlns:a="http://schemas.openxmlformats.org/drawingml/2006/main">
+              <a:graphicData uri="http://schemas.openxmlformats.org/drawingml/2006/picture">
+                <pic:pic xmlns:pic="http://schemas.openxmlformats.org/drawingml/2006/picture">
+                  <pic:nvPicPr>
+                    <pic:cNvPr id="1" name=""/>
+                    <pic:cNvPicPr/>
+                  </pic:nvPicPr>
+                  <pic:blipFill>
+                    <a:blip r:embed="rId15"/>
+                    <a:stretch>
+                      <a:fillRect/>
+                    </a:stretch>
+                  </pic:blipFill>
+                  <pic:spPr>
+                    <a:xfrm>
+                      <a:off x="0" y="0"/>
+                      <a:ext cx="5760720" cy="1339850"/>
+                    </a:xfrm>
+                    <a:prstGeom prst="rect">
+                      <a:avLst/>
+                    </a:prstGeom>
+                  </pic:spPr>
+                </pic:pic>
+              </a:graphicData>
+            </a:graphic>
+          </wp:inline>
+        </w:drawing>
+      </w:r>
+    </w:p>
+    <w:p>
+      <w:pPr>
+        <w:ind w:left="-709"/>
+      </w:pPr>
+      <w:r>
+        <w:rPr>
+          <w:rFonts w:ascii="Georgia" w:hAnsi="Georgia"/>
+          <w:i/>
+          <w:iCs/>
+        </w:rPr>
+        <w:t>Figure 7 – Intégration de Crew Mobile Access dans le SI Keops</w:t>
+      </w:r>
+    </w:p>
+    <w:p/>
+    <w:p>
+      <w:r>
+        <w:rPr>
+          <w:noProof/>
+          <w:lang w:eastAsia="fr-FR"/>
+        </w:rPr>
+        <w:drawing>
+          <wp:inline distT="0" distB="0" distL="0" distR="0">
+            <wp:extent cx="5760720" cy="4399915"/>
+            <wp:effectExtent l="0" t="0" r="0" b="635"/>
+            <wp:docPr id="11" name="Image 11"/>
+            <wp:cNvGraphicFramePr>
+              <a:graphicFrameLocks xmlns:a="http://schemas.openxmlformats.org/drawingml/2006/main" noChangeAspect="1"/>
+            </wp:cNvGraphicFramePr>
+            <a:graphic xmlns:a="http://schemas.openxmlformats.org/drawingml/2006/main">
+              <a:graphicData uri="http://schemas.openxmlformats.org/drawingml/2006/picture">
+                <pic:pic xmlns:pic="http://schemas.openxmlformats.org/drawingml/2006/picture">
+                  <pic:nvPicPr>
+                    <pic:cNvPr id="1" name=""/>
+                    <pic:cNvPicPr/>
+                  </pic:nvPicPr>
+                  <pic:blipFill>
+                    <a:blip r:embed="rId16"/>
+                    <a:stretch>
+                      <a:fillRect/>
+                    </a:stretch>
+                  </pic:blipFill>
+                  <pic:spPr>
+                    <a:xfrm>
+                      <a:off x="0" y="0"/>
                       <a:ext cx="5760720" cy="4399915"/>
                     </a:xfrm>
                     <a:prstGeom prst="rect">
@@ -2647,12 +2666,33 @@
         </w:drawing>
       </w:r>
     </w:p>
-    <w:p/>
+    <w:p>
+      <w:pPr>
+        <w:ind w:left="-709"/>
+      </w:pPr>
+      <w:r>
+        <w:rPr>
+          <w:rFonts w:ascii="Georgia" w:hAnsi="Georgia"/>
+          <w:i/>
+          <w:iCs/>
+        </w:rPr>
+        <w:t>Figure 8 – Architecture logiciel de Crew Mobile Access</w:t>
+      </w:r>
+    </w:p>
+    <w:p>
+      <w:r>
+        <w:br w:type="page"/>
+      </w:r>
+    </w:p>
     <w:p>
       <w:pPr>
         <w:pStyle w:val="Titre3"/>
       </w:pPr>
-      <w:bookmarkStart w:id="16" w:name="_Toc51341365"/>
+      <w:bookmarkStart w:id="16" w:name="_Toc52383967"/>
+      <w:r>
+        <w:lastRenderedPageBreak/>
+        <w:t xml:space="preserve">2.4.5 - </w:t>
+      </w:r>
       <w:r>
         <w:t>Mise en œuvre</w:t>
       </w:r>
@@ -2676,27 +2716,152 @@
       <w:pPr>
         <w:pStyle w:val="Titre1"/>
       </w:pPr>
-      <w:bookmarkStart w:id="17" w:name="_Toc51341366"/>
+      <w:bookmarkStart w:id="17" w:name="_Toc52383968"/>
       <w:r>
         <w:lastRenderedPageBreak/>
+        <w:t xml:space="preserve">3 - </w:t>
+      </w:r>
+      <w:r>
         <w:t>Conclusion</w:t>
       </w:r>
       <w:bookmarkEnd w:id="17"/>
+    </w:p>
+    <w:p>
+      <w:r>
+        <w:t>En travaillant sur le maintient et l’évolution de Keops j’ai appris à travailler sur des projets de grande envergure utilisant le gestionnaire de dépendance Maven et Jenkins en guise de constructeur d’artifact automatisé.</w:t>
+      </w:r>
+    </w:p>
+    <w:p>
+      <w:r>
+        <w:t>En maintenant et en migrant l’ancien portail WEB développé en PHP j’ai pu voir ce qui se faisait en terme de développement au début du paradigme objet avec PHP4 et j’ai appris ce que cela engendrait de migrer une application entière d’une version dépréciée vers une version plus récente.</w:t>
+      </w:r>
+    </w:p>
+    <w:p>
+      <w:r>
+        <w:t>Pour finir, le développement en quasi-autonomie de Crew Mobile Access, m’a permis de pouvoir explorer des technologies intéressantes et moderne : Angular et NativeScript pour les citer.</w:t>
+      </w:r>
+    </w:p>
+    <w:p>
+      <w:r>
+        <w:t xml:space="preserve">Fort de mes expériences précédentes au seins d’entreprise pour le service du numérique sur des projets récents, j’ai eu l’occasion chez XLM Aéro de travailler sur des projets moins récent mettant en œuvre des techniques de communication </w:t>
+      </w:r>
+      <w:r>
+        <w:t>interprocessus</w:t>
+      </w:r>
+      <w:r>
+        <w:t xml:space="preserve"> et des paradigmes autre que la Programmation Orientée Objet. Ces derniers ne sont </w:t>
+      </w:r>
+      <w:r>
+        <w:t>certes</w:t>
+      </w:r>
+      <w:r>
+        <w:t xml:space="preserve"> plus</w:t>
+      </w:r>
+      <w:r>
+        <w:t xml:space="preserve"> très modernes, mais ne sont pas obsolètes et sont encore beaucoup rencontré dans le monde professionnel. Il est donc intéressant et même conseillés de les avoir pratiqués au moins une fois dans un contexte professionnel pour prétendre devenir un développeur confirmé.</w:t>
+      </w:r>
     </w:p>
     <w:p/>
     <w:sectPr>
+      <w:footerReference w:type="default" r:id="rId17"/>
       <w:pgSz w:w="11906" w:h="16838"/>
       <w:pgMar w:top="1417" w:right="1417" w:bottom="1417" w:left="1417" w:header="708" w:footer="708" w:gutter="0"/>
       <w:cols w:space="708"/>
+      <w:titlePg/>
       <w:docGrid w:linePitch="360"/>
     </w:sectPr>
   </w:body>
 </w:document>
 </file>
 
+<file path=word/endnotes.xml><?xml version="1.0" encoding="utf-8"?>
+<w:endnotes xmlns:ve="http://schemas.openxmlformats.org/markup-compatibility/2006" xmlns:o="urn:schemas-microsoft-com:office:office" xmlns:r="http://schemas.openxmlformats.org/officeDocument/2006/relationships" xmlns:m="http://schemas.openxmlformats.org/officeDocument/2006/math" xmlns:v="urn:schemas-microsoft-com:vml" xmlns:wp="http://schemas.openxmlformats.org/drawingml/2006/wordprocessingDrawing" xmlns:w10="urn:schemas-microsoft-com:office:word" xmlns:w="http://schemas.openxmlformats.org/wordprocessingml/2006/main" xmlns:wne="http://schemas.microsoft.com/office/word/2006/wordml">
+  <w:endnote w:type="separator" w:id="0">
+    <w:p>
+      <w:pPr>
+        <w:spacing w:after="0" w:line="240" w:lineRule="auto"/>
+      </w:pPr>
+      <w:r>
+        <w:separator/>
+      </w:r>
+    </w:p>
+  </w:endnote>
+  <w:endnote w:type="continuationSeparator" w:id="1">
+    <w:p>
+      <w:pPr>
+        <w:spacing w:after="0" w:line="240" w:lineRule="auto"/>
+      </w:pPr>
+      <w:r>
+        <w:continuationSeparator/>
+      </w:r>
+    </w:p>
+  </w:endnote>
+</w:endnotes>
+</file>
+
+<file path=word/footer1.xml><?xml version="1.0" encoding="utf-8"?>
+<w:ftr xmlns:ve="http://schemas.openxmlformats.org/markup-compatibility/2006" xmlns:o="urn:schemas-microsoft-com:office:office" xmlns:r="http://schemas.openxmlformats.org/officeDocument/2006/relationships" xmlns:m="http://schemas.openxmlformats.org/officeDocument/2006/math" xmlns:v="urn:schemas-microsoft-com:vml" xmlns:wp="http://schemas.openxmlformats.org/drawingml/2006/wordprocessingDrawing" xmlns:w10="urn:schemas-microsoft-com:office:word" xmlns:w="http://schemas.openxmlformats.org/wordprocessingml/2006/main" xmlns:wne="http://schemas.microsoft.com/office/word/2006/wordml">
+  <w:sdt>
+    <w:sdtPr>
+      <w:id w:val="16274361"/>
+      <w:docPartObj>
+        <w:docPartGallery w:val="Page Numbers (Bottom of Page)"/>
+        <w:docPartUnique/>
+      </w:docPartObj>
+    </w:sdtPr>
+    <w:sdtContent>
+      <w:p>
+        <w:pPr>
+          <w:pStyle w:val="Pieddepage"/>
+          <w:jc w:val="right"/>
+        </w:pPr>
+        <w:fldSimple w:instr=" PAGE   \* MERGEFORMAT ">
+          <w:r>
+            <w:rPr>
+              <w:noProof/>
+            </w:rPr>
+            <w:t>2</w:t>
+          </w:r>
+        </w:fldSimple>
+      </w:p>
+    </w:sdtContent>
+  </w:sdt>
+  <w:p>
+    <w:pPr>
+      <w:pStyle w:val="Pieddepage"/>
+    </w:pPr>
+  </w:p>
+</w:ftr>
+</file>
+
+<file path=word/footnotes.xml><?xml version="1.0" encoding="utf-8"?>
+<w:footnotes xmlns:ve="http://schemas.openxmlformats.org/markup-compatibility/2006" xmlns:o="urn:schemas-microsoft-com:office:office" xmlns:r="http://schemas.openxmlformats.org/officeDocument/2006/relationships" xmlns:m="http://schemas.openxmlformats.org/officeDocument/2006/math" xmlns:v="urn:schemas-microsoft-com:vml" xmlns:wp="http://schemas.openxmlformats.org/drawingml/2006/wordprocessingDrawing" xmlns:w10="urn:schemas-microsoft-com:office:word" xmlns:w="http://schemas.openxmlformats.org/wordprocessingml/2006/main" xmlns:wne="http://schemas.microsoft.com/office/word/2006/wordml">
+  <w:footnote w:type="separator" w:id="0">
+    <w:p>
+      <w:pPr>
+        <w:spacing w:after="0" w:line="240" w:lineRule="auto"/>
+      </w:pPr>
+      <w:r>
+        <w:separator/>
+      </w:r>
+    </w:p>
+  </w:footnote>
+  <w:footnote w:type="continuationSeparator" w:id="1">
+    <w:p>
+      <w:pPr>
+        <w:spacing w:after="0" w:line="240" w:lineRule="auto"/>
+      </w:pPr>
+      <w:r>
+        <w:continuationSeparator/>
+      </w:r>
+    </w:p>
+  </w:footnote>
+</w:footnotes>
+</file>
+
 <file path=word/numbering.xml><?xml version="1.0" encoding="utf-8"?>
-<w:numbering xmlns:wpc="http://schemas.microsoft.com/office/word/2010/wordprocessingCanvas" xmlns:cx="http://schemas.microsoft.com/office/drawing/2014/chartex" xmlns:cx1="http://schemas.microsoft.com/office/drawing/2015/9/8/chartex" xmlns:cx2="http://schemas.microsoft.com/office/drawing/2015/10/21/chartex" xmlns:cx3="http://schemas.microsoft.com/office/drawing/2016/5/9/chartex" xmlns:cx4="http://schemas.microsoft.com/office/drawing/2016/5/10/chartex" xmlns:cx5="http://schemas.microsoft.com/office/drawing/2016/5/11/chartex" xmlns:cx6="http://schemas.microsoft.com/office/drawing/2016/5/12/chartex" xmlns:cx7="http://schemas.microsoft.com/office/drawing/2016/5/13/chartex" xmlns:cx8="http://schemas.microsoft.com/office/drawing/2016/5/14/chartex" xmlns:mc="http://schemas.openxmlformats.org/markup-compatibility/2006" xmlns:aink="http://schemas.microsoft.com/office/drawing/2016/ink" xmlns:am3d="http://schemas.microsoft.com/office/drawing/2017/model3d" xmlns:o="urn:schemas-microsoft-com:office:office" xmlns:r="http://schemas.openxmlformats.org/officeDocument/2006/relationships" xmlns:m="http://schemas.openxmlformats.org/officeDocument/2006/math" xmlns:v="urn:schemas-microsoft-com:vml" xmlns:wp14="http://schemas.microsoft.com/office/word/2010/wordprocessingDrawing" xmlns:wp="http://schemas.openxmlformats.org/drawingml/2006/wordprocessingDrawing" xmlns:w10="urn:schemas-microsoft-com:office:word" xmlns:w="http://schemas.openxmlformats.org/wordprocessingml/2006/main" xmlns:w14="http://schemas.microsoft.com/office/word/2010/wordml" xmlns:w15="http://schemas.microsoft.com/office/word/2012/wordml" xmlns:w16cex="http://schemas.microsoft.com/office/word/2018/wordml/cex" xmlns:w16cid="http://schemas.microsoft.com/office/word/2016/wordml/cid" xmlns:w16="http://schemas.microsoft.com/office/word/2018/wordml" xmlns:w16se="http://schemas.microsoft.com/office/word/2015/wordml/symex" xmlns:wpg="http://schemas.microsoft.com/office/word/2010/wordprocessingGroup" xmlns:wpi="http://schemas.microsoft.com/office/word/2010/wordprocessingInk" xmlns:wne="http://schemas.microsoft.com/office/word/2006/wordml" xmlns:wps="http://schemas.microsoft.com/office/word/2010/wordprocessingShape" mc:Ignorable="w14 w15 w16se w16cid w16 w16cex wp14">
-  <w:abstractNum w:abstractNumId="0" w15:restartNumberingAfterBreak="0">
+<w:numbering xmlns:ve="http://schemas.openxmlformats.org/markup-compatibility/2006" xmlns:o="urn:schemas-microsoft-com:office:office" xmlns:r="http://schemas.openxmlformats.org/officeDocument/2006/relationships" xmlns:m="http://schemas.openxmlformats.org/officeDocument/2006/math" xmlns:v="urn:schemas-microsoft-com:vml" xmlns:wp="http://schemas.openxmlformats.org/drawingml/2006/wordprocessingDrawing" xmlns:w10="urn:schemas-microsoft-com:office:word" xmlns:w="http://schemas.openxmlformats.org/wordprocessingml/2006/main" xmlns:wne="http://schemas.microsoft.com/office/word/2006/wordml">
+  <w:abstractNum w:abstractNumId="0">
     <w:nsid w:val="34B137DF"/>
     <w:multiLevelType w:val="hybridMultilevel"/>
     <w:tmpl w:val="4728607C"/>
@@ -2782,7 +2947,7 @@
       </w:pPr>
     </w:lvl>
   </w:abstractNum>
-  <w:abstractNum w:abstractNumId="1" w15:restartNumberingAfterBreak="0">
+  <w:abstractNum w:abstractNumId="1">
     <w:nsid w:val="6B8B05B0"/>
     <w:multiLevelType w:val="hybridMultilevel"/>
     <w:tmpl w:val="AB14D39E"/>
@@ -2905,7 +3070,7 @@
 </file>
 
 <file path=word/styles.xml><?xml version="1.0" encoding="utf-8"?>
-<w:styles xmlns:mc="http://schemas.openxmlformats.org/markup-compatibility/2006" xmlns:r="http://schemas.openxmlformats.org/officeDocument/2006/relationships" xmlns:w="http://schemas.openxmlformats.org/wordprocessingml/2006/main" xmlns:w14="http://schemas.microsoft.com/office/word/2010/wordml" xmlns:w15="http://schemas.microsoft.com/office/word/2012/wordml" xmlns:w16cex="http://schemas.microsoft.com/office/word/2018/wordml/cex" xmlns:w16cid="http://schemas.microsoft.com/office/word/2016/wordml/cid" xmlns:w16="http://schemas.microsoft.com/office/word/2018/wordml" xmlns:w16se="http://schemas.microsoft.com/office/word/2015/wordml/symex" mc:Ignorable="w14 w15 w16se w16cid w16 w16cex">
+<w:styles xmlns:r="http://schemas.openxmlformats.org/officeDocument/2006/relationships" xmlns:w="http://schemas.openxmlformats.org/wordprocessingml/2006/main">
   <w:docDefaults>
     <w:rPrDefault>
       <w:rPr>
@@ -2921,387 +3086,149 @@
       </w:pPr>
     </w:pPrDefault>
   </w:docDefaults>
-  <w:latentStyles w:defLockedState="0" w:defUIPriority="99" w:defSemiHidden="0" w:defUnhideWhenUsed="0" w:defQFormat="0" w:count="376">
-    <w:lsdException w:name="Normal" w:uiPriority="0" w:qFormat="1"/>
-    <w:lsdException w:name="heading 1" w:uiPriority="9" w:qFormat="1"/>
-    <w:lsdException w:name="heading 2" w:semiHidden="1" w:uiPriority="9" w:unhideWhenUsed="1" w:qFormat="1"/>
-    <w:lsdException w:name="heading 3" w:semiHidden="1" w:uiPriority="9" w:unhideWhenUsed="1" w:qFormat="1"/>
-    <w:lsdException w:name="heading 4" w:semiHidden="1" w:uiPriority="9" w:unhideWhenUsed="1" w:qFormat="1"/>
-    <w:lsdException w:name="heading 5" w:semiHidden="1" w:uiPriority="9" w:unhideWhenUsed="1" w:qFormat="1"/>
-    <w:lsdException w:name="heading 6" w:semiHidden="1" w:uiPriority="9" w:unhideWhenUsed="1" w:qFormat="1"/>
-    <w:lsdException w:name="heading 7" w:semiHidden="1" w:uiPriority="9" w:unhideWhenUsed="1" w:qFormat="1"/>
-    <w:lsdException w:name="heading 8" w:semiHidden="1" w:uiPriority="9" w:unhideWhenUsed="1" w:qFormat="1"/>
-    <w:lsdException w:name="heading 9" w:semiHidden="1" w:uiPriority="9" w:unhideWhenUsed="1" w:qFormat="1"/>
-    <w:lsdException w:name="index 1" w:semiHidden="1" w:unhideWhenUsed="1"/>
-    <w:lsdException w:name="index 2" w:semiHidden="1" w:unhideWhenUsed="1"/>
-    <w:lsdException w:name="index 3" w:semiHidden="1" w:unhideWhenUsed="1"/>
-    <w:lsdException w:name="index 4" w:semiHidden="1" w:unhideWhenUsed="1"/>
-    <w:lsdException w:name="index 5" w:semiHidden="1" w:unhideWhenUsed="1"/>
-    <w:lsdException w:name="index 6" w:semiHidden="1" w:unhideWhenUsed="1"/>
-    <w:lsdException w:name="index 7" w:semiHidden="1" w:unhideWhenUsed="1"/>
-    <w:lsdException w:name="index 8" w:semiHidden="1" w:unhideWhenUsed="1"/>
-    <w:lsdException w:name="index 9" w:semiHidden="1" w:unhideWhenUsed="1"/>
-    <w:lsdException w:name="toc 1" w:semiHidden="1" w:uiPriority="39" w:unhideWhenUsed="1"/>
-    <w:lsdException w:name="toc 2" w:semiHidden="1" w:uiPriority="39" w:unhideWhenUsed="1"/>
-    <w:lsdException w:name="toc 3" w:semiHidden="1" w:uiPriority="39" w:unhideWhenUsed="1"/>
-    <w:lsdException w:name="toc 4" w:semiHidden="1" w:uiPriority="39" w:unhideWhenUsed="1"/>
-    <w:lsdException w:name="toc 5" w:semiHidden="1" w:uiPriority="39" w:unhideWhenUsed="1"/>
-    <w:lsdException w:name="toc 6" w:semiHidden="1" w:uiPriority="39" w:unhideWhenUsed="1"/>
-    <w:lsdException w:name="toc 7" w:semiHidden="1" w:uiPriority="39" w:unhideWhenUsed="1"/>
-    <w:lsdException w:name="toc 8" w:semiHidden="1" w:uiPriority="39" w:unhideWhenUsed="1"/>
-    <w:lsdException w:name="toc 9" w:semiHidden="1" w:uiPriority="39" w:unhideWhenUsed="1"/>
-    <w:lsdException w:name="Normal Indent" w:semiHidden="1" w:unhideWhenUsed="1"/>
-    <w:lsdException w:name="footnote text" w:semiHidden="1" w:unhideWhenUsed="1"/>
-    <w:lsdException w:name="annotation text" w:semiHidden="1" w:unhideWhenUsed="1"/>
-    <w:lsdException w:name="header" w:semiHidden="1" w:unhideWhenUsed="1"/>
-    <w:lsdException w:name="footer" w:semiHidden="1" w:unhideWhenUsed="1"/>
-    <w:lsdException w:name="index heading" w:semiHidden="1" w:unhideWhenUsed="1"/>
-    <w:lsdException w:name="caption" w:semiHidden="1" w:uiPriority="35" w:unhideWhenUsed="1" w:qFormat="1"/>
-    <w:lsdException w:name="table of figures" w:semiHidden="1" w:unhideWhenUsed="1"/>
-    <w:lsdException w:name="envelope address" w:semiHidden="1" w:unhideWhenUsed="1"/>
-    <w:lsdException w:name="envelope return" w:semiHidden="1" w:unhideWhenUsed="1"/>
-    <w:lsdException w:name="footnote reference" w:semiHidden="1" w:unhideWhenUsed="1"/>
-    <w:lsdException w:name="annotation reference" w:semiHidden="1" w:unhideWhenUsed="1"/>
-    <w:lsdException w:name="line number" w:semiHidden="1" w:unhideWhenUsed="1"/>
-    <w:lsdException w:name="page number" w:semiHidden="1" w:unhideWhenUsed="1"/>
-    <w:lsdException w:name="endnote reference" w:semiHidden="1" w:unhideWhenUsed="1"/>
-    <w:lsdException w:name="endnote text" w:semiHidden="1" w:unhideWhenUsed="1"/>
-    <w:lsdException w:name="table of authorities" w:semiHidden="1" w:unhideWhenUsed="1"/>
-    <w:lsdException w:name="macro" w:semiHidden="1" w:unhideWhenUsed="1"/>
-    <w:lsdException w:name="toa heading" w:semiHidden="1" w:unhideWhenUsed="1"/>
-    <w:lsdException w:name="List" w:semiHidden="1" w:unhideWhenUsed="1"/>
-    <w:lsdException w:name="List Bullet" w:semiHidden="1" w:unhideWhenUsed="1"/>
-    <w:lsdException w:name="List Number" w:semiHidden="1" w:unhideWhenUsed="1"/>
-    <w:lsdException w:name="List 2" w:semiHidden="1" w:unhideWhenUsed="1"/>
-    <w:lsdException w:name="List 3" w:semiHidden="1" w:unhideWhenUsed="1"/>
-    <w:lsdException w:name="List 4" w:semiHidden="1" w:unhideWhenUsed="1"/>
-    <w:lsdException w:name="List 5" w:semiHidden="1" w:unhideWhenUsed="1"/>
-    <w:lsdException w:name="List Bullet 2" w:semiHidden="1" w:unhideWhenUsed="1"/>
-    <w:lsdException w:name="List Bullet 3" w:semiHidden="1" w:unhideWhenUsed="1"/>
-    <w:lsdException w:name="List Bullet 4" w:semiHidden="1" w:unhideWhenUsed="1"/>
-    <w:lsdException w:name="List Bullet 5" w:semiHidden="1" w:unhideWhenUsed="1"/>
-    <w:lsdException w:name="List Number 2" w:semiHidden="1" w:unhideWhenUsed="1"/>
-    <w:lsdException w:name="List Number 3" w:semiHidden="1" w:unhideWhenUsed="1"/>
-    <w:lsdException w:name="List Number 4" w:semiHidden="1" w:unhideWhenUsed="1"/>
-    <w:lsdException w:name="List Number 5" w:semiHidden="1" w:unhideWhenUsed="1"/>
-    <w:lsdException w:name="Title" w:uiPriority="10" w:qFormat="1"/>
-    <w:lsdException w:name="Closing" w:semiHidden="1" w:unhideWhenUsed="1"/>
-    <w:lsdException w:name="Signature" w:semiHidden="1" w:unhideWhenUsed="1"/>
-    <w:lsdException w:name="Default Paragraph Font" w:semiHidden="1" w:uiPriority="1" w:unhideWhenUsed="1"/>
-    <w:lsdException w:name="Body Text" w:semiHidden="1" w:unhideWhenUsed="1"/>
-    <w:lsdException w:name="Body Text Indent" w:semiHidden="1" w:unhideWhenUsed="1"/>
-    <w:lsdException w:name="List Continue" w:semiHidden="1" w:unhideWhenUsed="1"/>
-    <w:lsdException w:name="List Continue 2" w:semiHidden="1" w:unhideWhenUsed="1"/>
-    <w:lsdException w:name="List Continue 3" w:semiHidden="1" w:unhideWhenUsed="1"/>
-    <w:lsdException w:name="List Continue 4" w:semiHidden="1" w:unhideWhenUsed="1"/>
-    <w:lsdException w:name="List Continue 5" w:semiHidden="1" w:unhideWhenUsed="1"/>
-    <w:lsdException w:name="Message Header" w:semiHidden="1" w:unhideWhenUsed="1"/>
-    <w:lsdException w:name="Subtitle" w:uiPriority="11" w:qFormat="1"/>
-    <w:lsdException w:name="Salutation" w:semiHidden="1" w:unhideWhenUsed="1"/>
-    <w:lsdException w:name="Date" w:semiHidden="1" w:unhideWhenUsed="1"/>
-    <w:lsdException w:name="Body Text First Indent" w:semiHidden="1" w:unhideWhenUsed="1"/>
-    <w:lsdException w:name="Body Text First Indent 2" w:semiHidden="1" w:unhideWhenUsed="1"/>
-    <w:lsdException w:name="Note Heading" w:semiHidden="1" w:unhideWhenUsed="1"/>
-    <w:lsdException w:name="Body Text 2" w:semiHidden="1" w:unhideWhenUsed="1"/>
-    <w:lsdException w:name="Body Text 3" w:semiHidden="1" w:unhideWhenUsed="1"/>
-    <w:lsdException w:name="Body Text Indent 2" w:semiHidden="1" w:unhideWhenUsed="1"/>
-    <w:lsdException w:name="Body Text Indent 3" w:semiHidden="1" w:unhideWhenUsed="1"/>
-    <w:lsdException w:name="Block Text" w:semiHidden="1" w:unhideWhenUsed="1"/>
-    <w:lsdException w:name="Hyperlink" w:semiHidden="1" w:unhideWhenUsed="1"/>
-    <w:lsdException w:name="FollowedHyperlink" w:semiHidden="1" w:unhideWhenUsed="1"/>
-    <w:lsdException w:name="Strong" w:uiPriority="22" w:qFormat="1"/>
-    <w:lsdException w:name="Emphasis" w:uiPriority="20" w:qFormat="1"/>
-    <w:lsdException w:name="Document Map" w:semiHidden="1" w:unhideWhenUsed="1"/>
-    <w:lsdException w:name="Plain Text" w:semiHidden="1" w:unhideWhenUsed="1"/>
-    <w:lsdException w:name="E-mail Signature" w:semiHidden="1" w:unhideWhenUsed="1"/>
-    <w:lsdException w:name="HTML Top of Form" w:semiHidden="1" w:unhideWhenUsed="1"/>
-    <w:lsdException w:name="HTML Bottom of Form" w:semiHidden="1" w:unhideWhenUsed="1"/>
-    <w:lsdException w:name="Normal (Web)" w:semiHidden="1" w:unhideWhenUsed="1"/>
-    <w:lsdException w:name="HTML Acronym" w:semiHidden="1" w:unhideWhenUsed="1"/>
-    <w:lsdException w:name="HTML Address" w:semiHidden="1" w:unhideWhenUsed="1"/>
-    <w:lsdException w:name="HTML Cite" w:semiHidden="1" w:unhideWhenUsed="1"/>
-    <w:lsdException w:name="HTML Code" w:semiHidden="1" w:unhideWhenUsed="1"/>
-    <w:lsdException w:name="HTML Definition" w:semiHidden="1" w:unhideWhenUsed="1"/>
-    <w:lsdException w:name="HTML Keyboard" w:semiHidden="1" w:unhideWhenUsed="1"/>
-    <w:lsdException w:name="HTML Preformatted" w:semiHidden="1" w:unhideWhenUsed="1"/>
-    <w:lsdException w:name="HTML Sample" w:semiHidden="1" w:unhideWhenUsed="1"/>
-    <w:lsdException w:name="HTML Typewriter" w:semiHidden="1" w:unhideWhenUsed="1"/>
-    <w:lsdException w:name="HTML Variable" w:semiHidden="1" w:unhideWhenUsed="1"/>
-    <w:lsdException w:name="Normal Table" w:semiHidden="1" w:unhideWhenUsed="1"/>
-    <w:lsdException w:name="annotation subject" w:semiHidden="1" w:unhideWhenUsed="1"/>
-    <w:lsdException w:name="No List" w:semiHidden="1" w:unhideWhenUsed="1"/>
-    <w:lsdException w:name="Outline List 1" w:semiHidden="1" w:unhideWhenUsed="1"/>
-    <w:lsdException w:name="Outline List 2" w:semiHidden="1" w:unhideWhenUsed="1"/>
-    <w:lsdException w:name="Outline List 3" w:semiHidden="1" w:unhideWhenUsed="1"/>
-    <w:lsdException w:name="Table Simple 1" w:semiHidden="1" w:unhideWhenUsed="1"/>
-    <w:lsdException w:name="Table Simple 2" w:semiHidden="1" w:unhideWhenUsed="1"/>
-    <w:lsdException w:name="Table Simple 3" w:semiHidden="1" w:unhideWhenUsed="1"/>
-    <w:lsdException w:name="Table Classic 1" w:semiHidden="1" w:unhideWhenUsed="1"/>
-    <w:lsdException w:name="Table Classic 2" w:semiHidden="1" w:unhideWhenUsed="1"/>
-    <w:lsdException w:name="Table Classic 3" w:semiHidden="1" w:unhideWhenUsed="1"/>
-    <w:lsdException w:name="Table Classic 4" w:semiHidden="1" w:unhideWhenUsed="1"/>
-    <w:lsdException w:name="Table Colorful 1" w:semiHidden="1" w:unhideWhenUsed="1"/>
-    <w:lsdException w:name="Table Colorful 2" w:semiHidden="1" w:unhideWhenUsed="1"/>
-    <w:lsdException w:name="Table Colorful 3" w:semiHidden="1" w:unhideWhenUsed="1"/>
-    <w:lsdException w:name="Table Columns 1" w:semiHidden="1" w:unhideWhenUsed="1"/>
-    <w:lsdException w:name="Table Columns 2" w:semiHidden="1" w:unhideWhenUsed="1"/>
-    <w:lsdException w:name="Table Columns 3" w:semiHidden="1" w:unhideWhenUsed="1"/>
-    <w:lsdException w:name="Table Columns 4" w:semiHidden="1" w:unhideWhenUsed="1"/>
-    <w:lsdException w:name="Table Columns 5" w:semiHidden="1" w:unhideWhenUsed="1"/>
-    <w:lsdException w:name="Table Grid 1" w:semiHidden="1" w:unhideWhenUsed="1"/>
-    <w:lsdException w:name="Table Grid 2" w:semiHidden="1" w:unhideWhenUsed="1"/>
-    <w:lsdException w:name="Table Grid 3" w:semiHidden="1" w:unhideWhenUsed="1"/>
-    <w:lsdException w:name="Table Grid 4" w:semiHidden="1" w:unhideWhenUsed="1"/>
-    <w:lsdException w:name="Table Grid 5" w:semiHidden="1" w:unhideWhenUsed="1"/>
-    <w:lsdException w:name="Table Grid 6" w:semiHidden="1" w:unhideWhenUsed="1"/>
-    <w:lsdException w:name="Table Grid 7" w:semiHidden="1" w:unhideWhenUsed="1"/>
-    <w:lsdException w:name="Table Grid 8" w:semiHidden="1" w:unhideWhenUsed="1"/>
-    <w:lsdException w:name="Table List 1" w:semiHidden="1" w:unhideWhenUsed="1"/>
-    <w:lsdException w:name="Table List 2" w:semiHidden="1" w:unhideWhenUsed="1"/>
-    <w:lsdException w:name="Table List 3" w:semiHidden="1" w:unhideWhenUsed="1"/>
-    <w:lsdException w:name="Table List 4" w:semiHidden="1" w:unhideWhenUsed="1"/>
-    <w:lsdException w:name="Table List 5" w:semiHidden="1" w:unhideWhenUsed="1"/>
-    <w:lsdException w:name="Table List 6" w:semiHidden="1" w:unhideWhenUsed="1"/>
-    <w:lsdException w:name="Table List 7" w:semiHidden="1" w:unhideWhenUsed="1"/>
-    <w:lsdException w:name="Table List 8" w:semiHidden="1" w:unhideWhenUsed="1"/>
-    <w:lsdException w:name="Table 3D effects 1" w:semiHidden="1" w:unhideWhenUsed="1"/>
-    <w:lsdException w:name="Table 3D effects 2" w:semiHidden="1" w:unhideWhenUsed="1"/>
-    <w:lsdException w:name="Table 3D effects 3" w:semiHidden="1" w:unhideWhenUsed="1"/>
-    <w:lsdException w:name="Table Contemporary" w:semiHidden="1" w:unhideWhenUsed="1"/>
-    <w:lsdException w:name="Table Elegant" w:semiHidden="1" w:unhideWhenUsed="1"/>
-    <w:lsdException w:name="Table Professional" w:semiHidden="1" w:unhideWhenUsed="1"/>
-    <w:lsdException w:name="Table Subtle 1" w:semiHidden="1" w:unhideWhenUsed="1"/>
-    <w:lsdException w:name="Table Subtle 2" w:semiHidden="1" w:unhideWhenUsed="1"/>
-    <w:lsdException w:name="Table Web 1" w:semiHidden="1" w:unhideWhenUsed="1"/>
-    <w:lsdException w:name="Table Web 2" w:semiHidden="1" w:unhideWhenUsed="1"/>
-    <w:lsdException w:name="Table Web 3" w:semiHidden="1" w:unhideWhenUsed="1"/>
-    <w:lsdException w:name="Balloon Text" w:semiHidden="1" w:unhideWhenUsed="1"/>
-    <w:lsdException w:name="Table Grid" w:uiPriority="39"/>
-    <w:lsdException w:name="Table Theme" w:semiHidden="1" w:unhideWhenUsed="1"/>
-    <w:lsdException w:name="Placeholder Text" w:semiHidden="1"/>
-    <w:lsdException w:name="No Spacing" w:uiPriority="1" w:qFormat="1"/>
-    <w:lsdException w:name="Light Shading" w:uiPriority="60"/>
-    <w:lsdException w:name="Light List" w:uiPriority="61"/>
-    <w:lsdException w:name="Light Grid" w:uiPriority="62"/>
-    <w:lsdException w:name="Medium Shading 1" w:uiPriority="63"/>
-    <w:lsdException w:name="Medium Shading 2" w:uiPriority="64"/>
-    <w:lsdException w:name="Medium List 1" w:uiPriority="65"/>
-    <w:lsdException w:name="Medium List 2" w:uiPriority="66"/>
-    <w:lsdException w:name="Medium Grid 1" w:uiPriority="67"/>
-    <w:lsdException w:name="Medium Grid 2" w:uiPriority="68"/>
-    <w:lsdException w:name="Medium Grid 3" w:uiPriority="69"/>
-    <w:lsdException w:name="Dark List" w:uiPriority="70"/>
-    <w:lsdException w:name="Colorful Shading" w:uiPriority="71"/>
-    <w:lsdException w:name="Colorful List" w:uiPriority="72"/>
-    <w:lsdException w:name="Colorful Grid" w:uiPriority="73"/>
-    <w:lsdException w:name="Light Shading Accent 1" w:uiPriority="60"/>
-    <w:lsdException w:name="Light List Accent 1" w:uiPriority="61"/>
-    <w:lsdException w:name="Light Grid Accent 1" w:uiPriority="62"/>
-    <w:lsdException w:name="Medium Shading 1 Accent 1" w:uiPriority="63"/>
-    <w:lsdException w:name="Medium Shading 2 Accent 1" w:uiPriority="64"/>
-    <w:lsdException w:name="Medium List 1 Accent 1" w:uiPriority="65"/>
-    <w:lsdException w:name="Revision" w:semiHidden="1"/>
-    <w:lsdException w:name="List Paragraph" w:uiPriority="34" w:qFormat="1"/>
-    <w:lsdException w:name="Quote" w:uiPriority="29" w:qFormat="1"/>
-    <w:lsdException w:name="Intense Quote" w:uiPriority="30" w:qFormat="1"/>
-    <w:lsdException w:name="Medium List 2 Accent 1" w:uiPriority="66"/>
-    <w:lsdException w:name="Medium Grid 1 Accent 1" w:uiPriority="67"/>
-    <w:lsdException w:name="Medium Grid 2 Accent 1" w:uiPriority="68"/>
-    <w:lsdException w:name="Medium Grid 3 Accent 1" w:uiPriority="69"/>
-    <w:lsdException w:name="Dark List Accent 1" w:uiPriority="70"/>
-    <w:lsdException w:name="Colorful Shading Accent 1" w:uiPriority="71"/>
-    <w:lsdException w:name="Colorful List Accent 1" w:uiPriority="72"/>
-    <w:lsdException w:name="Colorful Grid Accent 1" w:uiPriority="73"/>
-    <w:lsdException w:name="Light Shading Accent 2" w:uiPriority="60"/>
-    <w:lsdException w:name="Light List Accent 2" w:uiPriority="61"/>
-    <w:lsdException w:name="Light Grid Accent 2" w:uiPriority="62"/>
-    <w:lsdException w:name="Medium Shading 1 Accent 2" w:uiPriority="63"/>
-    <w:lsdException w:name="Medium Shading 2 Accent 2" w:uiPriority="64"/>
-    <w:lsdException w:name="Medium List 1 Accent 2" w:uiPriority="65"/>
-    <w:lsdException w:name="Medium List 2 Accent 2" w:uiPriority="66"/>
-    <w:lsdException w:name="Medium Grid 1 Accent 2" w:uiPriority="67"/>
-    <w:lsdException w:name="Medium Grid 2 Accent 2" w:uiPriority="68"/>
-    <w:lsdException w:name="Medium Grid 3 Accent 2" w:uiPriority="69"/>
-    <w:lsdException w:name="Dark List Accent 2" w:uiPriority="70"/>
-    <w:lsdException w:name="Colorful Shading Accent 2" w:uiPriority="71"/>
-    <w:lsdException w:name="Colorful List Accent 2" w:uiPriority="72"/>
-    <w:lsdException w:name="Colorful Grid Accent 2" w:uiPriority="73"/>
-    <w:lsdException w:name="Light Shading Accent 3" w:uiPriority="60"/>
-    <w:lsdException w:name="Light List Accent 3" w:uiPriority="61"/>
-    <w:lsdException w:name="Light Grid Accent 3" w:uiPriority="62"/>
-    <w:lsdException w:name="Medium Shading 1 Accent 3" w:uiPriority="63"/>
-    <w:lsdException w:name="Medium Shading 2 Accent 3" w:uiPriority="64"/>
-    <w:lsdException w:name="Medium List 1 Accent 3" w:uiPriority="65"/>
-    <w:lsdException w:name="Medium List 2 Accent 3" w:uiPriority="66"/>
-    <w:lsdException w:name="Medium Grid 1 Accent 3" w:uiPriority="67"/>
-    <w:lsdException w:name="Medium Grid 2 Accent 3" w:uiPriority="68"/>
-    <w:lsdException w:name="Medium Grid 3 Accent 3" w:uiPriority="69"/>
-    <w:lsdException w:name="Dark List Accent 3" w:uiPriority="70"/>
-    <w:lsdException w:name="Colorful Shading Accent 3" w:uiPriority="71"/>
-    <w:lsdException w:name="Colorful List Accent 3" w:uiPriority="72"/>
-    <w:lsdException w:name="Colorful Grid Accent 3" w:uiPriority="73"/>
-    <w:lsdException w:name="Light Shading Accent 4" w:uiPriority="60"/>
-    <w:lsdException w:name="Light List Accent 4" w:uiPriority="61"/>
-    <w:lsdException w:name="Light Grid Accent 4" w:uiPriority="62"/>
-    <w:lsdException w:name="Medium Shading 1 Accent 4" w:uiPriority="63"/>
-    <w:lsdException w:name="Medium Shading 2 Accent 4" w:uiPriority="64"/>
-    <w:lsdException w:name="Medium List 1 Accent 4" w:uiPriority="65"/>
-    <w:lsdException w:name="Medium List 2 Accent 4" w:uiPriority="66"/>
-    <w:lsdException w:name="Medium Grid 1 Accent 4" w:uiPriority="67"/>
-    <w:lsdException w:name="Medium Grid 2 Accent 4" w:uiPriority="68"/>
-    <w:lsdException w:name="Medium Grid 3 Accent 4" w:uiPriority="69"/>
-    <w:lsdException w:name="Dark List Accent 4" w:uiPriority="70"/>
-    <w:lsdException w:name="Colorful Shading Accent 4" w:uiPriority="71"/>
-    <w:lsdException w:name="Colorful List Accent 4" w:uiPriority="72"/>
-    <w:lsdException w:name="Colorful Grid Accent 4" w:uiPriority="73"/>
-    <w:lsdException w:name="Light Shading Accent 5" w:uiPriority="60"/>
-    <w:lsdException w:name="Light List Accent 5" w:uiPriority="61"/>
-    <w:lsdException w:name="Light Grid Accent 5" w:uiPriority="62"/>
-    <w:lsdException w:name="Medium Shading 1 Accent 5" w:uiPriority="63"/>
-    <w:lsdException w:name="Medium Shading 2 Accent 5" w:uiPriority="64"/>
-    <w:lsdException w:name="Medium List 1 Accent 5" w:uiPriority="65"/>
-    <w:lsdException w:name="Medium List 2 Accent 5" w:uiPriority="66"/>
-    <w:lsdException w:name="Medium Grid 1 Accent 5" w:uiPriority="67"/>
-    <w:lsdException w:name="Medium Grid 2 Accent 5" w:uiPriority="68"/>
-    <w:lsdException w:name="Medium Grid 3 Accent 5" w:uiPriority="69"/>
-    <w:lsdException w:name="Dark List Accent 5" w:uiPriority="70"/>
-    <w:lsdException w:name="Colorful Shading Accent 5" w:uiPriority="71"/>
-    <w:lsdException w:name="Colorful List Accent 5" w:uiPriority="72"/>
-    <w:lsdException w:name="Colorful Grid Accent 5" w:uiPriority="73"/>
-    <w:lsdException w:name="Light Shading Accent 6" w:uiPriority="60"/>
-    <w:lsdException w:name="Light List Accent 6" w:uiPriority="61"/>
-    <w:lsdException w:name="Light Grid Accent 6" w:uiPriority="62"/>
-    <w:lsdException w:name="Medium Shading 1 Accent 6" w:uiPriority="63"/>
-    <w:lsdException w:name="Medium Shading 2 Accent 6" w:uiPriority="64"/>
-    <w:lsdException w:name="Medium List 1 Accent 6" w:uiPriority="65"/>
-    <w:lsdException w:name="Medium List 2 Accent 6" w:uiPriority="66"/>
-    <w:lsdException w:name="Medium Grid 1 Accent 6" w:uiPriority="67"/>
-    <w:lsdException w:name="Medium Grid 2 Accent 6" w:uiPriority="68"/>
-    <w:lsdException w:name="Medium Grid 3 Accent 6" w:uiPriority="69"/>
-    <w:lsdException w:name="Dark List Accent 6" w:uiPriority="70"/>
-    <w:lsdException w:name="Colorful Shading Accent 6" w:uiPriority="71"/>
-    <w:lsdException w:name="Colorful List Accent 6" w:uiPriority="72"/>
-    <w:lsdException w:name="Colorful Grid Accent 6" w:uiPriority="73"/>
-    <w:lsdException w:name="Subtle Emphasis" w:uiPriority="19" w:qFormat="1"/>
-    <w:lsdException w:name="Intense Emphasis" w:uiPriority="21" w:qFormat="1"/>
-    <w:lsdException w:name="Subtle Reference" w:uiPriority="31" w:qFormat="1"/>
-    <w:lsdException w:name="Intense Reference" w:uiPriority="32" w:qFormat="1"/>
-    <w:lsdException w:name="Book Title" w:uiPriority="33" w:qFormat="1"/>
-    <w:lsdException w:name="Bibliography" w:semiHidden="1" w:uiPriority="37" w:unhideWhenUsed="1"/>
-    <w:lsdException w:name="TOC Heading" w:semiHidden="1" w:uiPriority="39" w:unhideWhenUsed="1" w:qFormat="1"/>
-    <w:lsdException w:name="Plain Table 1" w:uiPriority="41"/>
-    <w:lsdException w:name="Plain Table 2" w:uiPriority="42"/>
-    <w:lsdException w:name="Plain Table 3" w:uiPriority="43"/>
-    <w:lsdException w:name="Plain Table 4" w:uiPriority="44"/>
-    <w:lsdException w:name="Plain Table 5" w:uiPriority="45"/>
-    <w:lsdException w:name="Grid Table Light" w:uiPriority="40"/>
-    <w:lsdException w:name="Grid Table 1 Light" w:uiPriority="46"/>
-    <w:lsdException w:name="Grid Table 2" w:uiPriority="47"/>
-    <w:lsdException w:name="Grid Table 3" w:uiPriority="48"/>
-    <w:lsdException w:name="Grid Table 4" w:uiPriority="49"/>
-    <w:lsdException w:name="Grid Table 5 Dark" w:uiPriority="50"/>
-    <w:lsdException w:name="Grid Table 6 Colorful" w:uiPriority="51"/>
-    <w:lsdException w:name="Grid Table 7 Colorful" w:uiPriority="52"/>
-    <w:lsdException w:name="Grid Table 1 Light Accent 1" w:uiPriority="46"/>
-    <w:lsdException w:name="Grid Table 2 Accent 1" w:uiPriority="47"/>
-    <w:lsdException w:name="Grid Table 3 Accent 1" w:uiPriority="48"/>
-    <w:lsdException w:name="Grid Table 4 Accent 1" w:uiPriority="49"/>
-    <w:lsdException w:name="Grid Table 5 Dark Accent 1" w:uiPriority="50"/>
-    <w:lsdException w:name="Grid Table 6 Colorful Accent 1" w:uiPriority="51"/>
-    <w:lsdException w:name="Grid Table 7 Colorful Accent 1" w:uiPriority="52"/>
-    <w:lsdException w:name="Grid Table 1 Light Accent 2" w:uiPriority="46"/>
-    <w:lsdException w:name="Grid Table 2 Accent 2" w:uiPriority="47"/>
-    <w:lsdException w:name="Grid Table 3 Accent 2" w:uiPriority="48"/>
-    <w:lsdException w:name="Grid Table 4 Accent 2" w:uiPriority="49"/>
-    <w:lsdException w:name="Grid Table 5 Dark Accent 2" w:uiPriority="50"/>
-    <w:lsdException w:name="Grid Table 6 Colorful Accent 2" w:uiPriority="51"/>
-    <w:lsdException w:name="Grid Table 7 Colorful Accent 2" w:uiPriority="52"/>
-    <w:lsdException w:name="Grid Table 1 Light Accent 3" w:uiPriority="46"/>
-    <w:lsdException w:name="Grid Table 2 Accent 3" w:uiPriority="47"/>
-    <w:lsdException w:name="Grid Table 3 Accent 3" w:uiPriority="48"/>
-    <w:lsdException w:name="Grid Table 4 Accent 3" w:uiPriority="49"/>
-    <w:lsdException w:name="Grid Table 5 Dark Accent 3" w:uiPriority="50"/>
-    <w:lsdException w:name="Grid Table 6 Colorful Accent 3" w:uiPriority="51"/>
-    <w:lsdException w:name="Grid Table 7 Colorful Accent 3" w:uiPriority="52"/>
-    <w:lsdException w:name="Grid Table 1 Light Accent 4" w:uiPriority="46"/>
-    <w:lsdException w:name="Grid Table 2 Accent 4" w:uiPriority="47"/>
-    <w:lsdException w:name="Grid Table 3 Accent 4" w:uiPriority="48"/>
-    <w:lsdException w:name="Grid Table 4 Accent 4" w:uiPriority="49"/>
-    <w:lsdException w:name="Grid Table 5 Dark Accent 4" w:uiPriority="50"/>
-    <w:lsdException w:name="Grid Table 6 Colorful Accent 4" w:uiPriority="51"/>
-    <w:lsdException w:name="Grid Table 7 Colorful Accent 4" w:uiPriority="52"/>
-    <w:lsdException w:name="Grid Table 1 Light Accent 5" w:uiPriority="46"/>
-    <w:lsdException w:name="Grid Table 2 Accent 5" w:uiPriority="47"/>
-    <w:lsdException w:name="Grid Table 3 Accent 5" w:uiPriority="48"/>
-    <w:lsdException w:name="Grid Table 4 Accent 5" w:uiPriority="49"/>
-    <w:lsdException w:name="Grid Table 5 Dark Accent 5" w:uiPriority="50"/>
-    <w:lsdException w:name="Grid Table 6 Colorful Accent 5" w:uiPriority="51"/>
-    <w:lsdException w:name="Grid Table 7 Colorful Accent 5" w:uiPriority="52"/>
-    <w:lsdException w:name="Grid Table 1 Light Accent 6" w:uiPriority="46"/>
-    <w:lsdException w:name="Grid Table 2 Accent 6" w:uiPriority="47"/>
-    <w:lsdException w:name="Grid Table 3 Accent 6" w:uiPriority="48"/>
-    <w:lsdException w:name="Grid Table 4 Accent 6" w:uiPriority="49"/>
-    <w:lsdException w:name="Grid Table 5 Dark Accent 6" w:uiPriority="50"/>
-    <w:lsdException w:name="Grid Table 6 Colorful Accent 6" w:uiPriority="51"/>
-    <w:lsdException w:name="Grid Table 7 Colorful Accent 6" w:uiPriority="52"/>
-    <w:lsdException w:name="List Table 1 Light" w:uiPriority="46"/>
-    <w:lsdException w:name="List Table 2" w:uiPriority="47"/>
-    <w:lsdException w:name="List Table 3" w:uiPriority="48"/>
-    <w:lsdException w:name="List Table 4" w:uiPriority="49"/>
-    <w:lsdException w:name="List Table 5 Dark" w:uiPriority="50"/>
-    <w:lsdException w:name="List Table 6 Colorful" w:uiPriority="51"/>
-    <w:lsdException w:name="List Table 7 Colorful" w:uiPriority="52"/>
-    <w:lsdException w:name="List Table 1 Light Accent 1" w:uiPriority="46"/>
-    <w:lsdException w:name="List Table 2 Accent 1" w:uiPriority="47"/>
-    <w:lsdException w:name="List Table 3 Accent 1" w:uiPriority="48"/>
-    <w:lsdException w:name="List Table 4 Accent 1" w:uiPriority="49"/>
-    <w:lsdException w:name="List Table 5 Dark Accent 1" w:uiPriority="50"/>
-    <w:lsdException w:name="List Table 6 Colorful Accent 1" w:uiPriority="51"/>
-    <w:lsdException w:name="List Table 7 Colorful Accent 1" w:uiPriority="52"/>
-    <w:lsdException w:name="List Table 1 Light Accent 2" w:uiPriority="46"/>
-    <w:lsdException w:name="List Table 2 Accent 2" w:uiPriority="47"/>
-    <w:lsdException w:name="List Table 3 Accent 2" w:uiPriority="48"/>
-    <w:lsdException w:name="List Table 4 Accent 2" w:uiPriority="49"/>
-    <w:lsdException w:name="List Table 5 Dark Accent 2" w:uiPriority="50"/>
-    <w:lsdException w:name="List Table 6 Colorful Accent 2" w:uiPriority="51"/>
-    <w:lsdException w:name="List Table 7 Colorful Accent 2" w:uiPriority="52"/>
-    <w:lsdException w:name="List Table 1 Light Accent 3" w:uiPriority="46"/>
-    <w:lsdException w:name="List Table 2 Accent 3" w:uiPriority="47"/>
-    <w:lsdException w:name="List Table 3 Accent 3" w:uiPriority="48"/>
-    <w:lsdException w:name="List Table 4 Accent 3" w:uiPriority="49"/>
-    <w:lsdException w:name="List Table 5 Dark Accent 3" w:uiPriority="50"/>
-    <w:lsdException w:name="List Table 6 Colorful Accent 3" w:uiPriority="51"/>
-    <w:lsdException w:name="List Table 7 Colorful Accent 3" w:uiPriority="52"/>
-    <w:lsdException w:name="List Table 1 Light Accent 4" w:uiPriority="46"/>
-    <w:lsdException w:name="List Table 2 Accent 4" w:uiPriority="47"/>
-    <w:lsdException w:name="List Table 3 Accent 4" w:uiPriority="48"/>
-    <w:lsdException w:name="List Table 4 Accent 4" w:uiPriority="49"/>
-    <w:lsdException w:name="List Table 5 Dark Accent 4" w:uiPriority="50"/>
-    <w:lsdException w:name="List Table 6 Colorful Accent 4" w:uiPriority="51"/>
-    <w:lsdException w:name="List Table 7 Colorful Accent 4" w:uiPriority="52"/>
-    <w:lsdException w:name="List Table 1 Light Accent 5" w:uiPriority="46"/>
-    <w:lsdException w:name="List Table 2 Accent 5" w:uiPriority="47"/>
-    <w:lsdException w:name="List Table 3 Accent 5" w:uiPriority="48"/>
-    <w:lsdException w:name="List Table 4 Accent 5" w:uiPriority="49"/>
-    <w:lsdException w:name="List Table 5 Dark Accent 5" w:uiPriority="50"/>
-    <w:lsdException w:name="List Table 6 Colorful Accent 5" w:uiPriority="51"/>
-    <w:lsdException w:name="List Table 7 Colorful Accent 5" w:uiPriority="52"/>
-    <w:lsdException w:name="List Table 1 Light Accent 6" w:uiPriority="46"/>
-    <w:lsdException w:name="List Table 2 Accent 6" w:uiPriority="47"/>
-    <w:lsdException w:name="List Table 3 Accent 6" w:uiPriority="48"/>
-    <w:lsdException w:name="List Table 4 Accent 6" w:uiPriority="49"/>
-    <w:lsdException w:name="List Table 5 Dark Accent 6" w:uiPriority="50"/>
-    <w:lsdException w:name="List Table 6 Colorful Accent 6" w:uiPriority="51"/>
-    <w:lsdException w:name="List Table 7 Colorful Accent 6" w:uiPriority="52"/>
-    <w:lsdException w:name="Mention" w:semiHidden="1" w:unhideWhenUsed="1"/>
-    <w:lsdException w:name="Smart Hyperlink" w:semiHidden="1" w:unhideWhenUsed="1"/>
-    <w:lsdException w:name="Hashtag" w:semiHidden="1" w:unhideWhenUsed="1"/>
-    <w:lsdException w:name="Unresolved Mention" w:semiHidden="1" w:unhideWhenUsed="1"/>
-    <w:lsdException w:name="Smart Link" w:semiHidden="1" w:unhideWhenUsed="1"/>
+  <w:latentStyles w:defLockedState="0" w:defUIPriority="99" w:defSemiHidden="1" w:defUnhideWhenUsed="1" w:defQFormat="0" w:count="267">
+    <w:lsdException w:name="Normal" w:semiHidden="0" w:uiPriority="0" w:unhideWhenUsed="0" w:qFormat="1"/>
+    <w:lsdException w:name="heading 1" w:semiHidden="0" w:uiPriority="9" w:unhideWhenUsed="0" w:qFormat="1"/>
+    <w:lsdException w:name="heading 2" w:uiPriority="9" w:qFormat="1"/>
+    <w:lsdException w:name="heading 3" w:uiPriority="9" w:qFormat="1"/>
+    <w:lsdException w:name="heading 4" w:uiPriority="9" w:qFormat="1"/>
+    <w:lsdException w:name="heading 5" w:uiPriority="9" w:qFormat="1"/>
+    <w:lsdException w:name="heading 6" w:uiPriority="9" w:qFormat="1"/>
+    <w:lsdException w:name="heading 7" w:uiPriority="9" w:qFormat="1"/>
+    <w:lsdException w:name="heading 8" w:uiPriority="9" w:qFormat="1"/>
+    <w:lsdException w:name="heading 9" w:uiPriority="9" w:qFormat="1"/>
+    <w:lsdException w:name="toc 1" w:uiPriority="39"/>
+    <w:lsdException w:name="toc 2" w:uiPriority="39"/>
+    <w:lsdException w:name="toc 3" w:uiPriority="39"/>
+    <w:lsdException w:name="toc 4" w:uiPriority="39"/>
+    <w:lsdException w:name="toc 5" w:uiPriority="39"/>
+    <w:lsdException w:name="toc 6" w:uiPriority="39"/>
+    <w:lsdException w:name="toc 7" w:uiPriority="39"/>
+    <w:lsdException w:name="toc 8" w:uiPriority="39"/>
+    <w:lsdException w:name="toc 9" w:uiPriority="39"/>
+    <w:lsdException w:name="caption" w:uiPriority="35" w:qFormat="1"/>
+    <w:lsdException w:name="Title" w:semiHidden="0" w:uiPriority="10" w:unhideWhenUsed="0" w:qFormat="1"/>
+    <w:lsdException w:name="Default Paragraph Font" w:uiPriority="1"/>
+    <w:lsdException w:name="Subtitle" w:semiHidden="0" w:uiPriority="11" w:unhideWhenUsed="0" w:qFormat="1"/>
+    <w:lsdException w:name="Strong" w:semiHidden="0" w:uiPriority="22" w:unhideWhenUsed="0" w:qFormat="1"/>
+    <w:lsdException w:name="Emphasis" w:semiHidden="0" w:uiPriority="20" w:unhideWhenUsed="0" w:qFormat="1"/>
+    <w:lsdException w:name="Table Grid" w:semiHidden="0" w:uiPriority="39" w:unhideWhenUsed="0"/>
+    <w:lsdException w:name="Placeholder Text" w:unhideWhenUsed="0"/>
+    <w:lsdException w:name="No Spacing" w:semiHidden="0" w:uiPriority="1" w:unhideWhenUsed="0" w:qFormat="1"/>
+    <w:lsdException w:name="Light Shading" w:semiHidden="0" w:uiPriority="60" w:unhideWhenUsed="0"/>
+    <w:lsdException w:name="Light List" w:semiHidden="0" w:uiPriority="61" w:unhideWhenUsed="0"/>
+    <w:lsdException w:name="Light Grid" w:semiHidden="0" w:uiPriority="62" w:unhideWhenUsed="0"/>
+    <w:lsdException w:name="Medium Shading 1" w:semiHidden="0" w:uiPriority="63" w:unhideWhenUsed="0"/>
+    <w:lsdException w:name="Medium Shading 2" w:semiHidden="0" w:uiPriority="64" w:unhideWhenUsed="0"/>
+    <w:lsdException w:name="Medium List 1" w:semiHidden="0" w:uiPriority="65" w:unhideWhenUsed="0"/>
+    <w:lsdException w:name="Medium List 2" w:semiHidden="0" w:uiPriority="66" w:unhideWhenUsed="0"/>
+    <w:lsdException w:name="Medium Grid 1" w:semiHidden="0" w:uiPriority="67" w:unhideWhenUsed="0"/>
+    <w:lsdException w:name="Medium Grid 2" w:semiHidden="0" w:uiPriority="68" w:unhideWhenUsed="0"/>
+    <w:lsdException w:name="Medium Grid 3" w:semiHidden="0" w:uiPriority="69" w:unhideWhenUsed="0"/>
+    <w:lsdException w:name="Dark List" w:semiHidden="0" w:uiPriority="70" w:unhideWhenUsed="0"/>
+    <w:lsdException w:name="Colorful Shading" w:semiHidden="0" w:uiPriority="71" w:unhideWhenUsed="0"/>
+    <w:lsdException w:name="Colorful List" w:semiHidden="0" w:uiPriority="72" w:unhideWhenUsed="0"/>
+    <w:lsdException w:name="Colorful Grid" w:semiHidden="0" w:uiPriority="73" w:unhideWhenUsed="0"/>
+    <w:lsdException w:name="Light Shading Accent 1" w:semiHidden="0" w:uiPriority="60" w:unhideWhenUsed="0"/>
+    <w:lsdException w:name="Light List Accent 1" w:semiHidden="0" w:uiPriority="61" w:unhideWhenUsed="0"/>
+    <w:lsdException w:name="Light Grid Accent 1" w:semiHidden="0" w:uiPriority="62" w:unhideWhenUsed="0"/>
+    <w:lsdException w:name="Medium Shading 1 Accent 1" w:semiHidden="0" w:uiPriority="63" w:unhideWhenUsed="0"/>
+    <w:lsdException w:name="Medium Shading 2 Accent 1" w:semiHidden="0" w:uiPriority="64" w:unhideWhenUsed="0"/>
+    <w:lsdException w:name="Medium List 1 Accent 1" w:semiHidden="0" w:uiPriority="65" w:unhideWhenUsed="0"/>
+    <w:lsdException w:name="Revision" w:unhideWhenUsed="0"/>
+    <w:lsdException w:name="List Paragraph" w:semiHidden="0" w:uiPriority="34" w:unhideWhenUsed="0" w:qFormat="1"/>
+    <w:lsdException w:name="Quote" w:semiHidden="0" w:uiPriority="29" w:unhideWhenUsed="0" w:qFormat="1"/>
+    <w:lsdException w:name="Intense Quote" w:semiHidden="0" w:uiPriority="30" w:unhideWhenUsed="0" w:qFormat="1"/>
+    <w:lsdException w:name="Medium List 2 Accent 1" w:semiHidden="0" w:uiPriority="66" w:unhideWhenUsed="0"/>
+    <w:lsdException w:name="Medium Grid 1 Accent 1" w:semiHidden="0" w:uiPriority="67" w:unhideWhenUsed="0"/>
+    <w:lsdException w:name="Medium Grid 2 Accent 1" w:semiHidden="0" w:uiPriority="68" w:unhideWhenUsed="0"/>
+    <w:lsdException w:name="Medium Grid 3 Accent 1" w:semiHidden="0" w:uiPriority="69" w:unhideWhenUsed="0"/>
+    <w:lsdException w:name="Dark List Accent 1" w:semiHidden="0" w:uiPriority="70" w:unhideWhenUsed="0"/>
+    <w:lsdException w:name="Colorful Shading Accent 1" w:semiHidden="0" w:uiPriority="71" w:unhideWhenUsed="0"/>
+    <w:lsdException w:name="Colorful List Accent 1" w:semiHidden="0" w:uiPriority="72" w:unhideWhenUsed="0"/>
+    <w:lsdException w:name="Colorful Grid Accent 1" w:semiHidden="0" w:uiPriority="73" w:unhideWhenUsed="0"/>
+    <w:lsdException w:name="Light Shading Accent 2" w:semiHidden="0" w:uiPriority="60" w:unhideWhenUsed="0"/>
+    <w:lsdException w:name="Light List Accent 2" w:semiHidden="0" w:uiPriority="61" w:unhideWhenUsed="0"/>
+    <w:lsdException w:name="Light Grid Accent 2" w:semiHidden="0" w:uiPriority="62" w:unhideWhenUsed="0"/>
+    <w:lsdException w:name="Medium Shading 1 Accent 2" w:semiHidden="0" w:uiPriority="63" w:unhideWhenUsed="0"/>
+    <w:lsdException w:name="Medium Shading 2 Accent 2" w:semiHidden="0" w:uiPriority="64" w:unhideWhenUsed="0"/>
+    <w:lsdException w:name="Medium List 1 Accent 2" w:semiHidden="0" w:uiPriority="65" w:unhideWhenUsed="0"/>
+    <w:lsdException w:name="Medium List 2 Accent 2" w:semiHidden="0" w:uiPriority="66" w:unhideWhenUsed="0"/>
+    <w:lsdException w:name="Medium Grid 1 Accent 2" w:semiHidden="0" w:uiPriority="67" w:unhideWhenUsed="0"/>
+    <w:lsdException w:name="Medium Grid 2 Accent 2" w:semiHidden="0" w:uiPriority="68" w:unhideWhenUsed="0"/>
+    <w:lsdException w:name="Medium Grid 3 Accent 2" w:semiHidden="0" w:uiPriority="69" w:unhideWhenUsed="0"/>
+    <w:lsdException w:name="Dark List Accent 2" w:semiHidden="0" w:uiPriority="70" w:unhideWhenUsed="0"/>
+    <w:lsdException w:name="Colorful Shading Accent 2" w:semiHidden="0" w:uiPriority="71" w:unhideWhenUsed="0"/>
+    <w:lsdException w:name="Colorful List Accent 2" w:semiHidden="0" w:uiPriority="72" w:unhideWhenUsed="0"/>
+    <w:lsdException w:name="Colorful Grid Accent 2" w:semiHidden="0" w:uiPriority="73" w:unhideWhenUsed="0"/>
+    <w:lsdException w:name="Light Shading Accent 3" w:semiHidden="0" w:uiPriority="60" w:unhideWhenUsed="0"/>
+    <w:lsdException w:name="Light List Accent 3" w:semiHidden="0" w:uiPriority="61" w:unhideWhenUsed="0"/>
+    <w:lsdException w:name="Light Grid Accent 3" w:semiHidden="0" w:uiPriority="62" w:unhideWhenUsed="0"/>
+    <w:lsdException w:name="Medium Shading 1 Accent 3" w:semiHidden="0" w:uiPriority="63" w:unhideWhenUsed="0"/>
+    <w:lsdException w:name="Medium Shading 2 Accent 3" w:semiHidden="0" w:uiPriority="64" w:unhideWhenUsed="0"/>
+    <w:lsdException w:name="Medium List 1 Accent 3" w:semiHidden="0" w:uiPriority="65" w:unhideWhenUsed="0"/>
+    <w:lsdException w:name="Medium List 2 Accent 3" w:semiHidden="0" w:uiPriority="66" w:unhideWhenUsed="0"/>
+    <w:lsdException w:name="Medium Grid 1 Accent 3" w:semiHidden="0" w:uiPriority="67" w:unhideWhenUsed="0"/>
+    <w:lsdException w:name="Medium Grid 2 Accent 3" w:semiHidden="0" w:uiPriority="68" w:unhideWhenUsed="0"/>
+    <w:lsdException w:name="Medium Grid 3 Accent 3" w:semiHidden="0" w:uiPriority="69" w:unhideWhenUsed="0"/>
+    <w:lsdException w:name="Dark List Accent 3" w:semiHidden="0" w:uiPriority="70" w:unhideWhenUsed="0"/>
+    <w:lsdException w:name="Colorful Shading Accent 3" w:semiHidden="0" w:uiPriority="71" w:unhideWhenUsed="0"/>
+    <w:lsdException w:name="Colorful List Accent 3" w:semiHidden="0" w:uiPriority="72" w:unhideWhenUsed="0"/>
+    <w:lsdException w:name="Colorful Grid Accent 3" w:semiHidden="0" w:uiPriority="73" w:unhideWhenUsed="0"/>
+    <w:lsdException w:name="Light Shading Accent 4" w:semiHidden="0" w:uiPriority="60" w:unhideWhenUsed="0"/>
+    <w:lsdException w:name="Light List Accent 4" w:semiHidden="0" w:uiPriority="61" w:unhideWhenUsed="0"/>
+    <w:lsdException w:name="Light Grid Accent 4" w:semiHidden="0" w:uiPriority="62" w:unhideWhenUsed="0"/>
+    <w:lsdException w:name="Medium Shading 1 Accent 4" w:semiHidden="0" w:uiPriority="63" w:unhideWhenUsed="0"/>
+    <w:lsdException w:name="Medium Shading 2 Accent 4" w:semiHidden="0" w:uiPriority="64" w:unhideWhenUsed="0"/>
+    <w:lsdException w:name="Medium List 1 Accent 4" w:semiHidden="0" w:uiPriority="65" w:unhideWhenUsed="0"/>
+    <w:lsdException w:name="Medium List 2 Accent 4" w:semiHidden="0" w:uiPriority="66" w:unhideWhenUsed="0"/>
+    <w:lsdException w:name="Medium Grid 1 Accent 4" w:semiHidden="0" w:uiPriority="67" w:unhideWhenUsed="0"/>
+    <w:lsdException w:name="Medium Grid 2 Accent 4" w:semiHidden="0" w:uiPriority="68" w:unhideWhenUsed="0"/>
+    <w:lsdException w:name="Medium Grid 3 Accent 4" w:semiHidden="0" w:uiPriority="69" w:unhideWhenUsed="0"/>
+    <w:lsdException w:name="Dark List Accent 4" w:semiHidden="0" w:uiPriority="70" w:unhideWhenUsed="0"/>
+    <w:lsdException w:name="Colorful Shading Accent 4" w:semiHidden="0" w:uiPriority="71" w:unhideWhenUsed="0"/>
+    <w:lsdException w:name="Colorful List Accent 4" w:semiHidden="0" w:uiPriority="72" w:unhideWhenUsed="0"/>
+    <w:lsdException w:name="Colorful Grid Accent 4" w:semiHidden="0" w:uiPriority="73" w:unhideWhenUsed="0"/>
+    <w:lsdException w:name="Light Shading Accent 5" w:semiHidden="0" w:uiPriority="60" w:unhideWhenUsed="0"/>
+    <w:lsdException w:name="Light List Accent 5" w:semiHidden="0" w:uiPriority="61" w:unhideWhenUsed="0"/>
+    <w:lsdException w:name="Light Grid Accent 5" w:semiHidden="0" w:uiPriority="62" w:unhideWhenUsed="0"/>
+    <w:lsdException w:name="Medium Shading 1 Accent 5" w:semiHidden="0" w:uiPriority="63" w:unhideWhenUsed="0"/>
+    <w:lsdException w:name="Medium Shading 2 Accent 5" w:semiHidden="0" w:uiPriority="64" w:unhideWhenUsed="0"/>
+    <w:lsdException w:name="Medium List 1 Accent 5" w:semiHidden="0" w:uiPriority="65" w:unhideWhenUsed="0"/>
+    <w:lsdException w:name="Medium List 2 Accent 5" w:semiHidden="0" w:uiPriority="66" w:unhideWhenUsed="0"/>
+    <w:lsdException w:name="Medium Grid 1 Accent 5" w:semiHidden="0" w:uiPriority="67" w:unhideWhenUsed="0"/>
+    <w:lsdException w:name="Medium Grid 2 Accent 5" w:semiHidden="0" w:uiPriority="68" w:unhideWhenUsed="0"/>
+    <w:lsdException w:name="Medium Grid 3 Accent 5" w:semiHidden="0" w:uiPriority="69" w:unhideWhenUsed="0"/>
+    <w:lsdException w:name="Dark List Accent 5" w:semiHidden="0" w:uiPriority="70" w:unhideWhenUsed="0"/>
+    <w:lsdException w:name="Colorful Shading Accent 5" w:semiHidden="0" w:uiPriority="71" w:unhideWhenUsed="0"/>
+    <w:lsdException w:name="Colorful List Accent 5" w:semiHidden="0" w:uiPriority="72" w:unhideWhenUsed="0"/>
+    <w:lsdException w:name="Colorful Grid Accent 5" w:semiHidden="0" w:uiPriority="73" w:unhideWhenUsed="0"/>
+    <w:lsdException w:name="Light Shading Accent 6" w:semiHidden="0" w:uiPriority="60" w:unhideWhenUsed="0"/>
+    <w:lsdException w:name="Light List Accent 6" w:semiHidden="0" w:uiPriority="61" w:unhideWhenUsed="0"/>
+    <w:lsdException w:name="Light Grid Accent 6" w:semiHidden="0" w:uiPriority="62" w:unhideWhenUsed="0"/>
+    <w:lsdException w:name="Medium Shading 1 Accent 6" w:semiHidden="0" w:uiPriority="63" w:unhideWhenUsed="0"/>
+    <w:lsdException w:name="Medium Shading 2 Accent 6" w:semiHidden="0" w:uiPriority="64" w:unhideWhenUsed="0"/>
+    <w:lsdException w:name="Medium List 1 Accent 6" w:semiHidden="0" w:uiPriority="65" w:unhideWhenUsed="0"/>
+    <w:lsdException w:name="Medium List 2 Accent 6" w:semiHidden="0" w:uiPriority="66" w:unhideWhenUsed="0"/>
+    <w:lsdException w:name="Medium Grid 1 Accent 6" w:semiHidden="0" w:uiPriority="67" w:unhideWhenUsed="0"/>
+    <w:lsdException w:name="Medium Grid 2 Accent 6" w:semiHidden="0" w:uiPriority="68" w:unhideWhenUsed="0"/>
+    <w:lsdException w:name="Medium Grid 3 Accent 6" w:semiHidden="0" w:uiPriority="69" w:unhideWhenUsed="0"/>
+    <w:lsdException w:name="Dark List Accent 6" w:semiHidden="0" w:uiPriority="70" w:unhideWhenUsed="0"/>
+    <w:lsdException w:name="Colorful Shading Accent 6" w:semiHidden="0" w:uiPriority="71" w:unhideWhenUsed="0"/>
+    <w:lsdException w:name="Colorful List Accent 6" w:semiHidden="0" w:uiPriority="72" w:unhideWhenUsed="0"/>
+    <w:lsdException w:name="Colorful Grid Accent 6" w:semiHidden="0" w:uiPriority="73" w:unhideWhenUsed="0"/>
+    <w:lsdException w:name="Subtle Emphasis" w:semiHidden="0" w:uiPriority="19" w:unhideWhenUsed="0" w:qFormat="1"/>
+    <w:lsdException w:name="Intense Emphasis" w:semiHidden="0" w:uiPriority="21" w:unhideWhenUsed="0" w:qFormat="1"/>
+    <w:lsdException w:name="Subtle Reference" w:semiHidden="0" w:uiPriority="31" w:unhideWhenUsed="0" w:qFormat="1"/>
+    <w:lsdException w:name="Intense Reference" w:semiHidden="0" w:uiPriority="32" w:unhideWhenUsed="0" w:qFormat="1"/>
+    <w:lsdException w:name="Book Title" w:semiHidden="0" w:uiPriority="33" w:unhideWhenUsed="0" w:qFormat="1"/>
+    <w:lsdException w:name="Bibliography" w:uiPriority="37"/>
+    <w:lsdException w:name="TOC Heading" w:uiPriority="39" w:qFormat="1"/>
   </w:latentStyles>
   <w:style w:type="paragraph" w:default="1" w:styleId="Normal">
     <w:name w:val="Normal"/>
     <w:qFormat/>
+    <w:rsid w:val="00E24C2A"/>
   </w:style>
   <w:style w:type="paragraph" w:styleId="Titre1">
     <w:name w:val="heading 1"/>
@@ -3371,6 +3298,7 @@
   <w:style w:type="character" w:default="1" w:styleId="Policepardfaut">
     <w:name w:val="Default Paragraph Font"/>
     <w:uiPriority w:val="1"/>
+    <w:semiHidden/>
     <w:unhideWhenUsed/>
   </w:style>
   <w:style w:type="table" w:default="1" w:styleId="TableauNormal">
@@ -3378,6 +3306,7 @@
     <w:uiPriority w:val="99"/>
     <w:semiHidden/>
     <w:unhideWhenUsed/>
+    <w:qFormat/>
     <w:tblPr>
       <w:tblInd w:w="0" w:type="dxa"/>
       <w:tblCellMar>
@@ -3508,7 +3437,431 @@
       <w:u w:val="single"/>
     </w:rPr>
   </w:style>
+  <w:style w:type="paragraph" w:styleId="Textedebulles">
+    <w:name w:val="Balloon Text"/>
+    <w:basedOn w:val="Normal"/>
+    <w:link w:val="TextedebullesCar"/>
+    <w:uiPriority w:val="99"/>
+    <w:semiHidden/>
+    <w:unhideWhenUsed/>
+    <w:rsid w:val="00681C01"/>
+    <w:pPr>
+      <w:spacing w:after="0" w:line="240" w:lineRule="auto"/>
+    </w:pPr>
+    <w:rPr>
+      <w:rFonts w:ascii="Tahoma" w:hAnsi="Tahoma" w:cs="Tahoma"/>
+      <w:sz w:val="16"/>
+      <w:szCs w:val="16"/>
+    </w:rPr>
+  </w:style>
+  <w:style w:type="character" w:customStyle="1" w:styleId="TextedebullesCar">
+    <w:name w:val="Texte de bulles Car"/>
+    <w:basedOn w:val="Policepardfaut"/>
+    <w:link w:val="Textedebulles"/>
+    <w:uiPriority w:val="99"/>
+    <w:semiHidden/>
+    <w:rsid w:val="00681C01"/>
+    <w:rPr>
+      <w:rFonts w:ascii="Tahoma" w:hAnsi="Tahoma" w:cs="Tahoma"/>
+      <w:sz w:val="16"/>
+      <w:szCs w:val="16"/>
+    </w:rPr>
+  </w:style>
+  <w:style w:type="paragraph" w:styleId="En-tte">
+    <w:name w:val="header"/>
+    <w:basedOn w:val="Normal"/>
+    <w:link w:val="En-tteCar"/>
+    <w:uiPriority w:val="99"/>
+    <w:semiHidden/>
+    <w:unhideWhenUsed/>
+    <w:rsid w:val="006D15C3"/>
+    <w:pPr>
+      <w:tabs>
+        <w:tab w:val="center" w:pos="4536"/>
+        <w:tab w:val="right" w:pos="9072"/>
+      </w:tabs>
+      <w:spacing w:after="0" w:line="240" w:lineRule="auto"/>
+    </w:pPr>
+  </w:style>
+  <w:style w:type="character" w:customStyle="1" w:styleId="En-tteCar">
+    <w:name w:val="En-tête Car"/>
+    <w:basedOn w:val="Policepardfaut"/>
+    <w:link w:val="En-tte"/>
+    <w:uiPriority w:val="99"/>
+    <w:semiHidden/>
+    <w:rsid w:val="006D15C3"/>
+  </w:style>
+  <w:style w:type="paragraph" w:styleId="Pieddepage">
+    <w:name w:val="footer"/>
+    <w:basedOn w:val="Normal"/>
+    <w:link w:val="PieddepageCar"/>
+    <w:uiPriority w:val="99"/>
+    <w:unhideWhenUsed/>
+    <w:rsid w:val="006D15C3"/>
+    <w:pPr>
+      <w:tabs>
+        <w:tab w:val="center" w:pos="4536"/>
+        <w:tab w:val="right" w:pos="9072"/>
+      </w:tabs>
+      <w:spacing w:after="0" w:line="240" w:lineRule="auto"/>
+    </w:pPr>
+  </w:style>
+  <w:style w:type="character" w:customStyle="1" w:styleId="PieddepageCar">
+    <w:name w:val="Pied de page Car"/>
+    <w:basedOn w:val="Policepardfaut"/>
+    <w:link w:val="Pieddepage"/>
+    <w:uiPriority w:val="99"/>
+    <w:rsid w:val="006D15C3"/>
+  </w:style>
+  <w:style w:type="paragraph" w:styleId="Notedefin">
+    <w:name w:val="endnote text"/>
+    <w:basedOn w:val="Normal"/>
+    <w:link w:val="NotedefinCar"/>
+    <w:uiPriority w:val="99"/>
+    <w:semiHidden/>
+    <w:unhideWhenUsed/>
+    <w:rsid w:val="004A04C9"/>
+    <w:pPr>
+      <w:spacing w:after="0" w:line="240" w:lineRule="auto"/>
+    </w:pPr>
+    <w:rPr>
+      <w:sz w:val="20"/>
+      <w:szCs w:val="20"/>
+    </w:rPr>
+  </w:style>
+  <w:style w:type="character" w:customStyle="1" w:styleId="NotedefinCar">
+    <w:name w:val="Note de fin Car"/>
+    <w:basedOn w:val="Policepardfaut"/>
+    <w:link w:val="Notedefin"/>
+    <w:uiPriority w:val="99"/>
+    <w:semiHidden/>
+    <w:rsid w:val="004A04C9"/>
+    <w:rPr>
+      <w:sz w:val="20"/>
+      <w:szCs w:val="20"/>
+    </w:rPr>
+  </w:style>
+  <w:style w:type="character" w:styleId="Appeldenotedefin">
+    <w:name w:val="endnote reference"/>
+    <w:basedOn w:val="Policepardfaut"/>
+    <w:uiPriority w:val="99"/>
+    <w:semiHidden/>
+    <w:unhideWhenUsed/>
+    <w:rsid w:val="004A04C9"/>
+    <w:rPr>
+      <w:vertAlign w:val="superscript"/>
+    </w:rPr>
+  </w:style>
 </w:styles>
+</file>
+
+<file path=word/glossary/document.xml><?xml version="1.0" encoding="utf-8"?>
+<w:glossaryDocument xmlns:ve="http://schemas.openxmlformats.org/markup-compatibility/2006" xmlns:o="urn:schemas-microsoft-com:office:office" xmlns:r="http://schemas.openxmlformats.org/officeDocument/2006/relationships" xmlns:m="http://schemas.openxmlformats.org/officeDocument/2006/math" xmlns:v="urn:schemas-microsoft-com:vml" xmlns:wp="http://schemas.openxmlformats.org/drawingml/2006/wordprocessingDrawing" xmlns:w10="urn:schemas-microsoft-com:office:word" xmlns:w="http://schemas.openxmlformats.org/wordprocessingml/2006/main" xmlns:wne="http://schemas.microsoft.com/office/word/2006/wordml">
+  <w:docParts/>
+</w:glossaryDocument>
+</file>
+
+<file path=word/glossary/fontTable.xml><?xml version="1.0" encoding="utf-8"?>
+<w:fonts xmlns:r="http://schemas.openxmlformats.org/officeDocument/2006/relationships" xmlns:w="http://schemas.openxmlformats.org/wordprocessingml/2006/main">
+  <w:font w:name="Symbol">
+    <w:panose1 w:val="05050102010706020507"/>
+    <w:charset w:val="02"/>
+    <w:family w:val="roman"/>
+    <w:pitch w:val="variable"/>
+    <w:sig w:usb0="00000000" w:usb1="10000000" w:usb2="00000000" w:usb3="00000000" w:csb0="80000000" w:csb1="00000000"/>
+  </w:font>
+  <w:font w:name="Times New Roman">
+    <w:panose1 w:val="02020603050405020304"/>
+    <w:charset w:val="00"/>
+    <w:family w:val="roman"/>
+    <w:pitch w:val="variable"/>
+    <w:sig w:usb0="E0002EFF" w:usb1="C0007843" w:usb2="00000009" w:usb3="00000000" w:csb0="000001FF" w:csb1="00000000"/>
+  </w:font>
+  <w:font w:name="Courier New">
+    <w:panose1 w:val="02070309020205020404"/>
+    <w:charset w:val="00"/>
+    <w:family w:val="modern"/>
+    <w:pitch w:val="fixed"/>
+    <w:sig w:usb0="E0002AFF" w:usb1="C0007843" w:usb2="00000009" w:usb3="00000000" w:csb0="000001FF" w:csb1="00000000"/>
+  </w:font>
+  <w:font w:name="Wingdings">
+    <w:panose1 w:val="05000000000000000000"/>
+    <w:charset w:val="02"/>
+    <w:family w:val="auto"/>
+    <w:pitch w:val="variable"/>
+    <w:sig w:usb0="00000000" w:usb1="10000000" w:usb2="00000000" w:usb3="00000000" w:csb0="80000000" w:csb1="00000000"/>
+  </w:font>
+  <w:font w:name="Calibri">
+    <w:panose1 w:val="020F0502020204030204"/>
+    <w:charset w:val="00"/>
+    <w:family w:val="swiss"/>
+    <w:pitch w:val="variable"/>
+    <w:sig w:usb0="E00002FF" w:usb1="4000ACFF" w:usb2="00000001" w:usb3="00000000" w:csb0="0000019F" w:csb1="00000000"/>
+  </w:font>
+  <w:font w:name="Calibri Light">
+    <w:panose1 w:val="020F0302020204030204"/>
+    <w:charset w:val="00"/>
+    <w:family w:val="swiss"/>
+    <w:pitch w:val="variable"/>
+    <w:sig w:usb0="A00002EF" w:usb1="4000207B" w:usb2="00000000" w:usb3="00000000" w:csb0="0000019F" w:csb1="00000000"/>
+  </w:font>
+  <w:font w:name="Tahoma">
+    <w:panose1 w:val="020B0604030504040204"/>
+    <w:charset w:val="00"/>
+    <w:family w:val="swiss"/>
+    <w:pitch w:val="variable"/>
+    <w:sig w:usb0="E1002EFF" w:usb1="C000605B" w:usb2="00000029" w:usb3="00000000" w:csb0="000101FF" w:csb1="00000000"/>
+  </w:font>
+  <w:font w:name="Georgia">
+    <w:panose1 w:val="02040502050405020303"/>
+    <w:charset w:val="00"/>
+    <w:family w:val="roman"/>
+    <w:pitch w:val="variable"/>
+    <w:sig w:usb0="00000287" w:usb1="00000000" w:usb2="00000000" w:usb3="00000000" w:csb0="0000009F" w:csb1="00000000"/>
+  </w:font>
+  <w:font w:name="Cambria">
+    <w:panose1 w:val="02040503050406030204"/>
+    <w:charset w:val="00"/>
+    <w:family w:val="roman"/>
+    <w:pitch w:val="variable"/>
+    <w:sig w:usb0="E00002FF" w:usb1="400004FF" w:usb2="00000000" w:usb3="00000000" w:csb0="0000019F" w:csb1="00000000"/>
+  </w:font>
+</w:fonts>
+</file>
+
+<file path=word/glossary/settings.xml><?xml version="1.0" encoding="utf-8"?>
+<w:settings xmlns:o="urn:schemas-microsoft-com:office:office" xmlns:r="http://schemas.openxmlformats.org/officeDocument/2006/relationships" xmlns:m="http://schemas.openxmlformats.org/officeDocument/2006/math" xmlns:v="urn:schemas-microsoft-com:vml" xmlns:w10="urn:schemas-microsoft-com:office:word" xmlns:w="http://schemas.openxmlformats.org/wordprocessingml/2006/main" xmlns:sl="http://schemas.openxmlformats.org/schemaLibrary/2006/main">
+  <w:view w:val="normal"/>
+  <w:defaultTabStop w:val="708"/>
+  <w:hyphenationZone w:val="425"/>
+  <w:characterSpacingControl w:val="doNotCompress"/>
+  <w:compat>
+    <w:useFELayout/>
+  </w:compat>
+  <w:rsids>
+    <w:rsidRoot w:val="005B1B12"/>
+    <w:rsid w:val="005B1B12"/>
+    <w:rsid w:val="00D46819"/>
+  </w:rsids>
+  <m:mathPr>
+    <m:mathFont m:val="Cambria Math"/>
+    <m:brkBin m:val="before"/>
+    <m:brkBinSub m:val="--"/>
+    <m:smallFrac m:val="off"/>
+    <m:dispDef/>
+    <m:lMargin m:val="0"/>
+    <m:rMargin m:val="0"/>
+    <m:defJc m:val="centerGroup"/>
+    <m:wrapIndent m:val="1440"/>
+    <m:intLim m:val="subSup"/>
+    <m:naryLim m:val="undOvr"/>
+  </m:mathPr>
+  <w:themeFontLang w:val="fr-FR"/>
+  <w:clrSchemeMapping w:bg1="light1" w:t1="dark1" w:bg2="light2" w:t2="dark2" w:accent1="accent1" w:accent2="accent2" w:accent3="accent3" w:accent4="accent4" w:accent5="accent5" w:accent6="accent6" w:hyperlink="hyperlink" w:followedHyperlink="followedHyperlink"/>
+  <w:decimalSymbol w:val=","/>
+  <w:listSeparator w:val=";"/>
+</w:settings>
+</file>
+
+<file path=word/glossary/styles.xml><?xml version="1.0" encoding="utf-8"?>
+<w:styles xmlns:r="http://schemas.openxmlformats.org/officeDocument/2006/relationships" xmlns:w="http://schemas.openxmlformats.org/wordprocessingml/2006/main">
+  <w:docDefaults>
+    <w:rPrDefault>
+      <w:rPr>
+        <w:rFonts w:asciiTheme="minorHAnsi" w:eastAsiaTheme="minorEastAsia" w:hAnsiTheme="minorHAnsi" w:cstheme="minorBidi"/>
+        <w:sz w:val="22"/>
+        <w:szCs w:val="22"/>
+        <w:lang w:val="fr-FR" w:eastAsia="fr-FR" w:bidi="ar-SA"/>
+      </w:rPr>
+    </w:rPrDefault>
+    <w:pPrDefault>
+      <w:pPr>
+        <w:spacing w:after="200" w:line="276" w:lineRule="auto"/>
+      </w:pPr>
+    </w:pPrDefault>
+  </w:docDefaults>
+  <w:latentStyles w:defLockedState="0" w:defUIPriority="99" w:defSemiHidden="1" w:defUnhideWhenUsed="1" w:defQFormat="0" w:count="267">
+    <w:lsdException w:name="Normal" w:semiHidden="0" w:uiPriority="0" w:unhideWhenUsed="0" w:qFormat="1"/>
+    <w:lsdException w:name="heading 1" w:semiHidden="0" w:uiPriority="9" w:unhideWhenUsed="0" w:qFormat="1"/>
+    <w:lsdException w:name="heading 2" w:uiPriority="9" w:qFormat="1"/>
+    <w:lsdException w:name="heading 3" w:uiPriority="9" w:qFormat="1"/>
+    <w:lsdException w:name="heading 4" w:uiPriority="9" w:qFormat="1"/>
+    <w:lsdException w:name="heading 5" w:uiPriority="9" w:qFormat="1"/>
+    <w:lsdException w:name="heading 6" w:uiPriority="9" w:qFormat="1"/>
+    <w:lsdException w:name="heading 7" w:uiPriority="9" w:qFormat="1"/>
+    <w:lsdException w:name="heading 8" w:uiPriority="9" w:qFormat="1"/>
+    <w:lsdException w:name="heading 9" w:uiPriority="9" w:qFormat="1"/>
+    <w:lsdException w:name="toc 1" w:uiPriority="39"/>
+    <w:lsdException w:name="toc 2" w:uiPriority="39"/>
+    <w:lsdException w:name="toc 3" w:uiPriority="39"/>
+    <w:lsdException w:name="toc 4" w:uiPriority="39"/>
+    <w:lsdException w:name="toc 5" w:uiPriority="39"/>
+    <w:lsdException w:name="toc 6" w:uiPriority="39"/>
+    <w:lsdException w:name="toc 7" w:uiPriority="39"/>
+    <w:lsdException w:name="toc 8" w:uiPriority="39"/>
+    <w:lsdException w:name="toc 9" w:uiPriority="39"/>
+    <w:lsdException w:name="caption" w:uiPriority="35" w:qFormat="1"/>
+    <w:lsdException w:name="Title" w:semiHidden="0" w:uiPriority="10" w:unhideWhenUsed="0" w:qFormat="1"/>
+    <w:lsdException w:name="Default Paragraph Font" w:uiPriority="1"/>
+    <w:lsdException w:name="Subtitle" w:semiHidden="0" w:uiPriority="11" w:unhideWhenUsed="0" w:qFormat="1"/>
+    <w:lsdException w:name="Strong" w:semiHidden="0" w:uiPriority="22" w:unhideWhenUsed="0" w:qFormat="1"/>
+    <w:lsdException w:name="Emphasis" w:semiHidden="0" w:uiPriority="20" w:unhideWhenUsed="0" w:qFormat="1"/>
+    <w:lsdException w:name="Table Grid" w:semiHidden="0" w:uiPriority="59" w:unhideWhenUsed="0"/>
+    <w:lsdException w:name="Placeholder Text" w:unhideWhenUsed="0"/>
+    <w:lsdException w:name="No Spacing" w:semiHidden="0" w:uiPriority="1" w:unhideWhenUsed="0" w:qFormat="1"/>
+    <w:lsdException w:name="Light Shading" w:semiHidden="0" w:uiPriority="60" w:unhideWhenUsed="0"/>
+    <w:lsdException w:name="Light List" w:semiHidden="0" w:uiPriority="61" w:unhideWhenUsed="0"/>
+    <w:lsdException w:name="Light Grid" w:semiHidden="0" w:uiPriority="62" w:unhideWhenUsed="0"/>
+    <w:lsdException w:name="Medium Shading 1" w:semiHidden="0" w:uiPriority="63" w:unhideWhenUsed="0"/>
+    <w:lsdException w:name="Medium Shading 2" w:semiHidden="0" w:uiPriority="64" w:unhideWhenUsed="0"/>
+    <w:lsdException w:name="Medium List 1" w:semiHidden="0" w:uiPriority="65" w:unhideWhenUsed="0"/>
+    <w:lsdException w:name="Medium List 2" w:semiHidden="0" w:uiPriority="66" w:unhideWhenUsed="0"/>
+    <w:lsdException w:name="Medium Grid 1" w:semiHidden="0" w:uiPriority="67" w:unhideWhenUsed="0"/>
+    <w:lsdException w:name="Medium Grid 2" w:semiHidden="0" w:uiPriority="68" w:unhideWhenUsed="0"/>
+    <w:lsdException w:name="Medium Grid 3" w:semiHidden="0" w:uiPriority="69" w:unhideWhenUsed="0"/>
+    <w:lsdException w:name="Dark List" w:semiHidden="0" w:uiPriority="70" w:unhideWhenUsed="0"/>
+    <w:lsdException w:name="Colorful Shading" w:semiHidden="0" w:uiPriority="71" w:unhideWhenUsed="0"/>
+    <w:lsdException w:name="Colorful List" w:semiHidden="0" w:uiPriority="72" w:unhideWhenUsed="0"/>
+    <w:lsdException w:name="Colorful Grid" w:semiHidden="0" w:uiPriority="73" w:unhideWhenUsed="0"/>
+    <w:lsdException w:name="Light Shading Accent 1" w:semiHidden="0" w:uiPriority="60" w:unhideWhenUsed="0"/>
+    <w:lsdException w:name="Light List Accent 1" w:semiHidden="0" w:uiPriority="61" w:unhideWhenUsed="0"/>
+    <w:lsdException w:name="Light Grid Accent 1" w:semiHidden="0" w:uiPriority="62" w:unhideWhenUsed="0"/>
+    <w:lsdException w:name="Medium Shading 1 Accent 1" w:semiHidden="0" w:uiPriority="63" w:unhideWhenUsed="0"/>
+    <w:lsdException w:name="Medium Shading 2 Accent 1" w:semiHidden="0" w:uiPriority="64" w:unhideWhenUsed="0"/>
+    <w:lsdException w:name="Medium List 1 Accent 1" w:semiHidden="0" w:uiPriority="65" w:unhideWhenUsed="0"/>
+    <w:lsdException w:name="Revision" w:unhideWhenUsed="0"/>
+    <w:lsdException w:name="List Paragraph" w:semiHidden="0" w:uiPriority="34" w:unhideWhenUsed="0" w:qFormat="1"/>
+    <w:lsdException w:name="Quote" w:semiHidden="0" w:uiPriority="29" w:unhideWhenUsed="0" w:qFormat="1"/>
+    <w:lsdException w:name="Intense Quote" w:semiHidden="0" w:uiPriority="30" w:unhideWhenUsed="0" w:qFormat="1"/>
+    <w:lsdException w:name="Medium List 2 Accent 1" w:semiHidden="0" w:uiPriority="66" w:unhideWhenUsed="0"/>
+    <w:lsdException w:name="Medium Grid 1 Accent 1" w:semiHidden="0" w:uiPriority="67" w:unhideWhenUsed="0"/>
+    <w:lsdException w:name="Medium Grid 2 Accent 1" w:semiHidden="0" w:uiPriority="68" w:unhideWhenUsed="0"/>
+    <w:lsdException w:name="Medium Grid 3 Accent 1" w:semiHidden="0" w:uiPriority="69" w:unhideWhenUsed="0"/>
+    <w:lsdException w:name="Dark List Accent 1" w:semiHidden="0" w:uiPriority="70" w:unhideWhenUsed="0"/>
+    <w:lsdException w:name="Colorful Shading Accent 1" w:semiHidden="0" w:uiPriority="71" w:unhideWhenUsed="0"/>
+    <w:lsdException w:name="Colorful List Accent 1" w:semiHidden="0" w:uiPriority="72" w:unhideWhenUsed="0"/>
+    <w:lsdException w:name="Colorful Grid Accent 1" w:semiHidden="0" w:uiPriority="73" w:unhideWhenUsed="0"/>
+    <w:lsdException w:name="Light Shading Accent 2" w:semiHidden="0" w:uiPriority="60" w:unhideWhenUsed="0"/>
+    <w:lsdException w:name="Light List Accent 2" w:semiHidden="0" w:uiPriority="61" w:unhideWhenUsed="0"/>
+    <w:lsdException w:name="Light Grid Accent 2" w:semiHidden="0" w:uiPriority="62" w:unhideWhenUsed="0"/>
+    <w:lsdException w:name="Medium Shading 1 Accent 2" w:semiHidden="0" w:uiPriority="63" w:unhideWhenUsed="0"/>
+    <w:lsdException w:name="Medium Shading 2 Accent 2" w:semiHidden="0" w:uiPriority="64" w:unhideWhenUsed="0"/>
+    <w:lsdException w:name="Medium List 1 Accent 2" w:semiHidden="0" w:uiPriority="65" w:unhideWhenUsed="0"/>
+    <w:lsdException w:name="Medium List 2 Accent 2" w:semiHidden="0" w:uiPriority="66" w:unhideWhenUsed="0"/>
+    <w:lsdException w:name="Medium Grid 1 Accent 2" w:semiHidden="0" w:uiPriority="67" w:unhideWhenUsed="0"/>
+    <w:lsdException w:name="Medium Grid 2 Accent 2" w:semiHidden="0" w:uiPriority="68" w:unhideWhenUsed="0"/>
+    <w:lsdException w:name="Medium Grid 3 Accent 2" w:semiHidden="0" w:uiPriority="69" w:unhideWhenUsed="0"/>
+    <w:lsdException w:name="Dark List Accent 2" w:semiHidden="0" w:uiPriority="70" w:unhideWhenUsed="0"/>
+    <w:lsdException w:name="Colorful Shading Accent 2" w:semiHidden="0" w:uiPriority="71" w:unhideWhenUsed="0"/>
+    <w:lsdException w:name="Colorful List Accent 2" w:semiHidden="0" w:uiPriority="72" w:unhideWhenUsed="0"/>
+    <w:lsdException w:name="Colorful Grid Accent 2" w:semiHidden="0" w:uiPriority="73" w:unhideWhenUsed="0"/>
+    <w:lsdException w:name="Light Shading Accent 3" w:semiHidden="0" w:uiPriority="60" w:unhideWhenUsed="0"/>
+    <w:lsdException w:name="Light List Accent 3" w:semiHidden="0" w:uiPriority="61" w:unhideWhenUsed="0"/>
+    <w:lsdException w:name="Light Grid Accent 3" w:semiHidden="0" w:uiPriority="62" w:unhideWhenUsed="0"/>
+    <w:lsdException w:name="Medium Shading 1 Accent 3" w:semiHidden="0" w:uiPriority="63" w:unhideWhenUsed="0"/>
+    <w:lsdException w:name="Medium Shading 2 Accent 3" w:semiHidden="0" w:uiPriority="64" w:unhideWhenUsed="0"/>
+    <w:lsdException w:name="Medium List 1 Accent 3" w:semiHidden="0" w:uiPriority="65" w:unhideWhenUsed="0"/>
+    <w:lsdException w:name="Medium List 2 Accent 3" w:semiHidden="0" w:uiPriority="66" w:unhideWhenUsed="0"/>
+    <w:lsdException w:name="Medium Grid 1 Accent 3" w:semiHidden="0" w:uiPriority="67" w:unhideWhenUsed="0"/>
+    <w:lsdException w:name="Medium Grid 2 Accent 3" w:semiHidden="0" w:uiPriority="68" w:unhideWhenUsed="0"/>
+    <w:lsdException w:name="Medium Grid 3 Accent 3" w:semiHidden="0" w:uiPriority="69" w:unhideWhenUsed="0"/>
+    <w:lsdException w:name="Dark List Accent 3" w:semiHidden="0" w:uiPriority="70" w:unhideWhenUsed="0"/>
+    <w:lsdException w:name="Colorful Shading Accent 3" w:semiHidden="0" w:uiPriority="71" w:unhideWhenUsed="0"/>
+    <w:lsdException w:name="Colorful List Accent 3" w:semiHidden="0" w:uiPriority="72" w:unhideWhenUsed="0"/>
+    <w:lsdException w:name="Colorful Grid Accent 3" w:semiHidden="0" w:uiPriority="73" w:unhideWhenUsed="0"/>
+    <w:lsdException w:name="Light Shading Accent 4" w:semiHidden="0" w:uiPriority="60" w:unhideWhenUsed="0"/>
+    <w:lsdException w:name="Light List Accent 4" w:semiHidden="0" w:uiPriority="61" w:unhideWhenUsed="0"/>
+    <w:lsdException w:name="Light Grid Accent 4" w:semiHidden="0" w:uiPriority="62" w:unhideWhenUsed="0"/>
+    <w:lsdException w:name="Medium Shading 1 Accent 4" w:semiHidden="0" w:uiPriority="63" w:unhideWhenUsed="0"/>
+    <w:lsdException w:name="Medium Shading 2 Accent 4" w:semiHidden="0" w:uiPriority="64" w:unhideWhenUsed="0"/>
+    <w:lsdException w:name="Medium List 1 Accent 4" w:semiHidden="0" w:uiPriority="65" w:unhideWhenUsed="0"/>
+    <w:lsdException w:name="Medium List 2 Accent 4" w:semiHidden="0" w:uiPriority="66" w:unhideWhenUsed="0"/>
+    <w:lsdException w:name="Medium Grid 1 Accent 4" w:semiHidden="0" w:uiPriority="67" w:unhideWhenUsed="0"/>
+    <w:lsdException w:name="Medium Grid 2 Accent 4" w:semiHidden="0" w:uiPriority="68" w:unhideWhenUsed="0"/>
+    <w:lsdException w:name="Medium Grid 3 Accent 4" w:semiHidden="0" w:uiPriority="69" w:unhideWhenUsed="0"/>
+    <w:lsdException w:name="Dark List Accent 4" w:semiHidden="0" w:uiPriority="70" w:unhideWhenUsed="0"/>
+    <w:lsdException w:name="Colorful Shading Accent 4" w:semiHidden="0" w:uiPriority="71" w:unhideWhenUsed="0"/>
+    <w:lsdException w:name="Colorful List Accent 4" w:semiHidden="0" w:uiPriority="72" w:unhideWhenUsed="0"/>
+    <w:lsdException w:name="Colorful Grid Accent 4" w:semiHidden="0" w:uiPriority="73" w:unhideWhenUsed="0"/>
+    <w:lsdException w:name="Light Shading Accent 5" w:semiHidden="0" w:uiPriority="60" w:unhideWhenUsed="0"/>
+    <w:lsdException w:name="Light List Accent 5" w:semiHidden="0" w:uiPriority="61" w:unhideWhenUsed="0"/>
+    <w:lsdException w:name="Light Grid Accent 5" w:semiHidden="0" w:uiPriority="62" w:unhideWhenUsed="0"/>
+    <w:lsdException w:name="Medium Shading 1 Accent 5" w:semiHidden="0" w:uiPriority="63" w:unhideWhenUsed="0"/>
+    <w:lsdException w:name="Medium Shading 2 Accent 5" w:semiHidden="0" w:uiPriority="64" w:unhideWhenUsed="0"/>
+    <w:lsdException w:name="Medium List 1 Accent 5" w:semiHidden="0" w:uiPriority="65" w:unhideWhenUsed="0"/>
+    <w:lsdException w:name="Medium List 2 Accent 5" w:semiHidden="0" w:uiPriority="66" w:unhideWhenUsed="0"/>
+    <w:lsdException w:name="Medium Grid 1 Accent 5" w:semiHidden="0" w:uiPriority="67" w:unhideWhenUsed="0"/>
+    <w:lsdException w:name="Medium Grid 2 Accent 5" w:semiHidden="0" w:uiPriority="68" w:unhideWhenUsed="0"/>
+    <w:lsdException w:name="Medium Grid 3 Accent 5" w:semiHidden="0" w:uiPriority="69" w:unhideWhenUsed="0"/>
+    <w:lsdException w:name="Dark List Accent 5" w:semiHidden="0" w:uiPriority="70" w:unhideWhenUsed="0"/>
+    <w:lsdException w:name="Colorful Shading Accent 5" w:semiHidden="0" w:uiPriority="71" w:unhideWhenUsed="0"/>
+    <w:lsdException w:name="Colorful List Accent 5" w:semiHidden="0" w:uiPriority="72" w:unhideWhenUsed="0"/>
+    <w:lsdException w:name="Colorful Grid Accent 5" w:semiHidden="0" w:uiPriority="73" w:unhideWhenUsed="0"/>
+    <w:lsdException w:name="Light Shading Accent 6" w:semiHidden="0" w:uiPriority="60" w:unhideWhenUsed="0"/>
+    <w:lsdException w:name="Light List Accent 6" w:semiHidden="0" w:uiPriority="61" w:unhideWhenUsed="0"/>
+    <w:lsdException w:name="Light Grid Accent 6" w:semiHidden="0" w:uiPriority="62" w:unhideWhenUsed="0"/>
+    <w:lsdException w:name="Medium Shading 1 Accent 6" w:semiHidden="0" w:uiPriority="63" w:unhideWhenUsed="0"/>
+    <w:lsdException w:name="Medium Shading 2 Accent 6" w:semiHidden="0" w:uiPriority="64" w:unhideWhenUsed="0"/>
+    <w:lsdException w:name="Medium List 1 Accent 6" w:semiHidden="0" w:uiPriority="65" w:unhideWhenUsed="0"/>
+    <w:lsdException w:name="Medium List 2 Accent 6" w:semiHidden="0" w:uiPriority="66" w:unhideWhenUsed="0"/>
+    <w:lsdException w:name="Medium Grid 1 Accent 6" w:semiHidden="0" w:uiPriority="67" w:unhideWhenUsed="0"/>
+    <w:lsdException w:name="Medium Grid 2 Accent 6" w:semiHidden="0" w:uiPriority="68" w:unhideWhenUsed="0"/>
+    <w:lsdException w:name="Medium Grid 3 Accent 6" w:semiHidden="0" w:uiPriority="69" w:unhideWhenUsed="0"/>
+    <w:lsdException w:name="Dark List Accent 6" w:semiHidden="0" w:uiPriority="70" w:unhideWhenUsed="0"/>
+    <w:lsdException w:name="Colorful Shading Accent 6" w:semiHidden="0" w:uiPriority="71" w:unhideWhenUsed="0"/>
+    <w:lsdException w:name="Colorful List Accent 6" w:semiHidden="0" w:uiPriority="72" w:unhideWhenUsed="0"/>
+    <w:lsdException w:name="Colorful Grid Accent 6" w:semiHidden="0" w:uiPriority="73" w:unhideWhenUsed="0"/>
+    <w:lsdException w:name="Subtle Emphasis" w:semiHidden="0" w:uiPriority="19" w:unhideWhenUsed="0" w:qFormat="1"/>
+    <w:lsdException w:name="Intense Emphasis" w:semiHidden="0" w:uiPriority="21" w:unhideWhenUsed="0" w:qFormat="1"/>
+    <w:lsdException w:name="Subtle Reference" w:semiHidden="0" w:uiPriority="31" w:unhideWhenUsed="0" w:qFormat="1"/>
+    <w:lsdException w:name="Intense Reference" w:semiHidden="0" w:uiPriority="32" w:unhideWhenUsed="0" w:qFormat="1"/>
+    <w:lsdException w:name="Book Title" w:semiHidden="0" w:uiPriority="33" w:unhideWhenUsed="0" w:qFormat="1"/>
+    <w:lsdException w:name="Bibliography" w:uiPriority="37"/>
+    <w:lsdException w:name="TOC Heading" w:uiPriority="39" w:qFormat="1"/>
+  </w:latentStyles>
+  <w:style w:type="paragraph" w:default="1" w:styleId="Normal">
+    <w:name w:val="Normal"/>
+    <w:qFormat/>
+  </w:style>
+  <w:style w:type="character" w:default="1" w:styleId="Policepardfaut">
+    <w:name w:val="Default Paragraph Font"/>
+    <w:uiPriority w:val="1"/>
+    <w:semiHidden/>
+    <w:unhideWhenUsed/>
+  </w:style>
+  <w:style w:type="table" w:default="1" w:styleId="TableauNormal">
+    <w:name w:val="Normal Table"/>
+    <w:uiPriority w:val="99"/>
+    <w:semiHidden/>
+    <w:unhideWhenUsed/>
+    <w:qFormat/>
+    <w:tblPr>
+      <w:tblInd w:w="0" w:type="dxa"/>
+      <w:tblCellMar>
+        <w:top w:w="0" w:type="dxa"/>
+        <w:left w:w="108" w:type="dxa"/>
+        <w:bottom w:w="0" w:type="dxa"/>
+        <w:right w:w="108" w:type="dxa"/>
+      </w:tblCellMar>
+    </w:tblPr>
+  </w:style>
+  <w:style w:type="numbering" w:default="1" w:styleId="Aucuneliste">
+    <w:name w:val="No List"/>
+    <w:uiPriority w:val="99"/>
+    <w:semiHidden/>
+    <w:unhideWhenUsed/>
+  </w:style>
+  <w:style w:type="paragraph" w:customStyle="1" w:styleId="9FE9CA928DAD4A3EAEA4DC7068D033C4">
+    <w:name w:val="9FE9CA928DAD4A3EAEA4DC7068D033C4"/>
+    <w:rsid w:val="005B1B12"/>
+  </w:style>
+</w:styles>
+</file>
+
+<file path=word/glossary/webSettings.xml><?xml version="1.0" encoding="utf-8"?>
+<w:webSettings xmlns:r="http://schemas.openxmlformats.org/officeDocument/2006/relationships" xmlns:w="http://schemas.openxmlformats.org/wordprocessingml/2006/main">
+  <w:optimizeForBrowser/>
+</w:webSettings>
 </file>
 
 <file path=word/theme/theme1.xml><?xml version="1.0" encoding="utf-8"?>
@@ -3554,7 +3907,7 @@
     </a:clrScheme>
     <a:fontScheme name="Office">
       <a:majorFont>
-        <a:latin typeface="Calibri Light" panose="020F0302020204030204"/>
+        <a:latin typeface="Calibri Light"/>
         <a:ea typeface=""/>
         <a:cs typeface=""/>
         <a:font script="Jpan" typeface="游ゴシック Light"/>
@@ -3606,7 +3959,7 @@
         <a:font script="Tfng" typeface="Ebrima"/>
       </a:majorFont>
       <a:minorFont>
-        <a:latin typeface="Calibri" panose="020F0502020204030204"/>
+        <a:latin typeface="Calibri"/>
         <a:ea typeface=""/>
         <a:cs typeface=""/>
         <a:font script="Jpan" typeface="游明朝"/>
@@ -3800,7 +4153,7 @@
   <a:extraClrSchemeLst/>
   <a:extLst>
     <a:ext uri="{05A4C25C-085E-4340-85A3-A5531E510DB2}">
-      <thm15:themeFamily xmlns:thm15="http://schemas.microsoft.com/office/thememl/2012/main" name="Office Theme" id="{62F939B6-93AF-4DB8-9C6B-D6C7DFDC589F}" vid="{4A3C46E8-61CC-4603-A589-7422A47A8E4A}"/>
+      <thm15:themeFamily xmlns:thm15="http://schemas.microsoft.com/office/thememl/2012/main" xmlns="" name="Office Theme" id="{62F939B6-93AF-4DB8-9C6B-D6C7DFDC589F}" vid="{4A3C46E8-61CC-4603-A589-7422A47A8E4A}"/>
     </a:ext>
   </a:extLst>
 </a:theme>
@@ -3811,7 +4164,7 @@
 </file>
 
 <file path=customXml/itemProps1.xml><?xml version="1.0" encoding="utf-8"?>
-<ds:datastoreItem xmlns:ds="http://schemas.openxmlformats.org/officeDocument/2006/customXml" ds:itemID="{B13C887E-3E09-4DE9-9C07-A23B88CA7136}">
+<ds:datastoreItem xmlns:ds="http://schemas.openxmlformats.org/officeDocument/2006/customXml" ds:itemID="{B96ECE45-776C-4308-AB57-73949D920842}">
   <ds:schemaRefs>
     <ds:schemaRef ds:uri="http://schemas.openxmlformats.org/officeDocument/2006/bibliography"/>
   </ds:schemaRefs>

</xml_diff>